<commit_message>
apró helyesírási hibák javítása a 2. fejezetben
</commit_message>
<xml_diff>
--- a/doc/elso_doksi_uj.docx
+++ b/doc/elso_doksi_uj.docx
@@ -997,7 +997,13 @@
         <w:pStyle w:val="Standard"/>
       </w:pPr>
       <w:r>
-        <w:t>Java Runtime Environment, illetve az a számítógép, mely ezt futtatni képes. (A Sun ajánlásai PC-re: Pentium 166Mhz vagy gyorsabb processzor és 32Mb memória.) A játék használatához graﬁkus képernyő és egér szükséges.</w:t>
+        <w:t>Java Runtime Environment, illetve az a számítógép, mely ezt futtatni képes. (A Sun ajánlásai PC-re: Pentium 166Mhz vagy gyorsabb processzor és 32Mb memória.) A játék használatához gr</w:t>
+      </w:r>
+      <w:r>
+        <w:t>afi</w:t>
+      </w:r>
+      <w:r>
+        <w:t>kus képernyő és egér szükséges.</w:t>
       </w:r>
     </w:p>
     <w:p>
@@ -1013,7 +1019,13 @@
         <w:pStyle w:val="Standard"/>
       </w:pPr>
       <w:r>
-        <w:t>A játékprogram végső változata graﬁkus felhasználói felülettel rendelkezik. A programot a felhasználó az egér segítségével vezérelheti.</w:t>
+        <w:t>A j</w:t>
+      </w:r>
+      <w:r>
+        <w:t>átékprogram végső változata grafi</w:t>
+      </w:r>
+      <w:r>
+        <w:t>kus felhasználói felülettel rendelkezik. A programot a felhasználó az egér segítségével vezérelheti.</w:t>
       </w:r>
     </w:p>
     <w:p>
@@ -1035,7 +1047,13 @@
         <w:t>Teljesítmény</w:t>
       </w:r>
       <w:r>
-        <w:t>: A cél az, hogy a digitális rendszermodellező szoftver használható legyen a fentebb meghatározott minimális rendszeren. A graﬁkus felületnél törekedni fogunk a folyamatos szimuláció megjelenítése.</w:t>
+        <w:t>: A cél az, hogy a digitális rendszermodellező szoftver használható legyen a fentebb meghatároz</w:t>
+      </w:r>
+      <w:r>
+        <w:t>ott minimális rendszeren. A grafi</w:t>
+      </w:r>
+      <w:r>
+        <w:t>kus felületnél törekedni fogunk a folyamatos szimuláció megjelenítése.</w:t>
       </w:r>
     </w:p>
     <w:p>
@@ -1049,7 +1067,16 @@
         <w:t>Újrafelhasználhatóság</w:t>
       </w:r>
       <w:r>
-        <w:t>: A cél az, hogy a graﬁkus felhasználói felületet a program többi részétől teljesen különválasszuk, így lehetővé téve azt, hogy később a graﬁkus felület egyszerűen és gyorsan változtatható legyen.</w:t>
+        <w:t>: A cél az, hogy a grafi</w:t>
+      </w:r>
+      <w:r>
+        <w:t>kus felhasználói felületet a program többi részétől teljesen különválasszuk, így lehet</w:t>
+      </w:r>
+      <w:r>
+        <w:t>ővé téve azt, hogy később a grafi</w:t>
+      </w:r>
+      <w:r>
+        <w:t>kus felület egyszerűen és gyorsan változtatható legyen.</w:t>
       </w:r>
     </w:p>
     <w:p>
@@ -1309,7 +1336,13 @@
               <w:pStyle w:val="TableContents"/>
             </w:pPr>
             <w:r>
-              <w:t>kód, dokumentáció, ticket kordinálás</w:t>
+              <w:t>kód, dokumentáció, ticket ko</w:t>
+            </w:r>
+            <w:r>
+              <w:t>o</w:t>
+            </w:r>
+            <w:r>
+              <w:t>rdinálás</w:t>
             </w:r>
           </w:p>
         </w:tc>
@@ -1498,7 +1531,13 @@
       </w:pPr>
       <w:r>
         <w:lastRenderedPageBreak/>
-        <w:t>Ha már a prototípus is megfelelő, akkor kezdődhet a graﬁkus felület megvalósítása. Itt is fontosa tesztelés és a kiértékelés, mert a jó megjelenés sokat számít a modellező használhatóságában. Ha ennek kifejlesztése is sikeres, készen van a program első teljes változata. A kötelező feladat csak eddig tart. Ezt a változatot kell leadni a dokumentációval és a forráskóddal együtt.</w:t>
+        <w:t>Ha már a prototípus is megfelelő, akkor kezdődhet a gra</w:t>
+      </w:r>
+      <w:r>
+        <w:t>fi</w:t>
+      </w:r>
+      <w:r>
+        <w:t>kus felület megvalósítása. Itt is fontosa tesztelés és a kiértékelés, mert a jó megjelenés sokat számít a modellező használhatóságában. Ha ennek kifejlesztése is sikeres, készen van a program első teljes változata. A kötelező feladat csak eddig tart. Ezt a változatot kell leadni a dokumentációval és a forráskóddal együtt.</w:t>
       </w:r>
     </w:p>
     <w:p>
@@ -1516,19 +1555,46 @@
       <w:r>
         <w:t>A csapat öt emberből áll. A feladat szempontjából a tudásunk nem azonos, mindenki más-más</w:t>
       </w:r>
+      <w:r>
+        <w:t xml:space="preserve"> </w:t>
+      </w:r>
+      <w:r>
+        <w:t>területet érez a magáénak, illetve a feladat eltérő részinek megoldásához van nagyobb kedvünk. Azt a felépítést választottuk, hogy mindenki</w:t>
+      </w:r>
+      <w:r>
+        <w:t xml:space="preserve"> az érdeklődésének és tudásának </w:t>
+      </w:r>
+      <w:r>
+        <w:t>legmegfelelőbb részt kapja az egész feladatból. A feladatok szétosztását találkozókon beszéljük meg, ahol az egyéni kívánságok mellett ügyelünk arra, hogy minden feladat kiosztásra kerüljön, valamint a csapattagok az egész feladat megoldásából nagyjából egyenlő mértékben vegyék ki a részüket. A találkozók keretében, miv</w:t>
+      </w:r>
+      <w:r>
+        <w:t xml:space="preserve">el a szétosztott feladatok nagy </w:t>
+      </w:r>
+      <w:r>
+        <w:t xml:space="preserve">mértékben </w:t>
+      </w:r>
+      <w:r>
+        <w:t>függnek egymástól, javaslatokat teszünk egymásnak a feladat megoldásának körülményeit és a határidőt illetően. Ezt követően a csapattagok elvégzik a rájuk</w:t>
+      </w:r>
+      <w:r>
+        <w:t xml:space="preserve"> </w:t>
+      </w:r>
+      <w:r>
+        <w:t>kiosztott feladatot, melyek a következő találkozón való egyeztetés után tehetők közzé.</w:t>
+      </w:r>
     </w:p>
     <w:p>
       <w:pPr>
         <w:pStyle w:val="Standard"/>
       </w:pPr>
       <w:r>
-        <w:t>területet érez a magáénak, illetve a feladat eltérő részinek megoldásához van nagyobb kedvünk. Azt a felépítést választottuk, hogy mindenki az érdeklődésének és tudásának legmegfelelőbb részt kapja az egész feladatból. A feladatok szétosztását találkozókon beszéljük meg, ahol az egyéni kívánságok mellett ügyelünk arra, hogy minden feladat kiosztásra kerüljön, valamint a csapattagok az egész feladat megoldásából nagyjából egyenlő mértékben vegyék ki a részüket. A találkozók keretében, mivel a szétosztott feladatok nagy mértékben függnek egymástól, javaslatokat teszünk egymásnak a feladat megoldásának körülményeit és a határidőt illetően. Ezt követően a csapattagok elvégzik a rájuk</w:t>
-      </w:r>
-      <w:r>
-        <w:t xml:space="preserve"> </w:t>
-      </w:r>
-      <w:r>
-        <w:t>kiosztott feladatot, melyek a következő találkozón való egyeztetés után tehetők közzé.</w:t>
+        <w:t>Hogy a fejlesztés minél hatékonyabb és zökkenő mentese</w:t>
+      </w:r>
+      <w:r>
+        <w:t xml:space="preserve">bb legyen, a következő </w:t>
+      </w:r>
+      <w:r>
+        <w:t>eszközöket alkalmazzuk:</w:t>
       </w:r>
     </w:p>
     <w:p>
@@ -1536,15 +1602,13 @@
         <w:pStyle w:val="Standard"/>
       </w:pPr>
       <w:r>
-        <w:t>Hogy a fejlesztés minél hatékonyabb és zökkenő mentese</w:t>
-      </w:r>
-      <w:r>
-        <w:t xml:space="preserve">bb legyen, a következő </w:t>
-      </w:r>
-      <w:bookmarkStart w:id="1" w:name="_GoBack"/>
-      <w:bookmarkEnd w:id="1"/>
-      <w:r>
-        <w:t>eszközöket alkalmazzuk:</w:t>
+        <w:rPr>
+          <w:b/>
+        </w:rPr>
+        <w:t>E-mail</w:t>
+      </w:r>
+      <w:r>
+        <w:t>: Az egymás számára fontos anyagokat, melyeket a találkozókon előzetesen megbeszéltünk, levélben küldjük el.</w:t>
       </w:r>
     </w:p>
     <w:p>
@@ -1555,10 +1619,10 @@
         <w:rPr>
           <w:b/>
         </w:rPr>
-        <w:t>E-mail</w:t>
-      </w:r>
-      <w:r>
-        <w:t>: Az egymás számára fontos anyagokat, melyeket a találkozókon előzetesen megbeszéltünk, levélben küldjük el.</w:t>
+        <w:t>Msn</w:t>
+      </w:r>
+      <w:r>
+        <w:t>: Felvettük egymást a Microsoft Messenger-be, hogy szükség esetén egymástól is segítséget tudjunk kérni kisebb technikai problémák megoldásában. Természetesen ezek a feladat lényegét, a projectről hozott döntéseket nem érinthetik, de kivételes helyzetben akár az Interneten is tarthatunk találkozót.</w:t>
       </w:r>
     </w:p>
     <w:p>
@@ -1569,24 +1633,16 @@
         <w:rPr>
           <w:b/>
         </w:rPr>
-        <w:t>Msn</w:t>
-      </w:r>
-      <w:r>
-        <w:t>: Felvettük egymást a Microsoft Messenger-be, hogy szükség esetén egymástól is segítséget tudjunk kérni kisebb technikai problémák megoldásában. Természetesen ezek a feladat lényegét, a projectről hozott döntéseket nem érinthetik, de kivételes helyzetben akár az Interneten is tarthatunk találkozót.</w:t>
-      </w:r>
-    </w:p>
-    <w:p>
-      <w:pPr>
-        <w:pStyle w:val="Standard"/>
-      </w:pPr>
-      <w:r>
-        <w:rPr>
-          <w:b/>
-        </w:rPr>
         <w:t>Git-repo</w:t>
       </w:r>
       <w:r>
-        <w:t xml:space="preserve">: A feladatok megoldása közben keletkezett anyagokat egy, kizárólag a csapat tagjai által hozzáférhető helyen tároljuk. Így mindig elérhető a fejlesztések legfrisseb változata. Csapatunk a </w:t>
+        <w:t>: A feladatok megoldása közben keletkezett anyagokat egy, kizárólag a csapat tagjai által hozzáférhető helyen tároljuk. Így mindig elérhető a fejlesztések legfrisseb</w:t>
+      </w:r>
+      <w:r>
+        <w:t>b</w:t>
+      </w:r>
+      <w:r>
+        <w:t xml:space="preserve"> változata. Csapatunk a </w:t>
       </w:r>
       <w:hyperlink r:id="rId10" w:history="1">
         <w:r>
@@ -1611,7 +1667,19 @@
         <w:t>Ticket</w:t>
       </w:r>
       <w:r>
-        <w:t>: A fejlesztés során felmerülő problémákat, kérdéseket ticket formájában megírjuk egymásnak, amit később a kijelölt felelős személy megold, ha szükséges akkor együtt konzultálunk a megoldás módjáról, menetéről.</w:t>
+        <w:t xml:space="preserve">: A fejlesztés során felmerülő problémákat, kérdéseket ticket formájában megírjuk egymásnak, amit később a kijelölt felelős </w:t>
+      </w:r>
+      <w:r>
+        <w:t>személy megold,</w:t>
+      </w:r>
+      <w:r>
+        <w:t xml:space="preserve"> ha szükséges</w:t>
+      </w:r>
+      <w:r>
+        <w:t>,</w:t>
+      </w:r>
+      <w:r>
+        <w:t xml:space="preserve"> akkor együtt konzultálunk a megoldás módjáról, menetéről.</w:t>
       </w:r>
     </w:p>
     <w:p>
@@ -1655,7 +1723,13 @@
         <w:t>Prototípus</w:t>
       </w:r>
       <w:r>
-        <w:t>: Ez már szinte a teljes változat, csak a graﬁkus felület elemei hiányoznak. Ez a változat tökéletesen megfelelő arra, hogy az objektumok, rutinok, függvények szemantikai helyességét vizsgáljuk.</w:t>
+        <w:t>: Ez már szint</w:t>
+      </w:r>
+      <w:r>
+        <w:t>e a teljes változat, csak a grafi</w:t>
+      </w:r>
+      <w:r>
+        <w:t>kus felület elemei hiányoznak. Ez a változat tökéletesen megfelelő arra, hogy az objektumok, rutinok, függvények szemantikai helyességét vizsgáljuk.</w:t>
       </w:r>
     </w:p>
     <w:p>
@@ -1666,10 +1740,22 @@
         <w:rPr>
           <w:b/>
         </w:rPr>
-        <w:t>Graﬁkus változat:</w:t>
-      </w:r>
-      <w:r>
-        <w:t xml:space="preserve"> A program teljes változata. Tulajdonképpen a prototípus a graﬁkus felülettel</w:t>
+        <w:t>Grafi</w:t>
+      </w:r>
+      <w:r>
+        <w:rPr>
+          <w:b/>
+        </w:rPr>
+        <w:t>kus változat:</w:t>
+      </w:r>
+      <w:r>
+        <w:t xml:space="preserve"> A program teljes változata. Tulajdonképpen a prototípus a gra</w:t>
+      </w:r>
+      <w:r>
+        <w:t>fi</w:t>
+      </w:r>
+      <w:r>
+        <w:t>kus felülettel</w:t>
       </w:r>
     </w:p>
     <w:p>
@@ -3174,6 +3260,11 @@
             <w:r>
               <w:t>Projektterv írás folytatás</w:t>
             </w:r>
+            <w:r>
+              <w:t>a</w:t>
+            </w:r>
+            <w:bookmarkStart w:id="1" w:name="_GoBack"/>
+            <w:bookmarkEnd w:id="1"/>
           </w:p>
         </w:tc>
       </w:tr>
@@ -3369,7 +3460,7 @@
             <w:rFonts w:ascii="Times New Roman" w:hAnsi="Times New Roman" w:cs="Times New Roman"/>
             <w:noProof/>
           </w:rPr>
-          <w:t>4</w:t>
+          <w:t>5</w:t>
         </w:r>
         <w:r>
           <w:rPr>
@@ -6495,7 +6586,7 @@
 </file>
 
 <file path=customXml/itemProps1.xml><?xml version="1.0" encoding="utf-8"?>
-<ds:datastoreItem xmlns:ds="http://schemas.openxmlformats.org/officeDocument/2006/customXml" ds:itemID="{6782AC54-0243-4DB8-92B4-9FE865286C02}">
+<ds:datastoreItem xmlns:ds="http://schemas.openxmlformats.org/officeDocument/2006/customXml" ds:itemID="{F9FC9847-4D30-47DF-B77D-3CB8C0AA7185}">
   <ds:schemaRefs>
     <ds:schemaRef ds:uri="http://schemas.openxmlformats.org/officeDocument/2006/bibliography"/>
   </ds:schemaRefs>

</xml_diff>

<commit_message>
use case javítás vpp áthelyezéz
</commit_message>
<xml_diff>
--- a/doc/elso_doksi_uj.docx
+++ b/doc/elso_doksi_uj.docx
@@ -82,8 +82,17 @@
           <w:sz w:val="44"/>
           <w:szCs w:val="44"/>
         </w:rPr>
-        <w:t>54 – Override</w:t>
-      </w:r>
+        <w:t xml:space="preserve">54 – </w:t>
+      </w:r>
+      <w:proofErr w:type="spellStart"/>
+      <w:r>
+        <w:rPr>
+          <w:sz w:val="44"/>
+          <w:szCs w:val="44"/>
+        </w:rPr>
+        <w:t>Override</w:t>
+      </w:r>
+      <w:proofErr w:type="spellEnd"/>
     </w:p>
     <w:p>
       <w:pPr>
@@ -314,8 +323,13 @@
               <w:pStyle w:val="Standard"/>
               <w:snapToGrid w:val="0"/>
             </w:pPr>
-            <w:r>
-              <w:t>Kriván Bálint</w:t>
+            <w:proofErr w:type="spellStart"/>
+            <w:r>
+              <w:t>Kriván</w:t>
+            </w:r>
+            <w:proofErr w:type="spellEnd"/>
+            <w:r>
+              <w:t xml:space="preserve"> Bálint</w:t>
             </w:r>
           </w:p>
         </w:tc>
@@ -379,8 +393,13 @@
               <w:pStyle w:val="Standard"/>
               <w:snapToGrid w:val="0"/>
             </w:pPr>
-            <w:r>
-              <w:t>Jákli Gábor</w:t>
+            <w:proofErr w:type="spellStart"/>
+            <w:r>
+              <w:t>Jákli</w:t>
+            </w:r>
+            <w:proofErr w:type="spellEnd"/>
+            <w:r>
+              <w:t xml:space="preserve"> Gábor</w:t>
             </w:r>
           </w:p>
         </w:tc>
@@ -742,7 +761,25 @@
           <w:color w:val="000000" w:themeColor="text1"/>
           <w:szCs w:val="24"/>
         </w:rPr>
-        <w:t>INVERTER - az inverter egy bemenettel és egy kimenettel rendelkezik, a kimenet értéke a bemenet logikai negáltja.</w:t>
+        <w:t xml:space="preserve">INVERTER - az </w:t>
+      </w:r>
+      <w:proofErr w:type="spellStart"/>
+      <w:r>
+        <w:rPr>
+          <w:rFonts w:cs="Times New Roman"/>
+          <w:color w:val="000000" w:themeColor="text1"/>
+          <w:szCs w:val="24"/>
+        </w:rPr>
+        <w:t>inverter</w:t>
+      </w:r>
+      <w:proofErr w:type="spellEnd"/>
+      <w:r>
+        <w:rPr>
+          <w:rFonts w:cs="Times New Roman"/>
+          <w:color w:val="000000" w:themeColor="text1"/>
+          <w:szCs w:val="24"/>
+        </w:rPr>
+        <w:t xml:space="preserve"> egy bemenettel és egy kimenettel rendelkezik, a kimenet értéke a bemenet logikai negáltja.</w:t>
       </w:r>
     </w:p>
     <w:p>
@@ -963,19 +1000,43 @@
         <w:pStyle w:val="Standard"/>
       </w:pPr>
       <w:r>
-        <w:t>A fejlesztéshez Net</w:t>
+        <w:t xml:space="preserve">A fejlesztéshez </w:t>
+      </w:r>
+      <w:proofErr w:type="spellStart"/>
+      <w:r>
+        <w:t>Net</w:t>
       </w:r>
       <w:r>
         <w:t>B</w:t>
       </w:r>
       <w:r>
-        <w:t>eans 6.9.1 szoftvert választottuk. Modellezésh</w:t>
+        <w:t>eans</w:t>
+      </w:r>
+      <w:proofErr w:type="spellEnd"/>
+      <w:r>
+        <w:t xml:space="preserve"> 6.9.1 szoftvert választottuk. Modellezésh</w:t>
       </w:r>
       <w:r>
         <w:t xml:space="preserve">ez a </w:t>
       </w:r>
       <w:r>
-        <w:t>Visual Paradigm for UML nevű alkalmazást használjuk</w:t>
+        <w:t xml:space="preserve">Visual </w:t>
+      </w:r>
+      <w:proofErr w:type="spellStart"/>
+      <w:r>
+        <w:t>Paradigm</w:t>
+      </w:r>
+      <w:proofErr w:type="spellEnd"/>
+      <w:r>
+        <w:t xml:space="preserve"> </w:t>
+      </w:r>
+      <w:proofErr w:type="spellStart"/>
+      <w:r>
+        <w:t>for</w:t>
+      </w:r>
+      <w:proofErr w:type="spellEnd"/>
+      <w:r>
+        <w:t xml:space="preserve"> UML nevű alkalmazást használjuk</w:t>
       </w:r>
       <w:r>
         <w:t xml:space="preserve">, mely képes az </w:t>
@@ -987,7 +1048,15 @@
         <w:t>-diagramból Java forráskódot generálni</w:t>
       </w:r>
       <w:r>
-        <w:t xml:space="preserve"> és vica versa</w:t>
+        <w:t xml:space="preserve"> és </w:t>
+      </w:r>
+      <w:proofErr w:type="spellStart"/>
+      <w:r>
+        <w:t>vica</w:t>
+      </w:r>
+      <w:proofErr w:type="spellEnd"/>
+      <w:r>
+        <w:t xml:space="preserve"> versa</w:t>
       </w:r>
       <w:r>
         <w:t xml:space="preserve">. </w:t>
@@ -1035,10 +1104,26 @@
         <w:t xml:space="preserve"> Microsoft Office és</w:t>
       </w:r>
       <w:r>
-        <w:t xml:space="preserve"> Open Office programokkal, DOCX formátumban készítjük. A unit-tesztekre a J</w:t>
-      </w:r>
-      <w:r>
-        <w:t>Unit csomagot fogjuk használni.</w:t>
+        <w:t xml:space="preserve"> Open Office programokkal, DOCX formátumban készítjük. </w:t>
+      </w:r>
+      <w:proofErr w:type="gramStart"/>
+      <w:r>
+        <w:t>A</w:t>
+      </w:r>
+      <w:proofErr w:type="gramEnd"/>
+      <w:r>
+        <w:t xml:space="preserve"> unit-tesztekre a </w:t>
+      </w:r>
+      <w:proofErr w:type="spellStart"/>
+      <w:r>
+        <w:t>J</w:t>
+      </w:r>
+      <w:r>
+        <w:t>Unit</w:t>
+      </w:r>
+      <w:proofErr w:type="spellEnd"/>
+      <w:r>
+        <w:t xml:space="preserve"> csomagot fogjuk használni.</w:t>
       </w:r>
     </w:p>
     <w:p>
@@ -1055,8 +1140,21 @@
         <w:pStyle w:val="Standard"/>
       </w:pPr>
       <w:r>
-        <w:t>Java Runtime Environment</w:t>
-      </w:r>
+        <w:t xml:space="preserve">Java </w:t>
+      </w:r>
+      <w:proofErr w:type="spellStart"/>
+      <w:r>
+        <w:t>Runtime</w:t>
+      </w:r>
+      <w:proofErr w:type="spellEnd"/>
+      <w:r>
+        <w:t xml:space="preserve"> </w:t>
+      </w:r>
+      <w:proofErr w:type="spellStart"/>
+      <w:r>
+        <w:t>Environment</w:t>
+      </w:r>
+      <w:proofErr w:type="spellEnd"/>
       <w:r>
         <w:t xml:space="preserve"> 1.6-os verziója</w:t>
       </w:r>
@@ -1352,8 +1450,13 @@
             <w:pPr>
               <w:pStyle w:val="TableContents"/>
             </w:pPr>
-            <w:r>
-              <w:t>Kriván Bálint</w:t>
+            <w:proofErr w:type="spellStart"/>
+            <w:r>
+              <w:t>Kriván</w:t>
+            </w:r>
+            <w:proofErr w:type="spellEnd"/>
+            <w:r>
+              <w:t xml:space="preserve"> Bálint</w:t>
             </w:r>
           </w:p>
         </w:tc>
@@ -1403,8 +1506,13 @@
             <w:pPr>
               <w:pStyle w:val="TableContents"/>
             </w:pPr>
-            <w:r>
-              <w:t>Jákli Gábor</w:t>
+            <w:proofErr w:type="spellStart"/>
+            <w:r>
+              <w:t>Jákli</w:t>
+            </w:r>
+            <w:proofErr w:type="spellEnd"/>
+            <w:r>
+              <w:t xml:space="preserve"> Gábor</w:t>
             </w:r>
           </w:p>
         </w:tc>
@@ -1429,7 +1537,15 @@
               <w:pStyle w:val="TableContents"/>
             </w:pPr>
             <w:r>
-              <w:t>kód, dokumentáció, ticket ko</w:t>
+              <w:t xml:space="preserve">kód, dokumentáció, </w:t>
+            </w:r>
+            <w:proofErr w:type="spellStart"/>
+            <w:r>
+              <w:t>ticket</w:t>
+            </w:r>
+            <w:proofErr w:type="spellEnd"/>
+            <w:r>
+              <w:t xml:space="preserve"> ko</w:t>
             </w:r>
             <w:r>
               <w:t>o</w:t>
@@ -1619,7 +1735,15 @@
         <w:t xml:space="preserve"> </w:t>
       </w:r>
       <w:r>
-        <w:t>modelleket foglalja magába. Ha ez készen van, elkezdhető a skeleton implementálása. Ez a lépés már teljesen meghatározott, nem merülhet fel semmilyen komplikáció, ha a modellek megfelelőek voltak.</w:t>
+        <w:t xml:space="preserve">modelleket foglalja magába. Ha ez készen van, elkezdhető a </w:t>
+      </w:r>
+      <w:proofErr w:type="spellStart"/>
+      <w:r>
+        <w:t>skeleton</w:t>
+      </w:r>
+      <w:proofErr w:type="spellEnd"/>
+      <w:r>
+        <w:t xml:space="preserve"> implementálása. Ez a lépés már teljesen meghatározott, nem merülhet fel semmilyen komplikáció, ha a modellek megfelelőek voltak.</w:t>
       </w:r>
     </w:p>
     <w:p>
@@ -1688,10 +1812,18 @@
         <w:t>, ahol az egyéni kívánságok mellett ügyelünk arra, hogy minden feladat kiosztásra kerüljön, valamint a csapattagok az egész feladat megoldásából nagyjából egyenlő mértékben vegyék ki a részüket. A találkozók keretében, miv</w:t>
       </w:r>
       <w:r>
-        <w:t xml:space="preserve">el a szétosztott feladatok nagy </w:t>
-      </w:r>
-      <w:r>
-        <w:t xml:space="preserve">mértékben </w:t>
+        <w:t xml:space="preserve">el a szétosztott feladatok </w:t>
+      </w:r>
+      <w:proofErr w:type="gramStart"/>
+      <w:r>
+        <w:t xml:space="preserve">nagy </w:t>
+      </w:r>
+      <w:r>
+        <w:t>mértékben</w:t>
+      </w:r>
+      <w:proofErr w:type="gramEnd"/>
+      <w:r>
+        <w:t xml:space="preserve"> </w:t>
       </w:r>
       <w:r>
         <w:t>függnek egymástól, javaslatokat teszünk egymásnak a feladat megoldásának körülm</w:t>
@@ -1710,7 +1842,23 @@
         <w:pStyle w:val="Standard"/>
       </w:pPr>
       <w:r>
-        <w:t>A forráskódot és minden a fejlesztés során elkészülő dokumentációt, illetve a projekthez tartozó egyéb fájlokat megegyezés alapján egy Git központi tárolóban tároljuk, melyhez a Codaset (</w:t>
+        <w:t xml:space="preserve">A forráskódot és minden a fejlesztés során elkészülő dokumentációt, illetve a projekthez tartozó egyéb fájlokat megegyezés alapján egy </w:t>
+      </w:r>
+      <w:proofErr w:type="spellStart"/>
+      <w:r>
+        <w:t>Git</w:t>
+      </w:r>
+      <w:proofErr w:type="spellEnd"/>
+      <w:r>
+        <w:t xml:space="preserve"> központi tárolóban tároljuk, melyhez a </w:t>
+      </w:r>
+      <w:proofErr w:type="spellStart"/>
+      <w:r>
+        <w:t>Codaset</w:t>
+      </w:r>
+      <w:proofErr w:type="spellEnd"/>
+      <w:r>
+        <w:t xml:space="preserve"> (</w:t>
       </w:r>
       <w:hyperlink r:id="rId9" w:history="1">
         <w:r>
@@ -1779,13 +1927,29 @@
         <w:t>meg</w:t>
       </w:r>
       <w:r>
-        <w:t>írni, és azok sikeres lefutásáról meggyőződni. Abban az esetben, ha az alkalmazás nem fordul le, vagy valamelyik teszteset nem fut le sikeresen, az adott commit visszaállításra kerülhet annak kijavításáig</w:t>
-      </w:r>
-      <w:r>
-        <w:t>, melyet a ticket-</w:t>
-      </w:r>
-      <w:r>
-        <w:t>rendszerben jelezzük a másik felé</w:t>
+        <w:t xml:space="preserve">írni, és azok sikeres lefutásáról meggyőződni. Abban az esetben, ha az alkalmazás nem fordul le, vagy valamelyik teszteset nem fut le sikeresen, az adott </w:t>
+      </w:r>
+      <w:proofErr w:type="spellStart"/>
+      <w:r>
+        <w:t>commit</w:t>
+      </w:r>
+      <w:proofErr w:type="spellEnd"/>
+      <w:r>
+        <w:t xml:space="preserve"> visszaállításra kerülhet annak kijavításáig</w:t>
+      </w:r>
+      <w:r>
+        <w:t xml:space="preserve">, melyet a </w:t>
+      </w:r>
+      <w:proofErr w:type="spellStart"/>
+      <w:r>
+        <w:t>ticket-</w:t>
+      </w:r>
+      <w:r>
+        <w:t>rendszerben</w:t>
+      </w:r>
+      <w:proofErr w:type="spellEnd"/>
+      <w:r>
+        <w:t xml:space="preserve"> jelezzük a másik felé</w:t>
       </w:r>
       <w:r>
         <w:t>.</w:t>
@@ -1804,13 +1968,21 @@
         <w:t>Hogy a fejleszt</w:t>
       </w:r>
       <w:r>
-        <w:t>és minél hatékonyabb és zökkenő</w:t>
+        <w:t xml:space="preserve">és minél hatékonyabb és </w:t>
+      </w:r>
+      <w:proofErr w:type="spellStart"/>
+      <w:r>
+        <w:t>zökkenő</w:t>
       </w:r>
       <w:r>
         <w:t>mentese</w:t>
       </w:r>
       <w:r>
-        <w:t xml:space="preserve">bb legyen, a következő </w:t>
+        <w:t>bb</w:t>
+      </w:r>
+      <w:proofErr w:type="spellEnd"/>
+      <w:r>
+        <w:t xml:space="preserve"> legyen, a következő </w:t>
       </w:r>
       <w:r>
         <w:t>eszközöket alkalmazzuk:</w:t>
@@ -1854,12 +2026,14 @@
       <w:pPr>
         <w:pStyle w:val="Standard"/>
       </w:pPr>
+      <w:proofErr w:type="spellStart"/>
       <w:r>
         <w:rPr>
           <w:b/>
         </w:rPr>
         <w:t>Git</w:t>
       </w:r>
+      <w:proofErr w:type="spellEnd"/>
       <w:r>
         <w:rPr>
           <w:b/>
@@ -1889,14 +2063,24 @@
       <w:pPr>
         <w:pStyle w:val="Standard"/>
       </w:pPr>
+      <w:proofErr w:type="spellStart"/>
       <w:r>
         <w:rPr>
           <w:b/>
         </w:rPr>
         <w:t>Ticket</w:t>
       </w:r>
-      <w:r>
-        <w:t xml:space="preserve">: A fejlesztés során felmerülő problémákat, kérdéseket ticket formájában megírjuk egymásnak, amit később a kijelölt felelős </w:t>
+      <w:proofErr w:type="spellEnd"/>
+      <w:r>
+        <w:t xml:space="preserve">: A fejlesztés során felmerülő problémákat, kérdéseket </w:t>
+      </w:r>
+      <w:proofErr w:type="spellStart"/>
+      <w:r>
+        <w:t>ticket</w:t>
+      </w:r>
+      <w:proofErr w:type="spellEnd"/>
+      <w:r>
+        <w:t xml:space="preserve"> formájában megírjuk egymásnak, amit később a kijelölt felelős </w:t>
       </w:r>
       <w:r>
         <w:t>személy megold,</w:t>
@@ -1931,12 +2115,14 @@
       <w:pPr>
         <w:pStyle w:val="Standard"/>
       </w:pPr>
+      <w:proofErr w:type="spellStart"/>
       <w:r>
         <w:rPr>
           <w:b/>
         </w:rPr>
         <w:t>Skeleton</w:t>
       </w:r>
+      <w:proofErr w:type="spellEnd"/>
       <w:r>
         <w:t>: A cél az, hogy mind a dinamikus, mind az objektum modell jól legyen kitalálva. Ha ezek elkészültek, akkor a fejlesztés szempontjából sikeresen leraktuk az alapokat.</w:t>
       </w:r>
@@ -2293,12 +2479,21 @@
             <w:pPr>
               <w:pStyle w:val="Standard"/>
             </w:pPr>
+            <w:proofErr w:type="spellStart"/>
             <w:r>
               <w:rPr>
                 <w:kern w:val="0"/>
                 <w:lang w:eastAsia="hu-HU"/>
               </w:rPr>
-              <w:t>Szkeleton tervezése</w:t>
+              <w:t>Szkeleton</w:t>
+            </w:r>
+            <w:proofErr w:type="spellEnd"/>
+            <w:r>
+              <w:rPr>
+                <w:kern w:val="0"/>
+                <w:lang w:eastAsia="hu-HU"/>
+              </w:rPr>
+              <w:t xml:space="preserve"> tervezése</w:t>
             </w:r>
           </w:p>
         </w:tc>
@@ -2349,6 +2544,7 @@
             <w:pPr>
               <w:pStyle w:val="Standard"/>
             </w:pPr>
+            <w:proofErr w:type="spellStart"/>
             <w:r>
               <w:rPr>
                 <w:kern w:val="0"/>
@@ -2356,6 +2552,7 @@
               </w:rPr>
               <w:t>Szkeleton</w:t>
             </w:r>
+            <w:proofErr w:type="spellEnd"/>
           </w:p>
         </w:tc>
       </w:tr>
@@ -2718,7 +2915,23 @@
         <w:pStyle w:val="magyarazat"/>
       </w:pPr>
       <w:r>
-        <w:t>[A feladat kb. 4000 karakteres (kb 1,5 oldal) részletezettségű magyar nyelvű leírása. Nem szerepelhetnek informatikai kifejezések.]</w:t>
+        <w:t>[A feladat kb. 4000 karakteres (</w:t>
+      </w:r>
+      <w:proofErr w:type="spellStart"/>
+      <w:r>
+        <w:t>kb</w:t>
+      </w:r>
+      <w:proofErr w:type="spellEnd"/>
+      <w:r>
+        <w:t xml:space="preserve"> 1,5 oldal) </w:t>
+      </w:r>
+      <w:proofErr w:type="spellStart"/>
+      <w:r>
+        <w:t>részletezettségű</w:t>
+      </w:r>
+      <w:proofErr w:type="spellEnd"/>
+      <w:r>
+        <w:t xml:space="preserve"> magyar nyelvű leírása. Nem szerepelhetnek informatikai kifejezések.]</w:t>
       </w:r>
     </w:p>
     <w:p>
@@ -2741,16 +2954,139 @@
       <w:pPr>
         <w:pStyle w:val="Cmsor2"/>
       </w:pPr>
-      <w:r>
-        <w:t>Essential use-case-ek</w:t>
-      </w:r>
+      <w:proofErr w:type="spellStart"/>
+      <w:r>
+        <w:t>Essential</w:t>
+      </w:r>
+      <w:proofErr w:type="spellEnd"/>
+      <w:r>
+        <w:t xml:space="preserve"> </w:t>
+      </w:r>
+      <w:proofErr w:type="spellStart"/>
+      <w:r>
+        <w:t>use-case-ek</w:t>
+      </w:r>
+      <w:proofErr w:type="spellEnd"/>
     </w:p>
     <w:p>
       <w:pPr>
         <w:pStyle w:val="Cmsor3"/>
       </w:pPr>
-      <w:r>
-        <w:t>Use-case diagram</w:t>
+      <w:proofErr w:type="spellStart"/>
+      <w:r>
+        <w:t>Use-case</w:t>
+      </w:r>
+      <w:proofErr w:type="spellEnd"/>
+      <w:r>
+        <w:t xml:space="preserve"> diagram</w:t>
+      </w:r>
+    </w:p>
+    <w:p>
+      <w:pPr>
+        <w:keepNext/>
+        <w:jc w:val="center"/>
+      </w:pPr>
+      <w:bookmarkStart w:id="6" w:name="_GoBack"/>
+      <w:r>
+        <w:rPr>
+          <w:noProof/>
+          <w:lang w:eastAsia="hu-HU"/>
+        </w:rPr>
+        <w:drawing>
+          <wp:inline distT="0" distB="0" distL="0" distR="0" wp14:anchorId="1998D2B9" wp14:editId="16D8C526">
+            <wp:extent cx="3006000" cy="1263600"/>
+            <wp:effectExtent l="0" t="0" r="4445" b="0"/>
+            <wp:docPr id="1" name="Kép 1"/>
+            <wp:cNvGraphicFramePr>
+              <a:graphicFrameLocks xmlns:a="http://schemas.openxmlformats.org/drawingml/2006/main" noChangeAspect="1"/>
+            </wp:cNvGraphicFramePr>
+            <a:graphic xmlns:a="http://schemas.openxmlformats.org/drawingml/2006/main">
+              <a:graphicData uri="http://schemas.openxmlformats.org/drawingml/2006/picture">
+                <pic:pic xmlns:pic="http://schemas.openxmlformats.org/drawingml/2006/picture">
+                  <pic:nvPicPr>
+                    <pic:cNvPr id="0" name="usecase.svg.emf"/>
+                    <pic:cNvPicPr/>
+                  </pic:nvPicPr>
+                  <pic:blipFill>
+                    <a:blip r:embed="rId10">
+                      <a:extLst>
+                        <a:ext uri="{28A0092B-C50C-407E-A947-70E740481C1C}">
+                          <a14:useLocalDpi xmlns:a14="http://schemas.microsoft.com/office/drawing/2010/main" val="0"/>
+                        </a:ext>
+                      </a:extLst>
+                    </a:blip>
+                    <a:stretch>
+                      <a:fillRect/>
+                    </a:stretch>
+                  </pic:blipFill>
+                  <pic:spPr>
+                    <a:xfrm>
+                      <a:off x="0" y="0"/>
+                      <a:ext cx="3006000" cy="1263600"/>
+                    </a:xfrm>
+                    <a:prstGeom prst="rect">
+                      <a:avLst/>
+                    </a:prstGeom>
+                  </pic:spPr>
+                </pic:pic>
+              </a:graphicData>
+            </a:graphic>
+          </wp:inline>
+        </w:drawing>
+      </w:r>
+      <w:bookmarkEnd w:id="6"/>
+    </w:p>
+    <w:p>
+      <w:pPr>
+        <w:pStyle w:val="Kpalrs"/>
+        <w:jc w:val="center"/>
+        <w:rPr>
+          <w:b w:val="0"/>
+          <w:color w:val="000000" w:themeColor="text1"/>
+        </w:rPr>
+      </w:pPr>
+      <w:r>
+        <w:rPr>
+          <w:b w:val="0"/>
+          <w:color w:val="000000" w:themeColor="text1"/>
+        </w:rPr>
+        <w:fldChar w:fldCharType="begin"/>
+      </w:r>
+      <w:r>
+        <w:rPr>
+          <w:b w:val="0"/>
+          <w:color w:val="000000" w:themeColor="text1"/>
+        </w:rPr>
+        <w:instrText xml:space="preserve"> SEQ ábra \* ARABIC </w:instrText>
+      </w:r>
+      <w:r>
+        <w:rPr>
+          <w:b w:val="0"/>
+          <w:color w:val="000000" w:themeColor="text1"/>
+        </w:rPr>
+        <w:fldChar w:fldCharType="separate"/>
+      </w:r>
+      <w:r>
+        <w:rPr>
+          <w:b w:val="0"/>
+          <w:noProof/>
+          <w:color w:val="000000" w:themeColor="text1"/>
+        </w:rPr>
+        <w:t>1</w:t>
+      </w:r>
+      <w:r>
+        <w:rPr>
+          <w:b w:val="0"/>
+          <w:color w:val="000000" w:themeColor="text1"/>
+        </w:rPr>
+        <w:fldChar w:fldCharType="end"/>
+      </w:r>
+      <w:r>
+        <w:rPr>
+          <w:b w:val="0"/>
+          <w:color w:val="000000" w:themeColor="text1"/>
+        </w:rPr>
+        <w:t>. ábra</w:t>
       </w:r>
     </w:p>
     <w:p>
@@ -2762,8 +3098,13 @@
       <w:pPr>
         <w:pStyle w:val="Cmsor3"/>
       </w:pPr>
-      <w:r>
-        <w:t>Use-case leírások</w:t>
+      <w:proofErr w:type="spellStart"/>
+      <w:r>
+        <w:t>Use-case</w:t>
+      </w:r>
+      <w:proofErr w:type="spellEnd"/>
+      <w:r>
+        <w:t xml:space="preserve"> leírások</w:t>
       </w:r>
     </w:p>
     <w:p>
@@ -2778,148 +3119,208 @@
           <w:color w:val="000000" w:themeColor="text1"/>
         </w:rPr>
       </w:pPr>
+      <w:proofErr w:type="spellStart"/>
       <w:r>
         <w:rPr>
           <w:b/>
           <w:i w:val="0"/>
           <w:color w:val="000000" w:themeColor="text1"/>
         </w:rPr>
-        <w:t>Use Case</w:t>
-      </w:r>
+        <w:t>Use</w:t>
+      </w:r>
+      <w:proofErr w:type="spellEnd"/>
       <w:r>
         <w:rPr>
           <w:b/>
           <w:i w:val="0"/>
           <w:color w:val="000000" w:themeColor="text1"/>
         </w:rPr>
-        <w:t xml:space="preserve">: </w:t>
-      </w:r>
-      <w:r>
-        <w:rPr>
-          <w:i w:val="0"/>
-          <w:color w:val="000000" w:themeColor="text1"/>
-        </w:rPr>
-        <w:t>Szimuláció kezelés</w:t>
-      </w:r>
-      <w:r>
-        <w:rPr>
-          <w:i w:val="0"/>
-          <w:color w:val="000000" w:themeColor="text1"/>
-        </w:rPr>
-        <w:tab/>
-      </w:r>
-    </w:p>
-    <w:p>
-      <w:pPr>
-        <w:pStyle w:val="magyarazat"/>
-        <w:spacing w:line="360" w:lineRule="auto"/>
-        <w:rPr>
-          <w:i w:val="0"/>
-          <w:color w:val="000000" w:themeColor="text1"/>
-        </w:rPr>
-      </w:pPr>
+        <w:t xml:space="preserve"> </w:t>
+      </w:r>
+      <w:proofErr w:type="spellStart"/>
       <w:r>
         <w:rPr>
           <w:b/>
           <w:i w:val="0"/>
           <w:color w:val="000000" w:themeColor="text1"/>
         </w:rPr>
-        <w:t>Actor:</w:t>
-      </w:r>
-      <w:r>
-        <w:rPr>
-          <w:i w:val="0"/>
-          <w:color w:val="000000" w:themeColor="text1"/>
-        </w:rPr>
-        <w:t xml:space="preserve"> Felhasználó</w:t>
-      </w:r>
-    </w:p>
-    <w:p>
-      <w:pPr>
-        <w:pStyle w:val="magyarazat"/>
-        <w:spacing w:line="360" w:lineRule="auto"/>
+        <w:t>Case</w:t>
+      </w:r>
+      <w:proofErr w:type="spellEnd"/>
+      <w:r>
         <w:rPr>
           <w:b/>
           <w:i w:val="0"/>
           <w:color w:val="000000" w:themeColor="text1"/>
         </w:rPr>
-      </w:pPr>
+        <w:t xml:space="preserve">: </w:t>
+      </w:r>
+      <w:r>
+        <w:rPr>
+          <w:i w:val="0"/>
+          <w:color w:val="000000" w:themeColor="text1"/>
+        </w:rPr>
+        <w:t>Szimuláció kezelés</w:t>
+      </w:r>
+      <w:r>
+        <w:rPr>
+          <w:i w:val="0"/>
+          <w:color w:val="000000" w:themeColor="text1"/>
+        </w:rPr>
+        <w:tab/>
+      </w:r>
+    </w:p>
+    <w:p>
+      <w:pPr>
+        <w:pStyle w:val="magyarazat"/>
+        <w:spacing w:line="360" w:lineRule="auto"/>
+        <w:rPr>
+          <w:i w:val="0"/>
+          <w:color w:val="000000" w:themeColor="text1"/>
+        </w:rPr>
+      </w:pPr>
+      <w:proofErr w:type="spellStart"/>
       <w:r>
         <w:rPr>
           <w:b/>
           <w:i w:val="0"/>
           <w:color w:val="000000" w:themeColor="text1"/>
         </w:rPr>
-        <w:t xml:space="preserve">Leírás: </w:t>
-      </w:r>
-      <w:r>
-        <w:rPr>
-          <w:i w:val="0"/>
-          <w:color w:val="000000" w:themeColor="text1"/>
-        </w:rPr>
-        <w:t>A felhasználó új szimulációt indít vagy leállít</w:t>
-      </w:r>
-    </w:p>
-    <w:p>
-      <w:pPr>
-        <w:pStyle w:val="magyarazat"/>
-        <w:spacing w:line="360" w:lineRule="auto"/>
+        <w:t>Actor</w:t>
+      </w:r>
+      <w:proofErr w:type="spellEnd"/>
+      <w:r>
         <w:rPr>
           <w:b/>
           <w:i w:val="0"/>
           <w:color w:val="000000" w:themeColor="text1"/>
         </w:rPr>
-      </w:pPr>
+        <w:t>:</w:t>
+      </w:r>
+      <w:r>
+        <w:rPr>
+          <w:i w:val="0"/>
+          <w:color w:val="000000" w:themeColor="text1"/>
+        </w:rPr>
+        <w:t xml:space="preserve"> Felhasználó</w:t>
+      </w:r>
     </w:p>
     <w:p>
       <w:pPr>
         <w:pStyle w:val="magyarazat"/>
         <w:spacing w:line="360" w:lineRule="auto"/>
-        <w:rPr>
-          <w:i w:val="0"/>
-          <w:color w:val="000000" w:themeColor="text1"/>
-        </w:rPr>
-      </w:pPr>
-      <w:r>
         <w:rPr>
           <w:b/>
           <w:i w:val="0"/>
           <w:color w:val="000000" w:themeColor="text1"/>
         </w:rPr>
-        <w:t>Use Case</w:t>
-      </w:r>
+      </w:pPr>
       <w:r>
         <w:rPr>
           <w:b/>
           <w:i w:val="0"/>
           <w:color w:val="000000" w:themeColor="text1"/>
         </w:rPr>
-        <w:t xml:space="preserve">: </w:t>
+        <w:t xml:space="preserve">Leírás: </w:t>
       </w:r>
       <w:r>
         <w:rPr>
           <w:i w:val="0"/>
           <w:color w:val="000000" w:themeColor="text1"/>
         </w:rPr>
-        <w:t>Digitális áramkör definiálása</w:t>
+        <w:t>A felhasználó új szimulációt indít vagy leállít</w:t>
       </w:r>
     </w:p>
     <w:p>
       <w:pPr>
         <w:pStyle w:val="magyarazat"/>
         <w:spacing w:line="360" w:lineRule="auto"/>
-        <w:rPr>
-          <w:i w:val="0"/>
-          <w:color w:val="000000" w:themeColor="text1"/>
-        </w:rPr>
-      </w:pPr>
-      <w:r>
         <w:rPr>
           <w:b/>
           <w:i w:val="0"/>
           <w:color w:val="000000" w:themeColor="text1"/>
         </w:rPr>
-        <w:t>Actor:</w:t>
+      </w:pPr>
+    </w:p>
+    <w:p>
+      <w:pPr>
+        <w:pStyle w:val="magyarazat"/>
+        <w:spacing w:line="360" w:lineRule="auto"/>
+        <w:rPr>
+          <w:i w:val="0"/>
+          <w:color w:val="000000" w:themeColor="text1"/>
+        </w:rPr>
+      </w:pPr>
+      <w:proofErr w:type="spellStart"/>
+      <w:r>
+        <w:rPr>
+          <w:b/>
+          <w:i w:val="0"/>
+          <w:color w:val="000000" w:themeColor="text1"/>
+        </w:rPr>
+        <w:t>Use</w:t>
+      </w:r>
+      <w:proofErr w:type="spellEnd"/>
+      <w:r>
+        <w:rPr>
+          <w:b/>
+          <w:i w:val="0"/>
+          <w:color w:val="000000" w:themeColor="text1"/>
+        </w:rPr>
+        <w:t xml:space="preserve"> </w:t>
+      </w:r>
+      <w:proofErr w:type="spellStart"/>
+      <w:r>
+        <w:rPr>
+          <w:b/>
+          <w:i w:val="0"/>
+          <w:color w:val="000000" w:themeColor="text1"/>
+        </w:rPr>
+        <w:t>Case</w:t>
+      </w:r>
+      <w:proofErr w:type="spellEnd"/>
+      <w:r>
+        <w:rPr>
+          <w:b/>
+          <w:i w:val="0"/>
+          <w:color w:val="000000" w:themeColor="text1"/>
+        </w:rPr>
+        <w:t xml:space="preserve">: </w:t>
+      </w:r>
+      <w:r>
+        <w:rPr>
+          <w:i w:val="0"/>
+          <w:color w:val="000000" w:themeColor="text1"/>
+        </w:rPr>
+        <w:t>Digitális áramkör definiálása</w:t>
+      </w:r>
+    </w:p>
+    <w:p>
+      <w:pPr>
+        <w:pStyle w:val="magyarazat"/>
+        <w:spacing w:line="360" w:lineRule="auto"/>
+        <w:rPr>
+          <w:i w:val="0"/>
+          <w:color w:val="000000" w:themeColor="text1"/>
+        </w:rPr>
+      </w:pPr>
+      <w:proofErr w:type="spellStart"/>
+      <w:r>
+        <w:rPr>
+          <w:b/>
+          <w:i w:val="0"/>
+          <w:color w:val="000000" w:themeColor="text1"/>
+        </w:rPr>
+        <w:t>Actor</w:t>
+      </w:r>
+      <w:proofErr w:type="spellEnd"/>
+      <w:r>
+        <w:rPr>
+          <w:b/>
+          <w:i w:val="0"/>
+          <w:color w:val="000000" w:themeColor="text1"/>
+        </w:rPr>
+        <w:t>:</w:t>
       </w:r>
       <w:r>
         <w:rPr>
@@ -3193,8 +3594,13 @@
               <w:pStyle w:val="Standard"/>
               <w:snapToGrid w:val="0"/>
             </w:pPr>
-            <w:r>
-              <w:t>Kriván B.</w:t>
+            <w:proofErr w:type="spellStart"/>
+            <w:r>
+              <w:t>Kriván</w:t>
+            </w:r>
+            <w:proofErr w:type="spellEnd"/>
+            <w:r>
+              <w:t xml:space="preserve"> B.</w:t>
             </w:r>
           </w:p>
           <w:p>
@@ -3203,7 +3609,15 @@
               <w:snapToGrid w:val="0"/>
             </w:pPr>
             <w:r>
-              <w:t>Dévényi A.</w:t>
+              <w:t xml:space="preserve">Dévényi </w:t>
+            </w:r>
+            <w:proofErr w:type="gramStart"/>
+            <w:r>
+              <w:t>A</w:t>
+            </w:r>
+            <w:proofErr w:type="gramEnd"/>
+            <w:r>
+              <w:t>.</w:t>
             </w:r>
           </w:p>
           <w:p>
@@ -3211,8 +3625,13 @@
               <w:pStyle w:val="Standard"/>
               <w:snapToGrid w:val="0"/>
             </w:pPr>
-            <w:r>
-              <w:t>Jákli G.</w:t>
+            <w:proofErr w:type="spellStart"/>
+            <w:r>
+              <w:t>Jákli</w:t>
+            </w:r>
+            <w:proofErr w:type="spellEnd"/>
+            <w:r>
+              <w:t xml:space="preserve"> G.</w:t>
             </w:r>
           </w:p>
         </w:tc>
@@ -3293,7 +3712,6 @@
               <w:snapToGrid w:val="0"/>
             </w:pPr>
             <w:r>
-              <w:lastRenderedPageBreak/>
               <w:t>2011.02.16. 09:00</w:t>
             </w:r>
           </w:p>
@@ -3345,8 +3763,13 @@
               <w:pStyle w:val="Standard"/>
               <w:snapToGrid w:val="0"/>
             </w:pPr>
-            <w:r>
-              <w:t>Kriván B.</w:t>
+            <w:proofErr w:type="spellStart"/>
+            <w:r>
+              <w:t>Kriván</w:t>
+            </w:r>
+            <w:proofErr w:type="spellEnd"/>
+            <w:r>
+              <w:t xml:space="preserve"> B.</w:t>
             </w:r>
           </w:p>
           <w:p>
@@ -3354,7 +3777,15 @@
               <w:pStyle w:val="Standard"/>
             </w:pPr>
             <w:r>
-              <w:t>Dévényi A.</w:t>
+              <w:t xml:space="preserve">Dévényi </w:t>
+            </w:r>
+            <w:proofErr w:type="gramStart"/>
+            <w:r>
+              <w:t>A</w:t>
+            </w:r>
+            <w:proofErr w:type="gramEnd"/>
+            <w:r>
+              <w:t>.</w:t>
             </w:r>
           </w:p>
           <w:p>
@@ -3434,13 +3865,7 @@
               <w:fldChar w:fldCharType="separate"/>
             </w:r>
             <w:r>
-              <w:t>2.</w:t>
-            </w:r>
-            <w:r>
-              <w:t>1</w:t>
-            </w:r>
-            <w:r>
-              <w:t>.2</w:t>
+              <w:t>2.1.2</w:t>
             </w:r>
             <w:r>
               <w:fldChar w:fldCharType="end"/>
@@ -3581,8 +4006,13 @@
               <w:pStyle w:val="Standard"/>
               <w:snapToGrid w:val="0"/>
             </w:pPr>
-            <w:r>
-              <w:t>Jákli G</w:t>
+            <w:proofErr w:type="spellStart"/>
+            <w:r>
+              <w:t>Jákli</w:t>
+            </w:r>
+            <w:proofErr w:type="spellEnd"/>
+            <w:r>
+              <w:t xml:space="preserve"> G</w:t>
             </w:r>
             <w:r>
               <w:t>.</w:t>
@@ -3727,8 +4157,13 @@
               <w:pStyle w:val="Standard"/>
               <w:snapToGrid w:val="0"/>
             </w:pPr>
-            <w:r>
-              <w:t>Jákli G.</w:t>
+            <w:proofErr w:type="spellStart"/>
+            <w:r>
+              <w:t>Jákli</w:t>
+            </w:r>
+            <w:proofErr w:type="spellEnd"/>
+            <w:r>
+              <w:t xml:space="preserve"> G.</w:t>
             </w:r>
           </w:p>
           <w:p>
@@ -3736,8 +4171,13 @@
               <w:pStyle w:val="Standard"/>
               <w:snapToGrid w:val="0"/>
             </w:pPr>
-            <w:r>
-              <w:t>Kriván B.</w:t>
+            <w:proofErr w:type="spellStart"/>
+            <w:r>
+              <w:t>Kriván</w:t>
+            </w:r>
+            <w:proofErr w:type="spellEnd"/>
+            <w:r>
+              <w:t xml:space="preserve"> B.</w:t>
             </w:r>
           </w:p>
           <w:p>
@@ -3746,7 +4186,15 @@
               <w:snapToGrid w:val="0"/>
             </w:pPr>
             <w:r>
-              <w:t>Dévényi A.</w:t>
+              <w:t xml:space="preserve">Dévényi </w:t>
+            </w:r>
+            <w:proofErr w:type="gramStart"/>
+            <w:r>
+              <w:t>A</w:t>
+            </w:r>
+            <w:proofErr w:type="gramEnd"/>
+            <w:r>
+              <w:t>.</w:t>
             </w:r>
           </w:p>
         </w:tc>
@@ -3811,8 +4259,6 @@
             <w:r>
               <w:t xml:space="preserve"> alfejezet átdolgozása</w:t>
             </w:r>
-            <w:bookmarkStart w:id="6" w:name="_GoBack"/>
-            <w:bookmarkEnd w:id="6"/>
           </w:p>
         </w:tc>
       </w:tr>
@@ -3825,8 +4271,8 @@
     <w:p/>
     <w:p/>
     <w:sectPr>
-      <w:headerReference w:type="default" r:id="rId10"/>
-      <w:footerReference w:type="default" r:id="rId11"/>
+      <w:headerReference w:type="default" r:id="rId11"/>
+      <w:footerReference w:type="default" r:id="rId12"/>
       <w:pgSz w:w="11906" w:h="16838"/>
       <w:pgMar w:top="1417" w:right="1417" w:bottom="1417" w:left="1417" w:header="708" w:footer="708" w:gutter="0"/>
       <w:cols w:space="708"/>
@@ -3895,7 +4341,7 @@
             <w:rFonts w:cs="Times New Roman"/>
             <w:noProof/>
           </w:rPr>
-          <w:t>6</w:t>
+          <w:t>5</w:t>
         </w:r>
         <w:r>
           <w:rPr>
@@ -4019,8 +4465,16 @@
         <w:szCs w:val="24"/>
       </w:rPr>
       <w:tab/>
+    </w:r>
+    <w:proofErr w:type="spellStart"/>
+    <w:r>
+      <w:rPr>
+        <w:rFonts w:cs="Times New Roman"/>
+        <w:szCs w:val="24"/>
+      </w:rPr>
       <w:t>Override</w:t>
     </w:r>
+    <w:proofErr w:type="spellEnd"/>
   </w:p>
 </w:hdr>
 </file>
@@ -5816,7 +6270,6 @@
     <w:basedOn w:val="Norml"/>
     <w:next w:val="Norml"/>
     <w:uiPriority w:val="35"/>
-    <w:semiHidden/>
     <w:unhideWhenUsed/>
     <w:rsid w:val="00FD36F6"/>
     <w:rPr>
@@ -6771,7 +7224,6 @@
     <w:basedOn w:val="Norml"/>
     <w:next w:val="Norml"/>
     <w:uiPriority w:val="35"/>
-    <w:semiHidden/>
     <w:unhideWhenUsed/>
     <w:rsid w:val="00FD36F6"/>
     <w:rPr>
@@ -7222,7 +7674,7 @@
 </file>
 
 <file path=customXml/itemProps1.xml><?xml version="1.0" encoding="utf-8"?>
-<ds:datastoreItem xmlns:ds="http://schemas.openxmlformats.org/officeDocument/2006/customXml" ds:itemID="{59F12608-EE81-412E-916F-0E05DB9F0725}">
+<ds:datastoreItem xmlns:ds="http://schemas.openxmlformats.org/officeDocument/2006/customXml" ds:itemID="{234A33B3-D060-4002-A1A6-F6B80C784412}">
   <ds:schemaRefs>
     <ds:schemaRef ds:uri="http://schemas.openxmlformats.org/officeDocument/2006/bibliography"/>
   </ds:schemaRefs>

</xml_diff>

<commit_message>
feladat leírás elkezde. ~1/2
</commit_message>
<xml_diff>
--- a/doc/elso_doksi_uj.docx
+++ b/doc/elso_doksi_uj.docx
@@ -1104,15 +1104,7 @@
         <w:t xml:space="preserve"> Microsoft Office és</w:t>
       </w:r>
       <w:r>
-        <w:t xml:space="preserve"> Open Office programokkal, DOCX formátumban készítjük. </w:t>
-      </w:r>
-      <w:proofErr w:type="gramStart"/>
-      <w:r>
-        <w:t>A</w:t>
-      </w:r>
-      <w:proofErr w:type="gramEnd"/>
-      <w:r>
-        <w:t xml:space="preserve"> unit-tesztekre a </w:t>
+        <w:t xml:space="preserve"> Open Office programokkal, DOCX formátumban készítjük. A unit-tesztekre a </w:t>
       </w:r>
       <w:proofErr w:type="spellStart"/>
       <w:r>
@@ -2936,6 +2928,401 @@
     </w:p>
     <w:p>
       <w:pPr>
+        <w:pStyle w:val="magyarazat"/>
+        <w:rPr>
+          <w:i w:val="0"/>
+          <w:color w:val="000000" w:themeColor="text1"/>
+        </w:rPr>
+      </w:pPr>
+      <w:r>
+        <w:rPr>
+          <w:i w:val="0"/>
+          <w:color w:val="000000" w:themeColor="text1"/>
+        </w:rPr>
+        <w:t xml:space="preserve">Az általunk készített alkalmazás segítségével a felhasználó egy listából kiválasztott digitális </w:t>
+      </w:r>
+      <w:r>
+        <w:rPr>
+          <w:i w:val="0"/>
+          <w:color w:val="000000" w:themeColor="text1"/>
+          <w:u w:val="single"/>
+        </w:rPr>
+        <w:t>áramkör</w:t>
+      </w:r>
+      <w:r>
+        <w:rPr>
+          <w:i w:val="0"/>
+          <w:color w:val="000000" w:themeColor="text1"/>
+        </w:rPr>
+        <w:t xml:space="preserve"> </w:t>
+      </w:r>
+      <w:r>
+        <w:rPr>
+          <w:i w:val="0"/>
+          <w:color w:val="000000" w:themeColor="text1"/>
+          <w:u w:val="single"/>
+        </w:rPr>
+        <w:t>szimulációját</w:t>
+      </w:r>
+      <w:r>
+        <w:rPr>
+          <w:i w:val="0"/>
+          <w:color w:val="000000" w:themeColor="text1"/>
+        </w:rPr>
+        <w:t xml:space="preserve"> végezheti el </w:t>
+      </w:r>
+      <w:r>
+        <w:rPr>
+          <w:i w:val="0"/>
+          <w:color w:val="000000" w:themeColor="text1"/>
+          <w:u w:val="single"/>
+        </w:rPr>
+        <w:t>grafikus</w:t>
+      </w:r>
+      <w:r>
+        <w:rPr>
+          <w:i w:val="0"/>
+          <w:color w:val="000000" w:themeColor="text1"/>
+        </w:rPr>
+        <w:t xml:space="preserve"> megjelenítéssel. </w:t>
+      </w:r>
+      <w:r>
+        <w:rPr>
+          <w:i w:val="0"/>
+          <w:color w:val="000000" w:themeColor="text1"/>
+        </w:rPr>
+        <w:t>A program az alábbi alkatrészeket támogatja áramköri elemként: ÉS, VAGY, I</w:t>
+      </w:r>
+      <w:r>
+        <w:rPr>
+          <w:i w:val="0"/>
+          <w:color w:val="000000" w:themeColor="text1"/>
+        </w:rPr>
+        <w:t>N</w:t>
+      </w:r>
+      <w:r>
+        <w:rPr>
+          <w:i w:val="0"/>
+          <w:color w:val="000000" w:themeColor="text1"/>
+        </w:rPr>
+        <w:t xml:space="preserve">VERTER, </w:t>
+      </w:r>
+      <w:r>
+        <w:rPr>
+          <w:i w:val="0"/>
+          <w:color w:val="000000" w:themeColor="text1"/>
+        </w:rPr>
+        <w:t>Kijelző</w:t>
+      </w:r>
+      <w:r>
+        <w:rPr>
+          <w:i w:val="0"/>
+          <w:color w:val="000000" w:themeColor="text1"/>
+        </w:rPr>
+        <w:t xml:space="preserve">, </w:t>
+      </w:r>
+      <w:r>
+        <w:rPr>
+          <w:i w:val="0"/>
+          <w:color w:val="000000" w:themeColor="text1"/>
+        </w:rPr>
+        <w:t>Jelgenerátor</w:t>
+      </w:r>
+      <w:r>
+        <w:rPr>
+          <w:i w:val="0"/>
+          <w:color w:val="000000" w:themeColor="text1"/>
+        </w:rPr>
+        <w:t xml:space="preserve">, </w:t>
+      </w:r>
+      <w:r>
+        <w:rPr>
+          <w:i w:val="0"/>
+          <w:color w:val="000000" w:themeColor="text1"/>
+        </w:rPr>
+        <w:t>Kapcsoló</w:t>
+      </w:r>
+      <w:r>
+        <w:rPr>
+          <w:i w:val="0"/>
+          <w:color w:val="000000" w:themeColor="text1"/>
+        </w:rPr>
+        <w:t xml:space="preserve">. Ezek mindegyike egy vagy több ki és/vagy bemenettel rendelkezik. </w:t>
+      </w:r>
+    </w:p>
+    <w:p>
+      <w:pPr>
+        <w:pStyle w:val="magyarazat"/>
+        <w:rPr>
+          <w:i w:val="0"/>
+          <w:color w:val="000000" w:themeColor="text1"/>
+        </w:rPr>
+      </w:pPr>
+      <w:r>
+        <w:rPr>
+          <w:i w:val="0"/>
+          <w:color w:val="000000" w:themeColor="text1"/>
+        </w:rPr>
+        <w:t xml:space="preserve">Az </w:t>
+      </w:r>
+      <w:proofErr w:type="gramStart"/>
+      <w:r>
+        <w:rPr>
+          <w:i w:val="0"/>
+          <w:color w:val="000000" w:themeColor="text1"/>
+        </w:rPr>
+        <w:t>ÉS</w:t>
+      </w:r>
+      <w:proofErr w:type="gramEnd"/>
+      <w:r>
+        <w:rPr>
+          <w:i w:val="0"/>
+          <w:color w:val="000000" w:themeColor="text1"/>
+        </w:rPr>
+        <w:t xml:space="preserve"> kapu kettő vagy több bemenettel és egy kimenettel rendelkezik. A kimenetre a bemenetre kötött jelek logikai </w:t>
+      </w:r>
+      <w:proofErr w:type="gramStart"/>
+      <w:r>
+        <w:rPr>
+          <w:i w:val="0"/>
+          <w:color w:val="000000" w:themeColor="text1"/>
+        </w:rPr>
+        <w:t>ÉS</w:t>
+      </w:r>
+      <w:proofErr w:type="gramEnd"/>
+      <w:r>
+        <w:rPr>
+          <w:i w:val="0"/>
+          <w:color w:val="000000" w:themeColor="text1"/>
+        </w:rPr>
+        <w:t xml:space="preserve"> kapcsolata</w:t>
+      </w:r>
+      <w:r>
+        <w:rPr>
+          <w:i w:val="0"/>
+          <w:color w:val="000000" w:themeColor="text1"/>
+        </w:rPr>
+        <w:t xml:space="preserve"> jelenik meg</w:t>
+      </w:r>
+      <w:r>
+        <w:rPr>
+          <w:i w:val="0"/>
+          <w:color w:val="000000" w:themeColor="text1"/>
+        </w:rPr>
+        <w:t xml:space="preserve">. </w:t>
+      </w:r>
+    </w:p>
+    <w:p>
+      <w:pPr>
+        <w:pStyle w:val="magyarazat"/>
+        <w:rPr>
+          <w:i w:val="0"/>
+          <w:color w:val="000000" w:themeColor="text1"/>
+        </w:rPr>
+      </w:pPr>
+      <w:r>
+        <w:rPr>
+          <w:i w:val="0"/>
+          <w:color w:val="000000" w:themeColor="text1"/>
+        </w:rPr>
+        <w:t>A VAGY kapu kettő vagy több bemenettel és egy kimenettel rendelkezik. A kimenetre a bemenetre kötött jelek logika</w:t>
+      </w:r>
+      <w:r>
+        <w:rPr>
+          <w:i w:val="0"/>
+          <w:color w:val="000000" w:themeColor="text1"/>
+        </w:rPr>
+        <w:t>i VAGY kapcsolata jelenik meg.</w:t>
+      </w:r>
+    </w:p>
+    <w:p>
+      <w:pPr>
+        <w:pStyle w:val="magyarazat"/>
+        <w:rPr>
+          <w:i w:val="0"/>
+          <w:color w:val="000000" w:themeColor="text1"/>
+        </w:rPr>
+      </w:pPr>
+      <w:r>
+        <w:rPr>
+          <w:i w:val="0"/>
+          <w:color w:val="000000" w:themeColor="text1"/>
+        </w:rPr>
+        <w:t>Az INVERTER egyetlen kimenetén az egyetlen bemenetére kötött jel logikai negáltja jelenik meg.</w:t>
+      </w:r>
+    </w:p>
+    <w:p>
+      <w:pPr>
+        <w:pStyle w:val="magyarazat"/>
+        <w:rPr>
+          <w:i w:val="0"/>
+          <w:color w:val="000000" w:themeColor="text1"/>
+        </w:rPr>
+      </w:pPr>
+      <w:r>
+        <w:rPr>
+          <w:i w:val="0"/>
+          <w:color w:val="000000" w:themeColor="text1"/>
+        </w:rPr>
+        <w:t>A Kijelző komponenssel a felhasználó a bementre kötött jelet vizuális formában tudja megjeleníteni.</w:t>
+      </w:r>
+      <w:r>
+        <w:rPr>
+          <w:i w:val="0"/>
+          <w:color w:val="000000" w:themeColor="text1"/>
+        </w:rPr>
+        <w:t xml:space="preserve"> A megjelenítő színt piros, kék, sárga közül választhat.</w:t>
+      </w:r>
+    </w:p>
+    <w:p>
+      <w:pPr>
+        <w:pStyle w:val="magyarazat"/>
+        <w:rPr>
+          <w:i w:val="0"/>
+          <w:color w:val="000000" w:themeColor="text1"/>
+        </w:rPr>
+      </w:pPr>
+      <w:r>
+        <w:rPr>
+          <w:i w:val="0"/>
+          <w:color w:val="000000" w:themeColor="text1"/>
+        </w:rPr>
+        <w:t xml:space="preserve">Jelgenerátor segítségével egy bitsorozatot tárolhatunk el, amelyet a szimuláció </w:t>
+      </w:r>
+      <w:proofErr w:type="gramStart"/>
+      <w:r>
+        <w:rPr>
+          <w:i w:val="0"/>
+          <w:color w:val="000000" w:themeColor="text1"/>
+        </w:rPr>
+        <w:t>során</w:t>
+      </w:r>
+      <w:proofErr w:type="gramEnd"/>
+      <w:r>
+        <w:rPr>
+          <w:i w:val="0"/>
+          <w:color w:val="000000" w:themeColor="text1"/>
+        </w:rPr>
+        <w:t xml:space="preserve"> az egyetlen kimenetén ciklikusan kiad.</w:t>
+      </w:r>
+    </w:p>
+    <w:p>
+      <w:pPr>
+        <w:pStyle w:val="magyarazat"/>
+        <w:rPr>
+          <w:i w:val="0"/>
+          <w:color w:val="000000" w:themeColor="text1"/>
+        </w:rPr>
+      </w:pPr>
+      <w:r>
+        <w:rPr>
+          <w:i w:val="0"/>
+          <w:color w:val="000000" w:themeColor="text1"/>
+        </w:rPr>
+        <w:t>A Kapcsolónak egy kimenete van, melynek értéke a kapcsoló állásától függ. „Be” állásban igaz, „Ki” állásban hamis értékű.</w:t>
+      </w:r>
+    </w:p>
+    <w:p>
+      <w:pPr>
+        <w:pStyle w:val="magyarazat"/>
+        <w:rPr>
+          <w:i w:val="0"/>
+          <w:color w:val="000000" w:themeColor="text1"/>
+        </w:rPr>
+      </w:pPr>
+      <w:r>
+        <w:rPr>
+          <w:i w:val="0"/>
+          <w:color w:val="000000" w:themeColor="text1"/>
+        </w:rPr>
+        <w:t>Az összes alkatrészr</w:t>
+      </w:r>
+      <w:r>
+        <w:rPr>
+          <w:i w:val="0"/>
+          <w:color w:val="000000" w:themeColor="text1"/>
+        </w:rPr>
+        <w:t>e igaz, hogy nem lehet olyan bemenetük, amelyek</w:t>
+      </w:r>
+      <w:r>
+        <w:rPr>
+          <w:i w:val="0"/>
+          <w:color w:val="000000" w:themeColor="text1"/>
+        </w:rPr>
+        <w:t xml:space="preserve"> szabadok, vagyis sehova sincsenek bekötve.</w:t>
+      </w:r>
+    </w:p>
+    <w:p>
+      <w:pPr>
+        <w:pStyle w:val="magyarazat"/>
+        <w:rPr>
+          <w:i w:val="0"/>
+          <w:color w:val="000000" w:themeColor="text1"/>
+        </w:rPr>
+      </w:pPr>
+      <w:r>
+        <w:rPr>
+          <w:i w:val="0"/>
+          <w:color w:val="000000" w:themeColor="text1"/>
+        </w:rPr>
+        <w:t xml:space="preserve">A felhasználó </w:t>
+      </w:r>
+      <w:r>
+        <w:rPr>
+          <w:i w:val="0"/>
+          <w:color w:val="000000" w:themeColor="text1"/>
+        </w:rPr>
+        <w:t>a fentebb említett alkatrészekből összeállított digitális áramkör szimulációját végezheti. Az alkatrészek és azok egymáshoz kötéseik grafikus formában</w:t>
+      </w:r>
+      <w:r>
+        <w:rPr>
+          <w:i w:val="0"/>
+          <w:color w:val="000000" w:themeColor="text1"/>
+        </w:rPr>
+        <w:t xml:space="preserve"> kerül megjelenítésre.</w:t>
+      </w:r>
+    </w:p>
+    <w:p>
+      <w:pPr>
+        <w:pStyle w:val="magyarazat"/>
+        <w:rPr>
+          <w:i w:val="0"/>
+          <w:color w:val="000000" w:themeColor="text1"/>
+        </w:rPr>
+      </w:pPr>
+      <w:r>
+        <w:rPr>
+          <w:i w:val="0"/>
+          <w:color w:val="000000" w:themeColor="text1"/>
+        </w:rPr>
+        <w:t xml:space="preserve">A szimuláció során bármelyik komponens pillanatnyi értékeit vizsgálhatja. </w:t>
+      </w:r>
+      <w:r>
+        <w:rPr>
+          <w:i w:val="0"/>
+          <w:color w:val="000000" w:themeColor="text1"/>
+        </w:rPr>
+        <w:t xml:space="preserve">Az áramkör vizsgálata közben a Kapcsolók értékeit szabadon változtathatja, melyen hatása valós időben megjelenik. Szimuláció elkezdésekor az összes áramköri elem kimenete hamis értéket vesz fel. </w:t>
+      </w:r>
+      <w:r>
+        <w:rPr>
+          <w:i w:val="0"/>
+          <w:color w:val="000000" w:themeColor="text1"/>
+        </w:rPr>
+        <w:t>Ha a vizsgálandó áramkör bizonyos idő alatt nem áll be stacionárius állapotba, változatlan bemenetek mellett, akkor ez jelzésre kerül a felhasználó számára és a szimuláció automatikusan leáll. A vizsgálat bármikor megszakítható majd</w:t>
+      </w:r>
+      <w:bookmarkStart w:id="6" w:name="_GoBack"/>
+      <w:bookmarkEnd w:id="6"/>
+      <w:r>
+        <w:rPr>
+          <w:i w:val="0"/>
+          <w:color w:val="000000" w:themeColor="text1"/>
+        </w:rPr>
+        <w:t xml:space="preserve"> újraindítható. </w:t>
+      </w:r>
+    </w:p>
+    <w:p>
+      <w:pPr>
         <w:pStyle w:val="Cmsor2"/>
       </w:pPr>
       <w:r>
@@ -2952,10 +3339,16 @@
     </w:p>
     <w:p>
       <w:pPr>
+        <w:pStyle w:val="magyarazat"/>
+      </w:pPr>
+    </w:p>
+    <w:p>
+      <w:pPr>
         <w:pStyle w:val="Cmsor2"/>
       </w:pPr>
       <w:proofErr w:type="spellStart"/>
       <w:r>
+        <w:lastRenderedPageBreak/>
         <w:t>Essential</w:t>
       </w:r>
       <w:proofErr w:type="spellEnd"/>
@@ -2986,7 +3379,6 @@
         <w:keepNext/>
         <w:jc w:val="center"/>
       </w:pPr>
-      <w:bookmarkStart w:id="6" w:name="_GoBack"/>
       <w:r>
         <w:rPr>
           <w:noProof/>
@@ -3034,7 +3426,6 @@
           </wp:inline>
         </w:drawing>
       </w:r>
-      <w:bookmarkEnd w:id="6"/>
     </w:p>
     <w:p>
       <w:pPr>
@@ -4378,7 +4769,7 @@
             <w:rFonts w:cs="Times New Roman"/>
             <w:noProof/>
           </w:rPr>
-          <w:t>6</w:t>
+          <w:t>7</w:t>
         </w:r>
         <w:r>
           <w:rPr>
@@ -7674,7 +8065,7 @@
 </file>
 
 <file path=customXml/itemProps1.xml><?xml version="1.0" encoding="utf-8"?>
-<ds:datastoreItem xmlns:ds="http://schemas.openxmlformats.org/officeDocument/2006/customXml" ds:itemID="{234A33B3-D060-4002-A1A6-F6B80C784412}">
+<ds:datastoreItem xmlns:ds="http://schemas.openxmlformats.org/officeDocument/2006/customXml" ds:itemID="{EF1CE7DB-F289-42D2-84D1-87AB7E240A2B}">
   <ds:schemaRefs>
     <ds:schemaRef ds:uri="http://schemas.openxmlformats.org/officeDocument/2006/bibliography"/>
   </ds:schemaRefs>

</xml_diff>

<commit_message>
Még néhány karakter a leíráshoz.
</commit_message>
<xml_diff>
--- a/doc/elso_doksi_uj.docx
+++ b/doc/elso_doksi_uj.docx
@@ -82,8 +82,17 @@
           <w:sz w:val="44"/>
           <w:szCs w:val="44"/>
         </w:rPr>
-        <w:t>54 – Override</w:t>
-      </w:r>
+        <w:t xml:space="preserve">54 – </w:t>
+      </w:r>
+      <w:proofErr w:type="spellStart"/>
+      <w:r>
+        <w:rPr>
+          <w:sz w:val="44"/>
+          <w:szCs w:val="44"/>
+        </w:rPr>
+        <w:t>Override</w:t>
+      </w:r>
+      <w:proofErr w:type="spellEnd"/>
     </w:p>
     <w:p>
       <w:pPr>
@@ -379,8 +388,13 @@
               <w:pStyle w:val="Standard"/>
               <w:snapToGrid w:val="0"/>
             </w:pPr>
-            <w:r>
-              <w:t>Jákli Gábor</w:t>
+            <w:proofErr w:type="spellStart"/>
+            <w:r>
+              <w:t>Jákli</w:t>
+            </w:r>
+            <w:proofErr w:type="spellEnd"/>
+            <w:r>
+              <w:t xml:space="preserve"> Gábor</w:t>
             </w:r>
           </w:p>
         </w:tc>
@@ -742,7 +756,25 @@
           <w:color w:val="000000" w:themeColor="text1"/>
           <w:szCs w:val="24"/>
         </w:rPr>
-        <w:t>INVERTER - az inverter egy bemenettel és egy kimenettel rendelkezik, a kimenet értéke a bemenet logikai negáltja.</w:t>
+        <w:t xml:space="preserve">INVERTER - az </w:t>
+      </w:r>
+      <w:proofErr w:type="spellStart"/>
+      <w:r>
+        <w:rPr>
+          <w:rFonts w:cs="Times New Roman"/>
+          <w:color w:val="000000" w:themeColor="text1"/>
+          <w:szCs w:val="24"/>
+        </w:rPr>
+        <w:t>inverter</w:t>
+      </w:r>
+      <w:proofErr w:type="spellEnd"/>
+      <w:r>
+        <w:rPr>
+          <w:rFonts w:cs="Times New Roman"/>
+          <w:color w:val="000000" w:themeColor="text1"/>
+          <w:szCs w:val="24"/>
+        </w:rPr>
+        <w:t xml:space="preserve"> egy bemenettel és egy kimenettel rendelkezik, a kimenet értéke a bemenet logikai negáltja.</w:t>
       </w:r>
     </w:p>
     <w:p>
@@ -963,19 +995,43 @@
         <w:pStyle w:val="Standard"/>
       </w:pPr>
       <w:r>
-        <w:t>A fejlesztéshez Net</w:t>
+        <w:t xml:space="preserve">A fejlesztéshez </w:t>
+      </w:r>
+      <w:proofErr w:type="spellStart"/>
+      <w:r>
+        <w:t>Net</w:t>
       </w:r>
       <w:r>
         <w:t>B</w:t>
       </w:r>
       <w:r>
-        <w:t>eans 6.9.1 szoftvert választottuk. Modellezésh</w:t>
+        <w:t>eans</w:t>
+      </w:r>
+      <w:proofErr w:type="spellEnd"/>
+      <w:r>
+        <w:t xml:space="preserve"> 6.9.1 szoftvert választottuk. Modellezésh</w:t>
       </w:r>
       <w:r>
         <w:t xml:space="preserve">ez a </w:t>
       </w:r>
       <w:r>
-        <w:t>Visual Paradigm for UML nevű alkalmazást használjuk</w:t>
+        <w:t xml:space="preserve">Visual </w:t>
+      </w:r>
+      <w:proofErr w:type="spellStart"/>
+      <w:r>
+        <w:t>Paradigm</w:t>
+      </w:r>
+      <w:proofErr w:type="spellEnd"/>
+      <w:r>
+        <w:t xml:space="preserve"> </w:t>
+      </w:r>
+      <w:proofErr w:type="spellStart"/>
+      <w:r>
+        <w:t>for</w:t>
+      </w:r>
+      <w:proofErr w:type="spellEnd"/>
+      <w:r>
+        <w:t xml:space="preserve"> UML nevű alkalmazást használjuk</w:t>
       </w:r>
       <w:r>
         <w:t xml:space="preserve">, mely képes az </w:t>
@@ -987,7 +1043,15 @@
         <w:t>-diagramból Java forráskódot generálni</w:t>
       </w:r>
       <w:r>
-        <w:t xml:space="preserve"> és vica versa</w:t>
+        <w:t xml:space="preserve"> és </w:t>
+      </w:r>
+      <w:proofErr w:type="spellStart"/>
+      <w:r>
+        <w:t>vica</w:t>
+      </w:r>
+      <w:proofErr w:type="spellEnd"/>
+      <w:r>
+        <w:t xml:space="preserve"> versa</w:t>
       </w:r>
       <w:r>
         <w:t xml:space="preserve">. </w:t>
@@ -1035,10 +1099,26 @@
         <w:t xml:space="preserve"> Microsoft Office és</w:t>
       </w:r>
       <w:r>
-        <w:t xml:space="preserve"> Open Office programokkal, DOCX formátumban készítjük. A unit-tesztekre a J</w:t>
-      </w:r>
-      <w:r>
-        <w:t>Unit csomagot fogjuk használni.</w:t>
+        <w:t xml:space="preserve"> Open Office programokkal, DOCX formátumban készítjük. </w:t>
+      </w:r>
+      <w:proofErr w:type="gramStart"/>
+      <w:r>
+        <w:t>A</w:t>
+      </w:r>
+      <w:proofErr w:type="gramEnd"/>
+      <w:r>
+        <w:t xml:space="preserve"> unit-tesztekre a </w:t>
+      </w:r>
+      <w:proofErr w:type="spellStart"/>
+      <w:r>
+        <w:t>J</w:t>
+      </w:r>
+      <w:r>
+        <w:t>Unit</w:t>
+      </w:r>
+      <w:proofErr w:type="spellEnd"/>
+      <w:r>
+        <w:t xml:space="preserve"> csomagot fogjuk használni.</w:t>
       </w:r>
     </w:p>
     <w:p>
@@ -1055,8 +1135,21 @@
         <w:pStyle w:val="Standard"/>
       </w:pPr>
       <w:r>
-        <w:t>Java Runtime Environment</w:t>
-      </w:r>
+        <w:t xml:space="preserve">Java </w:t>
+      </w:r>
+      <w:proofErr w:type="spellStart"/>
+      <w:r>
+        <w:t>Runtime</w:t>
+      </w:r>
+      <w:proofErr w:type="spellEnd"/>
+      <w:r>
+        <w:t xml:space="preserve"> </w:t>
+      </w:r>
+      <w:proofErr w:type="spellStart"/>
+      <w:r>
+        <w:t>Environment</w:t>
+      </w:r>
+      <w:proofErr w:type="spellEnd"/>
       <w:r>
         <w:t xml:space="preserve"> 1.6-os verziója</w:t>
       </w:r>
@@ -1403,8 +1496,13 @@
             <w:pPr>
               <w:pStyle w:val="TableContents"/>
             </w:pPr>
-            <w:r>
-              <w:t>Jákli Gábor</w:t>
+            <w:proofErr w:type="spellStart"/>
+            <w:r>
+              <w:t>Jákli</w:t>
+            </w:r>
+            <w:proofErr w:type="spellEnd"/>
+            <w:r>
+              <w:t xml:space="preserve"> Gábor</w:t>
             </w:r>
           </w:p>
         </w:tc>
@@ -1429,7 +1527,15 @@
               <w:pStyle w:val="TableContents"/>
             </w:pPr>
             <w:r>
-              <w:t>kód, dokumentáció, ticket ko</w:t>
+              <w:t xml:space="preserve">kód, dokumentáció, </w:t>
+            </w:r>
+            <w:proofErr w:type="spellStart"/>
+            <w:r>
+              <w:t>ticket</w:t>
+            </w:r>
+            <w:proofErr w:type="spellEnd"/>
+            <w:r>
+              <w:t xml:space="preserve"> ko</w:t>
             </w:r>
             <w:r>
               <w:t>o</w:t>
@@ -1619,7 +1725,15 @@
         <w:t xml:space="preserve"> </w:t>
       </w:r>
       <w:r>
-        <w:t>modelleket foglalja magába. Ha ez készen van, elkezdhető a skeleton implementálása. Ez a lépés már teljesen meghatározott, nem merülhet fel semmilyen komplikáció, ha a modellek megfelelőek voltak.</w:t>
+        <w:t xml:space="preserve">modelleket foglalja magába. Ha ez készen van, elkezdhető a </w:t>
+      </w:r>
+      <w:proofErr w:type="spellStart"/>
+      <w:r>
+        <w:t>skeleton</w:t>
+      </w:r>
+      <w:proofErr w:type="spellEnd"/>
+      <w:r>
+        <w:t xml:space="preserve"> implementálása. Ez a lépés már teljesen meghatározott, nem merülhet fel semmilyen komplikáció, ha a modellek megfelelőek voltak.</w:t>
       </w:r>
     </w:p>
     <w:p>
@@ -1688,10 +1802,18 @@
         <w:t>, ahol az egyéni kívánságok mellett ügyelünk arra, hogy minden feladat kiosztásra kerüljön, valamint a csapattagok az egész feladat megoldásából nagyjából egyenlő mértékben vegyék ki a részüket. A találkozók keretében, miv</w:t>
       </w:r>
       <w:r>
-        <w:t xml:space="preserve">el a szétosztott feladatok nagy </w:t>
-      </w:r>
-      <w:r>
-        <w:t xml:space="preserve">mértékben </w:t>
+        <w:t xml:space="preserve">el a szétosztott feladatok </w:t>
+      </w:r>
+      <w:proofErr w:type="gramStart"/>
+      <w:r>
+        <w:t xml:space="preserve">nagy </w:t>
+      </w:r>
+      <w:r>
+        <w:t>mértékben</w:t>
+      </w:r>
+      <w:proofErr w:type="gramEnd"/>
+      <w:r>
+        <w:t xml:space="preserve"> </w:t>
       </w:r>
       <w:r>
         <w:t>függnek egymástól, javaslatokat teszünk egymásnak a feladat megoldásának körülm</w:t>
@@ -1710,7 +1832,23 @@
         <w:pStyle w:val="Standard"/>
       </w:pPr>
       <w:r>
-        <w:t>A forráskódot és minden a fejlesztés során elkészülő dokumentációt, illetve a projekthez tartozó egyéb fájlokat megegyezés alapján egy Git központi tárolóban tároljuk, melyhez a Codaset (</w:t>
+        <w:t xml:space="preserve">A forráskódot és minden a fejlesztés során elkészülő dokumentációt, illetve a projekthez tartozó egyéb fájlokat megegyezés alapján egy </w:t>
+      </w:r>
+      <w:proofErr w:type="spellStart"/>
+      <w:r>
+        <w:t>Git</w:t>
+      </w:r>
+      <w:proofErr w:type="spellEnd"/>
+      <w:r>
+        <w:t xml:space="preserve"> központi tárolóban tároljuk, melyhez a </w:t>
+      </w:r>
+      <w:proofErr w:type="spellStart"/>
+      <w:r>
+        <w:t>Codaset</w:t>
+      </w:r>
+      <w:proofErr w:type="spellEnd"/>
+      <w:r>
+        <w:t xml:space="preserve"> (</w:t>
       </w:r>
       <w:hyperlink r:id="rId9" w:history="1">
         <w:r>
@@ -1779,13 +1917,29 @@
         <w:t>meg</w:t>
       </w:r>
       <w:r>
-        <w:t>írni, és azok sikeres lefutásáról meggyőződni. Abban az esetben, ha az alkalmazás nem fordul le, vagy valamelyik teszteset nem fut le sikeresen, az adott commit visszaállításra kerülhet annak kijavításáig</w:t>
-      </w:r>
-      <w:r>
-        <w:t>, melyet a ticket-</w:t>
-      </w:r>
-      <w:r>
-        <w:t>rendszerben jelezzük a másik felé</w:t>
+        <w:t xml:space="preserve">írni, és azok sikeres lefutásáról meggyőződni. Abban az esetben, ha az alkalmazás nem fordul le, vagy valamelyik teszteset nem fut le sikeresen, az adott </w:t>
+      </w:r>
+      <w:proofErr w:type="spellStart"/>
+      <w:r>
+        <w:t>commit</w:t>
+      </w:r>
+      <w:proofErr w:type="spellEnd"/>
+      <w:r>
+        <w:t xml:space="preserve"> visszaállításra kerülhet annak kijavításáig</w:t>
+      </w:r>
+      <w:r>
+        <w:t xml:space="preserve">, melyet a </w:t>
+      </w:r>
+      <w:proofErr w:type="spellStart"/>
+      <w:r>
+        <w:t>ticket-</w:t>
+      </w:r>
+      <w:r>
+        <w:t>rendszerben</w:t>
+      </w:r>
+      <w:proofErr w:type="spellEnd"/>
+      <w:r>
+        <w:t xml:space="preserve"> jelezzük a másik felé</w:t>
       </w:r>
       <w:r>
         <w:t>.</w:t>
@@ -1804,13 +1958,21 @@
         <w:t>Hogy a fejleszt</w:t>
       </w:r>
       <w:r>
-        <w:t>és minél hatékonyabb és zökkenő</w:t>
+        <w:t xml:space="preserve">és minél hatékonyabb és </w:t>
+      </w:r>
+      <w:proofErr w:type="spellStart"/>
+      <w:r>
+        <w:t>zökkenő</w:t>
       </w:r>
       <w:r>
         <w:t>mentese</w:t>
       </w:r>
       <w:r>
-        <w:t xml:space="preserve">bb legyen, a következő </w:t>
+        <w:t>bb</w:t>
+      </w:r>
+      <w:proofErr w:type="spellEnd"/>
+      <w:r>
+        <w:t xml:space="preserve"> legyen, a következő </w:t>
       </w:r>
       <w:r>
         <w:t>eszközöket alkalmazzuk:</w:t>
@@ -1854,12 +2016,14 @@
       <w:pPr>
         <w:pStyle w:val="Standard"/>
       </w:pPr>
+      <w:proofErr w:type="spellStart"/>
       <w:r>
         <w:rPr>
           <w:b/>
         </w:rPr>
         <w:t>Git</w:t>
       </w:r>
+      <w:proofErr w:type="spellEnd"/>
       <w:r>
         <w:rPr>
           <w:b/>
@@ -1889,14 +2053,24 @@
       <w:pPr>
         <w:pStyle w:val="Standard"/>
       </w:pPr>
+      <w:proofErr w:type="spellStart"/>
       <w:r>
         <w:rPr>
           <w:b/>
         </w:rPr>
         <w:t>Ticket</w:t>
       </w:r>
-      <w:r>
-        <w:t xml:space="preserve">: A fejlesztés során felmerülő problémákat, kérdéseket ticket formájában megírjuk egymásnak, amit később a kijelölt felelős </w:t>
+      <w:proofErr w:type="spellEnd"/>
+      <w:r>
+        <w:t xml:space="preserve">: A fejlesztés során felmerülő problémákat, kérdéseket </w:t>
+      </w:r>
+      <w:proofErr w:type="spellStart"/>
+      <w:r>
+        <w:t>ticket</w:t>
+      </w:r>
+      <w:proofErr w:type="spellEnd"/>
+      <w:r>
+        <w:t xml:space="preserve"> formájában megírjuk egymásnak, amit később a kijelölt felelős </w:t>
       </w:r>
       <w:r>
         <w:t>személy megold,</w:t>
@@ -1931,12 +2105,14 @@
       <w:pPr>
         <w:pStyle w:val="Standard"/>
       </w:pPr>
+      <w:proofErr w:type="spellStart"/>
       <w:r>
         <w:rPr>
           <w:b/>
         </w:rPr>
         <w:t>Skeleton</w:t>
       </w:r>
+      <w:proofErr w:type="spellEnd"/>
       <w:r>
         <w:t>: A cél az, hogy mind a dinamikus, mind az objektum modell jól legyen kitalálva. Ha ezek elkészültek, akkor a fejlesztés szempontjából sikeresen leraktuk az alapokat.</w:t>
       </w:r>
@@ -2293,12 +2469,21 @@
             <w:pPr>
               <w:pStyle w:val="Standard"/>
             </w:pPr>
+            <w:proofErr w:type="spellStart"/>
             <w:r>
               <w:rPr>
                 <w:kern w:val="0"/>
                 <w:lang w:eastAsia="hu-HU"/>
               </w:rPr>
-              <w:t>Szkeleton tervezése</w:t>
+              <w:t>Szkeleton</w:t>
+            </w:r>
+            <w:proofErr w:type="spellEnd"/>
+            <w:r>
+              <w:rPr>
+                <w:kern w:val="0"/>
+                <w:lang w:eastAsia="hu-HU"/>
+              </w:rPr>
+              <w:t xml:space="preserve"> tervezése</w:t>
             </w:r>
           </w:p>
         </w:tc>
@@ -2349,6 +2534,7 @@
             <w:pPr>
               <w:pStyle w:val="Standard"/>
             </w:pPr>
+            <w:proofErr w:type="spellStart"/>
             <w:r>
               <w:rPr>
                 <w:kern w:val="0"/>
@@ -2356,6 +2542,7 @@
               </w:rPr>
               <w:t>Szkeleton</w:t>
             </w:r>
+            <w:proofErr w:type="spellEnd"/>
           </w:p>
         </w:tc>
       </w:tr>
@@ -2718,9 +2905,244 @@
     <w:p>
       <w:pPr>
         <w:pStyle w:val="magyarazat"/>
-      </w:pPr>
-      <w:r>
-        <w:t>[A feladat kb. 4000 karakteres (kb 1,5 oldal) részletezettségű magyar nyelvű leírása. Nem szerepelhetnek informatikai kifejezések.]</w:t>
+        <w:rPr>
+          <w:i w:val="0"/>
+          <w:color w:val="000000" w:themeColor="text1"/>
+        </w:rPr>
+      </w:pPr>
+      <w:r>
+        <w:rPr>
+          <w:i w:val="0"/>
+          <w:color w:val="000000" w:themeColor="text1"/>
+        </w:rPr>
+        <w:t xml:space="preserve">Az általunk készített alkalmazás segítségével a felhasználó egy listából kiválasztott digitális </w:t>
+      </w:r>
+      <w:r>
+        <w:rPr>
+          <w:i w:val="0"/>
+          <w:color w:val="000000" w:themeColor="text1"/>
+          <w:u w:val="single"/>
+        </w:rPr>
+        <w:t>áramkör</w:t>
+      </w:r>
+      <w:r>
+        <w:rPr>
+          <w:i w:val="0"/>
+          <w:color w:val="000000" w:themeColor="text1"/>
+        </w:rPr>
+        <w:t xml:space="preserve"> </w:t>
+      </w:r>
+      <w:r>
+        <w:rPr>
+          <w:i w:val="0"/>
+          <w:color w:val="000000" w:themeColor="text1"/>
+          <w:u w:val="single"/>
+        </w:rPr>
+        <w:t>szimulációját</w:t>
+      </w:r>
+      <w:r>
+        <w:rPr>
+          <w:i w:val="0"/>
+          <w:color w:val="000000" w:themeColor="text1"/>
+        </w:rPr>
+        <w:t xml:space="preserve"> végezheti el </w:t>
+      </w:r>
+      <w:r>
+        <w:rPr>
+          <w:i w:val="0"/>
+          <w:color w:val="000000" w:themeColor="text1"/>
+          <w:u w:val="single"/>
+        </w:rPr>
+        <w:t>grafikus</w:t>
+      </w:r>
+      <w:r>
+        <w:rPr>
+          <w:i w:val="0"/>
+          <w:color w:val="000000" w:themeColor="text1"/>
+        </w:rPr>
+        <w:t xml:space="preserve"> megjelenítéssel. </w:t>
+      </w:r>
+      <w:r>
+        <w:rPr>
+          <w:i w:val="0"/>
+          <w:color w:val="000000" w:themeColor="text1"/>
+        </w:rPr>
+        <w:t xml:space="preserve">A program az alábbi </w:t>
+      </w:r>
+      <w:r>
+        <w:rPr>
+          <w:i w:val="0"/>
+          <w:color w:val="000000" w:themeColor="text1"/>
+          <w:u w:val="single"/>
+        </w:rPr>
+        <w:t>alkatrésze</w:t>
+      </w:r>
+      <w:r>
+        <w:rPr>
+          <w:i w:val="0"/>
+          <w:color w:val="000000" w:themeColor="text1"/>
+        </w:rPr>
+        <w:t xml:space="preserve">ket támogatja áramköri elemként: </w:t>
+      </w:r>
+      <w:r>
+        <w:rPr>
+          <w:i w:val="0"/>
+          <w:color w:val="000000" w:themeColor="text1"/>
+          <w:u w:val="single"/>
+        </w:rPr>
+        <w:t>ÉS</w:t>
+      </w:r>
+      <w:r>
+        <w:rPr>
+          <w:i w:val="0"/>
+          <w:color w:val="000000" w:themeColor="text1"/>
+          <w:u w:val="single"/>
+        </w:rPr>
+        <w:t xml:space="preserve"> kapu</w:t>
+      </w:r>
+      <w:r>
+        <w:rPr>
+          <w:i w:val="0"/>
+          <w:color w:val="000000" w:themeColor="text1"/>
+        </w:rPr>
+        <w:t xml:space="preserve">, </w:t>
+      </w:r>
+      <w:r>
+        <w:rPr>
+          <w:i w:val="0"/>
+          <w:color w:val="000000" w:themeColor="text1"/>
+          <w:u w:val="single"/>
+        </w:rPr>
+        <w:t>VAGY</w:t>
+      </w:r>
+      <w:r>
+        <w:rPr>
+          <w:i w:val="0"/>
+          <w:color w:val="000000" w:themeColor="text1"/>
+          <w:u w:val="single"/>
+        </w:rPr>
+        <w:t xml:space="preserve"> kapu</w:t>
+      </w:r>
+      <w:r>
+        <w:rPr>
+          <w:i w:val="0"/>
+          <w:color w:val="000000" w:themeColor="text1"/>
+        </w:rPr>
+        <w:t xml:space="preserve">, </w:t>
+      </w:r>
+      <w:r>
+        <w:rPr>
+          <w:i w:val="0"/>
+          <w:color w:val="000000" w:themeColor="text1"/>
+          <w:u w:val="single"/>
+        </w:rPr>
+        <w:t>I</w:t>
+      </w:r>
+      <w:r>
+        <w:rPr>
+          <w:i w:val="0"/>
+          <w:color w:val="000000" w:themeColor="text1"/>
+          <w:u w:val="single"/>
+        </w:rPr>
+        <w:t>N</w:t>
+      </w:r>
+      <w:r>
+        <w:rPr>
+          <w:i w:val="0"/>
+          <w:color w:val="000000" w:themeColor="text1"/>
+          <w:u w:val="single"/>
+        </w:rPr>
+        <w:t>VERTER</w:t>
+      </w:r>
+      <w:r>
+        <w:rPr>
+          <w:i w:val="0"/>
+          <w:color w:val="000000" w:themeColor="text1"/>
+        </w:rPr>
+        <w:t xml:space="preserve">, </w:t>
+      </w:r>
+      <w:r>
+        <w:rPr>
+          <w:i w:val="0"/>
+          <w:color w:val="000000" w:themeColor="text1"/>
+          <w:u w:val="single"/>
+        </w:rPr>
+        <w:t>Kijelző</w:t>
+      </w:r>
+      <w:r>
+        <w:rPr>
+          <w:i w:val="0"/>
+          <w:color w:val="000000" w:themeColor="text1"/>
+        </w:rPr>
+        <w:t xml:space="preserve">, </w:t>
+      </w:r>
+      <w:r>
+        <w:rPr>
+          <w:i w:val="0"/>
+          <w:color w:val="000000" w:themeColor="text1"/>
+          <w:u w:val="single"/>
+        </w:rPr>
+        <w:t>Jelgenerátor</w:t>
+      </w:r>
+      <w:r>
+        <w:rPr>
+          <w:i w:val="0"/>
+          <w:color w:val="000000" w:themeColor="text1"/>
+        </w:rPr>
+        <w:t xml:space="preserve">, </w:t>
+      </w:r>
+      <w:r>
+        <w:rPr>
+          <w:i w:val="0"/>
+          <w:color w:val="000000" w:themeColor="text1"/>
+          <w:u w:val="single"/>
+        </w:rPr>
+        <w:t>Kapcsoló</w:t>
+      </w:r>
+      <w:r>
+        <w:rPr>
+          <w:i w:val="0"/>
+          <w:color w:val="000000" w:themeColor="text1"/>
+        </w:rPr>
+        <w:t xml:space="preserve">. Ezek mindegyike egy vagy több </w:t>
+      </w:r>
+      <w:r>
+        <w:rPr>
+          <w:i w:val="0"/>
+          <w:color w:val="000000" w:themeColor="text1"/>
+          <w:u w:val="single"/>
+        </w:rPr>
+        <w:t>ki</w:t>
+      </w:r>
+      <w:r>
+        <w:rPr>
+          <w:i w:val="0"/>
+          <w:color w:val="000000" w:themeColor="text1"/>
+          <w:u w:val="single"/>
+        </w:rPr>
+        <w:t>-</w:t>
+      </w:r>
+      <w:r>
+        <w:rPr>
+          <w:i w:val="0"/>
+          <w:color w:val="000000" w:themeColor="text1"/>
+        </w:rPr>
+        <w:t xml:space="preserve"> és/vagy </w:t>
+      </w:r>
+      <w:r>
+        <w:rPr>
+          <w:i w:val="0"/>
+          <w:color w:val="000000" w:themeColor="text1"/>
+          <w:u w:val="single"/>
+        </w:rPr>
+        <w:t>bemenet</w:t>
+      </w:r>
+      <w:r>
+        <w:rPr>
+          <w:i w:val="0"/>
+          <w:color w:val="000000" w:themeColor="text1"/>
+        </w:rPr>
+        <w:t>tel rendelkezik.</w:t>
       </w:r>
     </w:p>
     <w:p>
@@ -2731,12 +3153,148 @@
           <w:color w:val="000000" w:themeColor="text1"/>
         </w:rPr>
       </w:pPr>
-      <w:r>
-        <w:rPr>
-          <w:i w:val="0"/>
-          <w:color w:val="000000" w:themeColor="text1"/>
-        </w:rPr>
-        <w:t xml:space="preserve">Az általunk készített alkalmazás segítségével a felhasználó egy listából kiválasztott digitális </w:t>
+    </w:p>
+    <w:p>
+      <w:pPr>
+        <w:pStyle w:val="magyarazat"/>
+        <w:rPr>
+          <w:i w:val="0"/>
+          <w:color w:val="000000" w:themeColor="text1"/>
+        </w:rPr>
+      </w:pPr>
+      <w:r>
+        <w:rPr>
+          <w:i w:val="0"/>
+          <w:color w:val="000000" w:themeColor="text1"/>
+        </w:rPr>
+        <w:t>A komponensek</w:t>
+      </w:r>
+      <w:r>
+        <w:rPr>
+          <w:i w:val="0"/>
+          <w:color w:val="000000" w:themeColor="text1"/>
+        </w:rPr>
+        <w:t xml:space="preserve"> (alkatrészek)</w:t>
+      </w:r>
+      <w:r>
+        <w:rPr>
+          <w:i w:val="0"/>
+          <w:color w:val="000000" w:themeColor="text1"/>
+        </w:rPr>
+        <w:t xml:space="preserve"> részletezése:</w:t>
+      </w:r>
+    </w:p>
+    <w:p>
+      <w:pPr>
+        <w:pStyle w:val="magyarazat"/>
+        <w:numPr>
+          <w:ilvl w:val="0"/>
+          <w:numId w:val="11"/>
+        </w:numPr>
+        <w:rPr>
+          <w:i w:val="0"/>
+          <w:color w:val="000000" w:themeColor="text1"/>
+        </w:rPr>
+      </w:pPr>
+      <w:r>
+        <w:rPr>
+          <w:i w:val="0"/>
+          <w:color w:val="000000" w:themeColor="text1"/>
+        </w:rPr>
+        <w:t xml:space="preserve">Az </w:t>
+      </w:r>
+      <w:proofErr w:type="gramStart"/>
+      <w:r>
+        <w:rPr>
+          <w:i w:val="0"/>
+          <w:color w:val="000000" w:themeColor="text1"/>
+        </w:rPr>
+        <w:t>ÉS</w:t>
+      </w:r>
+      <w:proofErr w:type="gramEnd"/>
+      <w:r>
+        <w:rPr>
+          <w:i w:val="0"/>
+          <w:color w:val="000000" w:themeColor="text1"/>
+        </w:rPr>
+        <w:t xml:space="preserve"> kapu kettő vagy több bemenettel és egy kimenettel rendelkezik. A kimenetre a bemenetre kötött jelek logikai </w:t>
+      </w:r>
+      <w:proofErr w:type="gramStart"/>
+      <w:r>
+        <w:rPr>
+          <w:i w:val="0"/>
+          <w:color w:val="000000" w:themeColor="text1"/>
+        </w:rPr>
+        <w:t>ÉS</w:t>
+      </w:r>
+      <w:proofErr w:type="gramEnd"/>
+      <w:r>
+        <w:rPr>
+          <w:i w:val="0"/>
+          <w:color w:val="000000" w:themeColor="text1"/>
+        </w:rPr>
+        <w:t xml:space="preserve"> kapcsolata</w:t>
+      </w:r>
+      <w:r>
+        <w:rPr>
+          <w:i w:val="0"/>
+          <w:color w:val="000000" w:themeColor="text1"/>
+        </w:rPr>
+        <w:t xml:space="preserve"> jelenik meg</w:t>
+      </w:r>
+      <w:r>
+        <w:rPr>
+          <w:i w:val="0"/>
+          <w:color w:val="000000" w:themeColor="text1"/>
+        </w:rPr>
+        <w:t xml:space="preserve">. </w:t>
+      </w:r>
+    </w:p>
+    <w:p>
+      <w:pPr>
+        <w:pStyle w:val="magyarazat"/>
+        <w:numPr>
+          <w:ilvl w:val="0"/>
+          <w:numId w:val="11"/>
+        </w:numPr>
+        <w:rPr>
+          <w:i w:val="0"/>
+          <w:color w:val="000000" w:themeColor="text1"/>
+        </w:rPr>
+      </w:pPr>
+      <w:r>
+        <w:rPr>
+          <w:i w:val="0"/>
+          <w:color w:val="000000" w:themeColor="text1"/>
+        </w:rPr>
+        <w:t>A VAGY kapu kettő vagy több bemenettel és egy kimenettel rendelkezik. A kimenetre a bemenetre kötött jelek logika</w:t>
+      </w:r>
+      <w:r>
+        <w:rPr>
+          <w:i w:val="0"/>
+          <w:color w:val="000000" w:themeColor="text1"/>
+        </w:rPr>
+        <w:t>i VAGY kapcsolata jelenik meg.</w:t>
+      </w:r>
+    </w:p>
+    <w:p>
+      <w:pPr>
+        <w:pStyle w:val="magyarazat"/>
+        <w:numPr>
+          <w:ilvl w:val="0"/>
+          <w:numId w:val="11"/>
+        </w:numPr>
+        <w:rPr>
+          <w:i w:val="0"/>
+          <w:color w:val="000000" w:themeColor="text1"/>
+        </w:rPr>
+      </w:pPr>
+      <w:r>
+        <w:rPr>
+          <w:i w:val="0"/>
+          <w:color w:val="000000" w:themeColor="text1"/>
+        </w:rPr>
+        <w:t xml:space="preserve">Az INVERTER egyetlen kimenetén az egyetlen bemenetére kötött jel logikai </w:t>
       </w:r>
       <w:r>
         <w:rPr>
@@ -2744,7 +3302,219 @@
           <w:color w:val="000000" w:themeColor="text1"/>
           <w:u w:val="single"/>
         </w:rPr>
-        <w:t>áramkör</w:t>
+        <w:t>negált</w:t>
+      </w:r>
+      <w:r>
+        <w:rPr>
+          <w:i w:val="0"/>
+          <w:color w:val="000000" w:themeColor="text1"/>
+        </w:rPr>
+        <w:t>ja jelenik meg.</w:t>
+      </w:r>
+    </w:p>
+    <w:p>
+      <w:pPr>
+        <w:pStyle w:val="magyarazat"/>
+        <w:numPr>
+          <w:ilvl w:val="0"/>
+          <w:numId w:val="11"/>
+        </w:numPr>
+        <w:rPr>
+          <w:i w:val="0"/>
+          <w:color w:val="000000" w:themeColor="text1"/>
+        </w:rPr>
+      </w:pPr>
+      <w:r>
+        <w:rPr>
+          <w:i w:val="0"/>
+          <w:color w:val="000000" w:themeColor="text1"/>
+        </w:rPr>
+        <w:t>A Kijelző komponenssel a felhasználó a bementre kötött jelet vizuális formában tudja megjeleníteni.</w:t>
+      </w:r>
+      <w:r>
+        <w:rPr>
+          <w:i w:val="0"/>
+          <w:color w:val="000000" w:themeColor="text1"/>
+        </w:rPr>
+        <w:t xml:space="preserve"> A megjelenítő színt piros, kék, sárga közül választhat.</w:t>
+      </w:r>
+    </w:p>
+    <w:p>
+      <w:pPr>
+        <w:pStyle w:val="magyarazat"/>
+        <w:numPr>
+          <w:ilvl w:val="0"/>
+          <w:numId w:val="11"/>
+        </w:numPr>
+        <w:rPr>
+          <w:i w:val="0"/>
+          <w:color w:val="000000" w:themeColor="text1"/>
+        </w:rPr>
+      </w:pPr>
+      <w:r>
+        <w:rPr>
+          <w:i w:val="0"/>
+          <w:color w:val="000000" w:themeColor="text1"/>
+        </w:rPr>
+        <w:t xml:space="preserve">Jelgenerátor segítségével egy bitsorozatot tárolhatunk el, amelyet a szimuláció </w:t>
+      </w:r>
+      <w:proofErr w:type="gramStart"/>
+      <w:r>
+        <w:rPr>
+          <w:i w:val="0"/>
+          <w:color w:val="000000" w:themeColor="text1"/>
+        </w:rPr>
+        <w:t>során</w:t>
+      </w:r>
+      <w:proofErr w:type="gramEnd"/>
+      <w:r>
+        <w:rPr>
+          <w:i w:val="0"/>
+          <w:color w:val="000000" w:themeColor="text1"/>
+        </w:rPr>
+        <w:t xml:space="preserve"> az egyetlen kimenetén </w:t>
+      </w:r>
+      <w:r>
+        <w:rPr>
+          <w:i w:val="0"/>
+          <w:color w:val="000000" w:themeColor="text1"/>
+          <w:u w:val="single"/>
+        </w:rPr>
+        <w:t>ciklikusan kiad</w:t>
+      </w:r>
+      <w:r>
+        <w:rPr>
+          <w:i w:val="0"/>
+          <w:color w:val="000000" w:themeColor="text1"/>
+        </w:rPr>
+        <w:t>.</w:t>
+      </w:r>
+    </w:p>
+    <w:p>
+      <w:pPr>
+        <w:pStyle w:val="magyarazat"/>
+        <w:numPr>
+          <w:ilvl w:val="0"/>
+          <w:numId w:val="11"/>
+        </w:numPr>
+        <w:rPr>
+          <w:i w:val="0"/>
+          <w:color w:val="000000" w:themeColor="text1"/>
+        </w:rPr>
+      </w:pPr>
+      <w:r>
+        <w:rPr>
+          <w:i w:val="0"/>
+          <w:color w:val="000000" w:themeColor="text1"/>
+        </w:rPr>
+        <w:t>A Kapcsolónak egy kimenete van, melynek értéke a kapcsoló állásától függ. „Be” állásban igaz, „Ki” állásban hamis értékű.</w:t>
+      </w:r>
+    </w:p>
+    <w:p>
+      <w:pPr>
+        <w:pStyle w:val="magyarazat"/>
+        <w:ind w:left="720"/>
+        <w:rPr>
+          <w:i w:val="0"/>
+          <w:color w:val="000000" w:themeColor="text1"/>
+        </w:rPr>
+      </w:pPr>
+    </w:p>
+    <w:p>
+      <w:pPr>
+        <w:pStyle w:val="magyarazat"/>
+        <w:rPr>
+          <w:i w:val="0"/>
+          <w:color w:val="000000" w:themeColor="text1"/>
+        </w:rPr>
+      </w:pPr>
+      <w:r>
+        <w:rPr>
+          <w:i w:val="0"/>
+          <w:color w:val="000000" w:themeColor="text1"/>
+        </w:rPr>
+        <w:t>Az összes alkatrészr</w:t>
+      </w:r>
+      <w:r>
+        <w:rPr>
+          <w:i w:val="0"/>
+          <w:color w:val="000000" w:themeColor="text1"/>
+        </w:rPr>
+        <w:t>e igaz, hogy nem lehet olyan bemenetük, amelyek</w:t>
+      </w:r>
+      <w:r>
+        <w:rPr>
+          <w:i w:val="0"/>
+          <w:color w:val="000000" w:themeColor="text1"/>
+        </w:rPr>
+        <w:t xml:space="preserve"> szabadok, </w:t>
+      </w:r>
+      <w:r>
+        <w:rPr>
+          <w:i w:val="0"/>
+          <w:color w:val="000000" w:themeColor="text1"/>
+        </w:rPr>
+        <w:t>vagyis sehova sincsenek bekötve, ellenkező esetben a szimulációt nem lehet elindítani és ezt jelzi a felhasználó felé.</w:t>
+      </w:r>
+    </w:p>
+    <w:p>
+      <w:pPr>
+        <w:pStyle w:val="magyarazat"/>
+        <w:rPr>
+          <w:i w:val="0"/>
+          <w:color w:val="000000" w:themeColor="text1"/>
+        </w:rPr>
+      </w:pPr>
+      <w:r>
+        <w:rPr>
+          <w:i w:val="0"/>
+          <w:color w:val="000000" w:themeColor="text1"/>
+        </w:rPr>
+        <w:t xml:space="preserve">A felhasználó </w:t>
+      </w:r>
+      <w:r>
+        <w:rPr>
+          <w:i w:val="0"/>
+          <w:color w:val="000000" w:themeColor="text1"/>
+        </w:rPr>
+        <w:t>a fentebb említett alkatrészekből összeállított digitális áramkör szimulációját végezheti. Az alkatrészek és azok egymáshoz kötéseik grafikus formában</w:t>
+      </w:r>
+      <w:r>
+        <w:rPr>
+          <w:i w:val="0"/>
+          <w:color w:val="000000" w:themeColor="text1"/>
+        </w:rPr>
+        <w:t xml:space="preserve"> kerül </w:t>
+      </w:r>
+      <w:r>
+        <w:rPr>
+          <w:i w:val="0"/>
+          <w:color w:val="000000" w:themeColor="text1"/>
+        </w:rPr>
+        <w:t>megjelenítésre.</w:t>
+      </w:r>
+    </w:p>
+    <w:p>
+      <w:pPr>
+        <w:pStyle w:val="magyarazat"/>
+        <w:rPr>
+          <w:i w:val="0"/>
+          <w:color w:val="000000" w:themeColor="text1"/>
+        </w:rPr>
+      </w:pPr>
+      <w:r>
+        <w:rPr>
+          <w:i w:val="0"/>
+          <w:color w:val="000000" w:themeColor="text1"/>
+        </w:rPr>
+        <w:t>A szimuláció során bármelyik komponens pillanatnyi értékeit</w:t>
+      </w:r>
+      <w:r>
+        <w:rPr>
+          <w:i w:val="0"/>
+          <w:color w:val="000000" w:themeColor="text1"/>
+        </w:rPr>
+        <w:t xml:space="preserve"> a felhasználó</w:t>
       </w:r>
       <w:r>
         <w:rPr>
@@ -2757,346 +3527,157 @@
         <w:rPr>
           <w:i w:val="0"/>
           <w:color w:val="000000" w:themeColor="text1"/>
+        </w:rPr>
+        <w:t>lekérdezheti az alkatrészre való kattintással, ezzel egyidejűleg a szimulációt szünetelteti</w:t>
+      </w:r>
+      <w:r>
+        <w:rPr>
+          <w:i w:val="0"/>
+          <w:color w:val="000000" w:themeColor="text1"/>
+        </w:rPr>
+        <w:t xml:space="preserve">. </w:t>
+      </w:r>
+      <w:r>
+        <w:rPr>
+          <w:i w:val="0"/>
+          <w:color w:val="000000" w:themeColor="text1"/>
+        </w:rPr>
+        <w:t>Az áramkör vizsgálata közben a Kapcsolók értékeit szabadon változtathatja, melye</w:t>
+      </w:r>
+      <w:r>
+        <w:rPr>
+          <w:i w:val="0"/>
+          <w:color w:val="000000" w:themeColor="text1"/>
+        </w:rPr>
+        <w:t>k</w:t>
+      </w:r>
+      <w:r>
+        <w:rPr>
+          <w:i w:val="0"/>
+          <w:color w:val="000000" w:themeColor="text1"/>
+        </w:rPr>
+        <w:t xml:space="preserve"> hatása valós időben megjelenik. Szimuláció elkezdésekor az összes áramköri elem kimenete hamis értéket vesz fel. </w:t>
+      </w:r>
+      <w:r>
+        <w:rPr>
+          <w:i w:val="0"/>
+          <w:color w:val="000000" w:themeColor="text1"/>
+        </w:rPr>
+        <w:t>Ha a vizsgálandó áramkör bizonyos idő alatt nem áll be stacionárius állapotba, változatlan bemenetek mellett, akkor ez jelzésre kerül a felhasználó számára és a szimuláció automatikusan leáll. A vizsgálat bármikor m</w:t>
+      </w:r>
+      <w:r>
+        <w:rPr>
+          <w:i w:val="0"/>
+          <w:color w:val="000000" w:themeColor="text1"/>
+        </w:rPr>
+        <w:t>egszakítható majd újraindítható, illetve a felkínált digitális áramkörök közül választhat másikat, hogy azt szimulálja.</w:t>
+      </w:r>
+      <w:r>
+        <w:rPr>
+          <w:i w:val="0"/>
+          <w:color w:val="000000" w:themeColor="text1"/>
+        </w:rPr>
+        <w:t xml:space="preserve"> </w:t>
+      </w:r>
+    </w:p>
+    <w:p>
+      <w:pPr>
+        <w:pStyle w:val="magyarazat"/>
+        <w:rPr>
+          <w:i w:val="0"/>
+          <w:color w:val="000000" w:themeColor="text1"/>
+        </w:rPr>
+      </w:pPr>
+      <w:r>
+        <w:rPr>
+          <w:i w:val="0"/>
+          <w:color w:val="000000" w:themeColor="text1"/>
+        </w:rPr>
+        <w:t xml:space="preserve">A </w:t>
+      </w:r>
+      <w:r>
+        <w:rPr>
+          <w:i w:val="0"/>
+          <w:color w:val="000000" w:themeColor="text1"/>
           <w:u w:val="single"/>
         </w:rPr>
-        <w:t>szimulációját</w:t>
-      </w:r>
-      <w:r>
-        <w:rPr>
-          <w:i w:val="0"/>
-          <w:color w:val="000000" w:themeColor="text1"/>
-        </w:rPr>
-        <w:t xml:space="preserve"> végezheti el </w:t>
-      </w:r>
-      <w:r>
-        <w:rPr>
-          <w:i w:val="0"/>
-          <w:color w:val="000000" w:themeColor="text1"/>
-          <w:u w:val="single"/>
-        </w:rPr>
-        <w:t>grafikus</w:t>
-      </w:r>
-      <w:r>
-        <w:rPr>
-          <w:i w:val="0"/>
-          <w:color w:val="000000" w:themeColor="text1"/>
-        </w:rPr>
-        <w:t xml:space="preserve"> megjelenítéssel. </w:t>
-      </w:r>
-      <w:r>
-        <w:rPr>
-          <w:i w:val="0"/>
-          <w:color w:val="000000" w:themeColor="text1"/>
-        </w:rPr>
-        <w:t>A program az alábbi alkatrészeket támogatja áramköri elemként: ÉS, VAGY, I</w:t>
-      </w:r>
-      <w:r>
-        <w:rPr>
-          <w:i w:val="0"/>
-          <w:color w:val="000000" w:themeColor="text1"/>
-        </w:rPr>
-        <w:t>N</w:t>
-      </w:r>
-      <w:r>
-        <w:rPr>
-          <w:i w:val="0"/>
-          <w:color w:val="000000" w:themeColor="text1"/>
-        </w:rPr>
-        <w:t xml:space="preserve">VERTER, </w:t>
-      </w:r>
-      <w:r>
-        <w:rPr>
-          <w:i w:val="0"/>
-          <w:color w:val="000000" w:themeColor="text1"/>
-        </w:rPr>
-        <w:t>Kijelző</w:t>
-      </w:r>
-      <w:r>
-        <w:rPr>
-          <w:i w:val="0"/>
-          <w:color w:val="000000" w:themeColor="text1"/>
-        </w:rPr>
-        <w:t xml:space="preserve">, </w:t>
-      </w:r>
-      <w:r>
-        <w:rPr>
-          <w:i w:val="0"/>
-          <w:color w:val="000000" w:themeColor="text1"/>
-        </w:rPr>
-        <w:t>Jelgenerátor</w:t>
-      </w:r>
-      <w:r>
-        <w:rPr>
-          <w:i w:val="0"/>
-          <w:color w:val="000000" w:themeColor="text1"/>
-        </w:rPr>
-        <w:t xml:space="preserve">, </w:t>
-      </w:r>
-      <w:r>
-        <w:rPr>
-          <w:i w:val="0"/>
-          <w:color w:val="000000" w:themeColor="text1"/>
-        </w:rPr>
-        <w:t>Kapcsoló</w:t>
-      </w:r>
-      <w:r>
-        <w:rPr>
-          <w:i w:val="0"/>
-          <w:color w:val="000000" w:themeColor="text1"/>
-        </w:rPr>
-        <w:t xml:space="preserve">. Ezek mindegyike egy vagy több ki és/vagy bemenettel rendelkezik. </w:t>
+        <w:t>szimuláció sebessége</w:t>
+      </w:r>
+      <w:r>
+        <w:rPr>
+          <w:i w:val="0"/>
+          <w:color w:val="000000" w:themeColor="text1"/>
+        </w:rPr>
+        <w:t xml:space="preserve"> a felhasználó által konfigurálható, ezáltal a jelgenerátor kimenetein </w:t>
+      </w:r>
+      <w:r>
+        <w:rPr>
+          <w:i w:val="0"/>
+          <w:color w:val="000000" w:themeColor="text1"/>
+        </w:rPr>
+        <w:t>kiadott</w:t>
+      </w:r>
+      <w:r>
+        <w:rPr>
+          <w:i w:val="0"/>
+          <w:color w:val="000000" w:themeColor="text1"/>
+        </w:rPr>
+        <w:t xml:space="preserve"> jelek ciklusideje változtatható.</w:t>
+      </w:r>
+      <w:bookmarkStart w:id="7" w:name="_GoBack"/>
+      <w:bookmarkEnd w:id="7"/>
+    </w:p>
+    <w:p>
+      <w:pPr>
+        <w:pStyle w:val="Cmsor2"/>
+      </w:pPr>
+      <w:r>
+        <w:lastRenderedPageBreak/>
+        <w:t>Szótár</w:t>
       </w:r>
     </w:p>
     <w:p>
       <w:pPr>
         <w:pStyle w:val="magyarazat"/>
-        <w:rPr>
-          <w:i w:val="0"/>
-          <w:color w:val="000000" w:themeColor="text1"/>
-        </w:rPr>
-      </w:pPr>
-      <w:r>
-        <w:rPr>
-          <w:i w:val="0"/>
-          <w:color w:val="000000" w:themeColor="text1"/>
-        </w:rPr>
-        <w:t>Az ÉS kapu kettő vagy több bemenettel és egy kimenettel rendelkezik. A kimenetre a bemenetre kötött jelek logikai ÉS kapcsolata</w:t>
-      </w:r>
-      <w:r>
-        <w:rPr>
-          <w:i w:val="0"/>
-          <w:color w:val="000000" w:themeColor="text1"/>
-        </w:rPr>
-        <w:t xml:space="preserve"> jelenik meg</w:t>
-      </w:r>
-      <w:r>
-        <w:rPr>
-          <w:i w:val="0"/>
-          <w:color w:val="000000" w:themeColor="text1"/>
-        </w:rPr>
-        <w:t xml:space="preserve">. </w:t>
+      </w:pPr>
+      <w:r>
+        <w:t>[A szótár a részletes leírás alapján készítendő dokumentum. Egy szótári bejegyzés definiálásához csak más szótári bejegyzések és köznapi – a feladattól független – fogalmak használhatók fel. A szótár mérete kb. 1-2 oldal legyen.]</w:t>
       </w:r>
     </w:p>
     <w:p>
       <w:pPr>
         <w:pStyle w:val="magyarazat"/>
-        <w:rPr>
-          <w:i w:val="0"/>
-          <w:color w:val="000000" w:themeColor="text1"/>
-        </w:rPr>
-      </w:pPr>
-      <w:r>
-        <w:rPr>
-          <w:i w:val="0"/>
-          <w:color w:val="000000" w:themeColor="text1"/>
-        </w:rPr>
-        <w:t>A VAGY kapu kettő vagy több bemenettel és egy kimenettel rendelkezik. A kimenetre a bemenetre kötött jelek logika</w:t>
-      </w:r>
-      <w:r>
-        <w:rPr>
-          <w:i w:val="0"/>
-          <w:color w:val="000000" w:themeColor="text1"/>
-        </w:rPr>
-        <w:t>i VAGY kapcsolata jelenik meg.</w:t>
-      </w:r>
-    </w:p>
-    <w:p>
-      <w:pPr>
-        <w:pStyle w:val="magyarazat"/>
-        <w:rPr>
-          <w:i w:val="0"/>
-          <w:color w:val="000000" w:themeColor="text1"/>
-        </w:rPr>
-      </w:pPr>
-      <w:r>
-        <w:rPr>
-          <w:i w:val="0"/>
-          <w:color w:val="000000" w:themeColor="text1"/>
-        </w:rPr>
-        <w:t>Az INVERTER egyetlen kimenetén az egyetlen bemenetére kötött jel logikai negáltja jelenik meg.</w:t>
-      </w:r>
-    </w:p>
-    <w:p>
-      <w:pPr>
-        <w:pStyle w:val="magyarazat"/>
-        <w:rPr>
-          <w:i w:val="0"/>
-          <w:color w:val="000000" w:themeColor="text1"/>
-        </w:rPr>
-      </w:pPr>
-      <w:r>
-        <w:rPr>
-          <w:i w:val="0"/>
-          <w:color w:val="000000" w:themeColor="text1"/>
-        </w:rPr>
-        <w:t>A Kijelző komponenssel a felhasználó a bementre kötött jelet vizuális formában tudja megjeleníteni.</w:t>
-      </w:r>
-      <w:r>
-        <w:rPr>
-          <w:i w:val="0"/>
-          <w:color w:val="000000" w:themeColor="text1"/>
-        </w:rPr>
-        <w:t xml:space="preserve"> A megjelenítő színt piros, kék, sárga közül választhat.</w:t>
-      </w:r>
-    </w:p>
-    <w:p>
-      <w:pPr>
-        <w:pStyle w:val="magyarazat"/>
-        <w:rPr>
-          <w:i w:val="0"/>
-          <w:color w:val="000000" w:themeColor="text1"/>
-        </w:rPr>
-      </w:pPr>
-      <w:r>
-        <w:rPr>
-          <w:i w:val="0"/>
-          <w:color w:val="000000" w:themeColor="text1"/>
-        </w:rPr>
-        <w:t>Jelgenerátor segítségével egy bitsorozatot tárolhatunk el, amelyet a szimuláció során az egyetlen kimenetén ciklikusan kiad.</w:t>
-      </w:r>
-    </w:p>
-    <w:p>
-      <w:pPr>
-        <w:pStyle w:val="magyarazat"/>
-        <w:rPr>
-          <w:i w:val="0"/>
-          <w:color w:val="000000" w:themeColor="text1"/>
-        </w:rPr>
-      </w:pPr>
-      <w:r>
-        <w:rPr>
-          <w:i w:val="0"/>
-          <w:color w:val="000000" w:themeColor="text1"/>
-        </w:rPr>
-        <w:t>A Kapcsolónak egy kimenete van, melynek értéke a kapcsoló állásától függ. „Be” állásban igaz, „Ki” állásban hamis értékű.</w:t>
-      </w:r>
-    </w:p>
-    <w:p>
-      <w:pPr>
-        <w:pStyle w:val="magyarazat"/>
-        <w:rPr>
-          <w:i w:val="0"/>
-          <w:color w:val="000000" w:themeColor="text1"/>
-        </w:rPr>
-      </w:pPr>
-      <w:r>
-        <w:rPr>
-          <w:i w:val="0"/>
-          <w:color w:val="000000" w:themeColor="text1"/>
-        </w:rPr>
-        <w:t>Az összes alkatrészr</w:t>
-      </w:r>
-      <w:r>
-        <w:rPr>
-          <w:i w:val="0"/>
-          <w:color w:val="000000" w:themeColor="text1"/>
-        </w:rPr>
-        <w:t>e igaz, hogy nem lehet olyan bemenetük, amelyek</w:t>
-      </w:r>
-      <w:r>
-        <w:rPr>
-          <w:i w:val="0"/>
-          <w:color w:val="000000" w:themeColor="text1"/>
-        </w:rPr>
-        <w:t xml:space="preserve"> szabadok, vagyis sehova sincsenek bekötve.</w:t>
-      </w:r>
-    </w:p>
-    <w:p>
-      <w:pPr>
-        <w:pStyle w:val="magyarazat"/>
-        <w:rPr>
-          <w:i w:val="0"/>
-          <w:color w:val="000000" w:themeColor="text1"/>
-        </w:rPr>
-      </w:pPr>
-      <w:r>
-        <w:rPr>
-          <w:i w:val="0"/>
-          <w:color w:val="000000" w:themeColor="text1"/>
-        </w:rPr>
-        <w:t xml:space="preserve">A felhasználó </w:t>
-      </w:r>
-      <w:r>
-        <w:rPr>
-          <w:i w:val="0"/>
-          <w:color w:val="000000" w:themeColor="text1"/>
-        </w:rPr>
-        <w:t>a fentebb említett alkatrészekből összeállított digitális áramkör szimulációját végezheti. Az alkatrészek és azok egymáshoz kötéseik grafikus formában</w:t>
-      </w:r>
-      <w:r>
-        <w:rPr>
-          <w:i w:val="0"/>
-          <w:color w:val="000000" w:themeColor="text1"/>
-        </w:rPr>
-        <w:t xml:space="preserve"> kerül megjelenítésre.</w:t>
-      </w:r>
-    </w:p>
-    <w:p>
-      <w:pPr>
-        <w:pStyle w:val="magyarazat"/>
-        <w:rPr>
-          <w:i w:val="0"/>
-          <w:color w:val="000000" w:themeColor="text1"/>
-        </w:rPr>
-      </w:pPr>
-      <w:r>
-        <w:rPr>
-          <w:i w:val="0"/>
-          <w:color w:val="000000" w:themeColor="text1"/>
-        </w:rPr>
-        <w:t xml:space="preserve">A szimuláció során bármelyik komponens pillanatnyi értékeit vizsgálhatja. </w:t>
-      </w:r>
-      <w:r>
-        <w:rPr>
-          <w:i w:val="0"/>
-          <w:color w:val="000000" w:themeColor="text1"/>
-        </w:rPr>
-        <w:t xml:space="preserve">Az áramkör vizsgálata közben a Kapcsolók értékeit szabadon változtathatja, melyen hatása valós időben megjelenik. Szimuláció elkezdésekor az összes áramköri elem kimenete hamis értéket vesz fel. </w:t>
-      </w:r>
-      <w:r>
-        <w:rPr>
-          <w:i w:val="0"/>
-          <w:color w:val="000000" w:themeColor="text1"/>
-        </w:rPr>
-        <w:t xml:space="preserve">Ha a vizsgálandó áramkör bizonyos idő alatt nem áll be stacionárius állapotba, változatlan bemenetek mellett, akkor ez jelzésre kerül a felhasználó számára és a szimuláció automatikusan leáll. A vizsgálat bármikor megszakítható majd újraindítható. </w:t>
-      </w:r>
+      </w:pPr>
     </w:p>
     <w:p>
       <w:pPr>
         <w:pStyle w:val="Cmsor2"/>
       </w:pPr>
-      <w:r>
-        <w:t>Szótár</w:t>
-      </w:r>
-    </w:p>
-    <w:p>
-      <w:pPr>
-        <w:pStyle w:val="magyarazat"/>
-      </w:pPr>
-      <w:r>
-        <w:t>[A szótár a részletes leírás alapján készítendő dokumentum. Egy szótári bejegyzés definiálásához csak más szótári bejegyzések és köznapi – a feladattól független – fogalmak használhatók fel. A szótár mérete kb. 1-2 oldal legyen.]</w:t>
-      </w:r>
-    </w:p>
-    <w:p>
-      <w:pPr>
-        <w:pStyle w:val="magyarazat"/>
-      </w:pPr>
-    </w:p>
-    <w:p>
-      <w:pPr>
-        <w:pStyle w:val="Cmsor2"/>
-      </w:pPr>
-      <w:r>
-        <w:lastRenderedPageBreak/>
-        <w:t>Essential use-case-ek</w:t>
-      </w:r>
+      <w:proofErr w:type="spellStart"/>
+      <w:r>
+        <w:t>Essential</w:t>
+      </w:r>
+      <w:proofErr w:type="spellEnd"/>
+      <w:r>
+        <w:t xml:space="preserve"> </w:t>
+      </w:r>
+      <w:proofErr w:type="spellStart"/>
+      <w:r>
+        <w:t>use-case-ek</w:t>
+      </w:r>
+      <w:proofErr w:type="spellEnd"/>
     </w:p>
     <w:p>
       <w:pPr>
         <w:pStyle w:val="Cmsor3"/>
       </w:pPr>
-      <w:r>
-        <w:t>Use-case diagram</w:t>
+      <w:proofErr w:type="spellStart"/>
+      <w:r>
+        <w:t>Use-case</w:t>
+      </w:r>
+      <w:proofErr w:type="spellEnd"/>
+      <w:r>
+        <w:t xml:space="preserve"> diagram</w:t>
       </w:r>
     </w:p>
     <w:p>
@@ -3214,8 +3795,13 @@
       <w:pPr>
         <w:pStyle w:val="Cmsor3"/>
       </w:pPr>
-      <w:r>
-        <w:t>Use-case leírások</w:t>
+      <w:proofErr w:type="spellStart"/>
+      <w:r>
+        <w:t>Use-case</w:t>
+      </w:r>
+      <w:proofErr w:type="spellEnd"/>
+      <w:r>
+        <w:t xml:space="preserve"> leírások</w:t>
       </w:r>
     </w:p>
     <w:p>
@@ -3230,14 +3816,34 @@
           <w:color w:val="000000" w:themeColor="text1"/>
         </w:rPr>
       </w:pPr>
+      <w:proofErr w:type="spellStart"/>
       <w:r>
         <w:rPr>
           <w:b/>
           <w:i w:val="0"/>
           <w:color w:val="000000" w:themeColor="text1"/>
         </w:rPr>
-        <w:t>Use Case</w:t>
-      </w:r>
+        <w:t>Use</w:t>
+      </w:r>
+      <w:proofErr w:type="spellEnd"/>
+      <w:r>
+        <w:rPr>
+          <w:b/>
+          <w:i w:val="0"/>
+          <w:color w:val="000000" w:themeColor="text1"/>
+        </w:rPr>
+        <w:t xml:space="preserve"> </w:t>
+      </w:r>
+      <w:proofErr w:type="spellStart"/>
+      <w:r>
+        <w:rPr>
+          <w:b/>
+          <w:i w:val="0"/>
+          <w:color w:val="000000" w:themeColor="text1"/>
+        </w:rPr>
+        <w:t>Case</w:t>
+      </w:r>
+      <w:proofErr w:type="spellEnd"/>
       <w:r>
         <w:rPr>
           <w:b/>
@@ -3270,13 +3876,23 @@
           <w:color w:val="000000" w:themeColor="text1"/>
         </w:rPr>
       </w:pPr>
+      <w:proofErr w:type="spellStart"/>
       <w:r>
         <w:rPr>
           <w:b/>
           <w:i w:val="0"/>
           <w:color w:val="000000" w:themeColor="text1"/>
         </w:rPr>
-        <w:t>Actor:</w:t>
+        <w:t>Actor</w:t>
+      </w:r>
+      <w:proofErr w:type="spellEnd"/>
+      <w:r>
+        <w:rPr>
+          <w:b/>
+          <w:i w:val="0"/>
+          <w:color w:val="000000" w:themeColor="text1"/>
+        </w:rPr>
+        <w:t>:</w:t>
       </w:r>
       <w:r>
         <w:rPr>
@@ -3332,14 +3948,34 @@
           <w:color w:val="000000" w:themeColor="text1"/>
         </w:rPr>
       </w:pPr>
+      <w:proofErr w:type="spellStart"/>
       <w:r>
         <w:rPr>
           <w:b/>
           <w:i w:val="0"/>
           <w:color w:val="000000" w:themeColor="text1"/>
         </w:rPr>
-        <w:t>Use Case</w:t>
-      </w:r>
+        <w:t>Use</w:t>
+      </w:r>
+      <w:proofErr w:type="spellEnd"/>
+      <w:r>
+        <w:rPr>
+          <w:b/>
+          <w:i w:val="0"/>
+          <w:color w:val="000000" w:themeColor="text1"/>
+        </w:rPr>
+        <w:t xml:space="preserve"> </w:t>
+      </w:r>
+      <w:proofErr w:type="spellStart"/>
+      <w:r>
+        <w:rPr>
+          <w:b/>
+          <w:i w:val="0"/>
+          <w:color w:val="000000" w:themeColor="text1"/>
+        </w:rPr>
+        <w:t>Case</w:t>
+      </w:r>
+      <w:proofErr w:type="spellEnd"/>
       <w:r>
         <w:rPr>
           <w:b/>
@@ -3365,13 +4001,23 @@
           <w:color w:val="000000" w:themeColor="text1"/>
         </w:rPr>
       </w:pPr>
+      <w:proofErr w:type="spellStart"/>
       <w:r>
         <w:rPr>
           <w:b/>
           <w:i w:val="0"/>
           <w:color w:val="000000" w:themeColor="text1"/>
         </w:rPr>
-        <w:t>Actor:</w:t>
+        <w:t>Actor</w:t>
+      </w:r>
+      <w:proofErr w:type="spellEnd"/>
+      <w:r>
+        <w:rPr>
+          <w:b/>
+          <w:i w:val="0"/>
+          <w:color w:val="000000" w:themeColor="text1"/>
+        </w:rPr>
+        <w:t>:</w:t>
       </w:r>
       <w:r>
         <w:rPr>
@@ -3655,7 +4301,15 @@
               <w:snapToGrid w:val="0"/>
             </w:pPr>
             <w:r>
-              <w:t>Dévényi A.</w:t>
+              <w:t xml:space="preserve">Dévényi </w:t>
+            </w:r>
+            <w:proofErr w:type="gramStart"/>
+            <w:r>
+              <w:t>A</w:t>
+            </w:r>
+            <w:proofErr w:type="gramEnd"/>
+            <w:r>
+              <w:t>.</w:t>
             </w:r>
           </w:p>
           <w:p>
@@ -3663,8 +4317,13 @@
               <w:pStyle w:val="Standard"/>
               <w:snapToGrid w:val="0"/>
             </w:pPr>
-            <w:r>
-              <w:t>Jákli G.</w:t>
+            <w:proofErr w:type="spellStart"/>
+            <w:r>
+              <w:t>Jákli</w:t>
+            </w:r>
+            <w:proofErr w:type="spellEnd"/>
+            <w:r>
+              <w:t xml:space="preserve"> G.</w:t>
             </w:r>
           </w:p>
         </w:tc>
@@ -3805,7 +4464,15 @@
               <w:pStyle w:val="Standard"/>
             </w:pPr>
             <w:r>
-              <w:t>Dévényi A.</w:t>
+              <w:t xml:space="preserve">Dévényi </w:t>
+            </w:r>
+            <w:proofErr w:type="gramStart"/>
+            <w:r>
+              <w:t>A</w:t>
+            </w:r>
+            <w:proofErr w:type="gramEnd"/>
+            <w:r>
+              <w:t>.</w:t>
             </w:r>
           </w:p>
           <w:p>
@@ -3969,6 +4636,7 @@
               <w:snapToGrid w:val="0"/>
             </w:pPr>
             <w:r>
+              <w:lastRenderedPageBreak/>
               <w:t>2011.02.16</w:t>
             </w:r>
             <w:r>
@@ -4026,8 +4694,13 @@
               <w:pStyle w:val="Standard"/>
               <w:snapToGrid w:val="0"/>
             </w:pPr>
-            <w:r>
-              <w:t>Jákli G</w:t>
+            <w:proofErr w:type="spellStart"/>
+            <w:r>
+              <w:t>Jákli</w:t>
+            </w:r>
+            <w:proofErr w:type="spellEnd"/>
+            <w:r>
+              <w:t xml:space="preserve"> G</w:t>
             </w:r>
             <w:r>
               <w:t>.</w:t>
@@ -4172,8 +4845,13 @@
               <w:pStyle w:val="Standard"/>
               <w:snapToGrid w:val="0"/>
             </w:pPr>
-            <w:r>
-              <w:t>Jákli G.</w:t>
+            <w:proofErr w:type="spellStart"/>
+            <w:r>
+              <w:t>Jákli</w:t>
+            </w:r>
+            <w:proofErr w:type="spellEnd"/>
+            <w:r>
+              <w:t xml:space="preserve"> G.</w:t>
             </w:r>
           </w:p>
           <w:p>
@@ -4191,7 +4869,15 @@
               <w:snapToGrid w:val="0"/>
             </w:pPr>
             <w:r>
-              <w:t>Dévényi A.</w:t>
+              <w:t xml:space="preserve">Dévényi </w:t>
+            </w:r>
+            <w:proofErr w:type="gramStart"/>
+            <w:r>
+              <w:t>A</w:t>
+            </w:r>
+            <w:proofErr w:type="gramEnd"/>
+            <w:r>
+              <w:t>.</w:t>
             </w:r>
           </w:p>
         </w:tc>
@@ -4333,8 +5019,13 @@
               <w:pStyle w:val="Standard"/>
               <w:snapToGrid w:val="0"/>
             </w:pPr>
-            <w:r>
-              <w:t>Jákli G.</w:t>
+            <w:proofErr w:type="spellStart"/>
+            <w:r>
+              <w:t>Jákli</w:t>
+            </w:r>
+            <w:proofErr w:type="spellEnd"/>
+            <w:r>
+              <w:t xml:space="preserve"> G.</w:t>
             </w:r>
           </w:p>
           <w:p>
@@ -4343,7 +5034,6 @@
               <w:snapToGrid w:val="0"/>
             </w:pPr>
             <w:r>
-              <w:lastRenderedPageBreak/>
               <w:t>Kriván B.</w:t>
             </w:r>
           </w:p>
@@ -4353,7 +5043,15 @@
               <w:snapToGrid w:val="0"/>
             </w:pPr>
             <w:r>
-              <w:t>Dévényi A.</w:t>
+              <w:t xml:space="preserve">Dévényi </w:t>
+            </w:r>
+            <w:proofErr w:type="gramStart"/>
+            <w:r>
+              <w:t>A</w:t>
+            </w:r>
+            <w:proofErr w:type="gramEnd"/>
+            <w:r>
+              <w:t>.</w:t>
             </w:r>
           </w:p>
         </w:tc>
@@ -4380,7 +5078,6 @@
               <w:snapToGrid w:val="0"/>
             </w:pPr>
             <w:r>
-              <w:lastRenderedPageBreak/>
               <w:t>Értekezlet. Döntések:</w:t>
             </w:r>
           </w:p>
@@ -4394,7 +5091,6 @@
               <w:snapToGrid w:val="0"/>
             </w:pPr>
             <w:r>
-              <w:lastRenderedPageBreak/>
               <w:t xml:space="preserve">A </w:t>
             </w:r>
             <w:r>
@@ -4441,7 +5137,6 @@
               <w:snapToGrid w:val="0"/>
             </w:pPr>
             <w:r>
-              <w:lastRenderedPageBreak/>
               <w:t>2011.02.17. 20:00</w:t>
             </w:r>
           </w:p>
@@ -4493,8 +5188,13 @@
               <w:pStyle w:val="Standard"/>
               <w:snapToGrid w:val="0"/>
             </w:pPr>
-            <w:r>
-              <w:t>Jákli G.</w:t>
+            <w:proofErr w:type="spellStart"/>
+            <w:r>
+              <w:t>Jákli</w:t>
+            </w:r>
+            <w:proofErr w:type="spellEnd"/>
+            <w:r>
+              <w:t xml:space="preserve"> G.</w:t>
             </w:r>
           </w:p>
         </w:tc>
@@ -4539,13 +5239,8 @@
               <w:fldChar w:fldCharType="end"/>
             </w:r>
             <w:r>
-              <w:t>-as</w:t>
-            </w:r>
-            <w:r>
-              <w:t xml:space="preserve"> alfejezet megírását.</w:t>
-            </w:r>
-            <w:bookmarkStart w:id="7" w:name="_GoBack"/>
-            <w:bookmarkEnd w:id="7"/>
+              <w:t>-as alfejezet megírását.</w:t>
+            </w:r>
           </w:p>
         </w:tc>
       </w:tr>
@@ -4628,7 +5323,7 @@
             <w:rFonts w:cs="Times New Roman"/>
             <w:noProof/>
           </w:rPr>
-          <w:t>7</w:t>
+          <w:t>6</w:t>
         </w:r>
         <w:r>
           <w:rPr>
@@ -4752,8 +5447,16 @@
         <w:szCs w:val="24"/>
       </w:rPr>
       <w:tab/>
+    </w:r>
+    <w:proofErr w:type="spellStart"/>
+    <w:r>
+      <w:rPr>
+        <w:rFonts w:cs="Times New Roman"/>
+        <w:szCs w:val="24"/>
+      </w:rPr>
       <w:t>Override</w:t>
     </w:r>
+    <w:proofErr w:type="spellEnd"/>
   </w:p>
 </w:hdr>
 </file>
@@ -5753,6 +6456,119 @@
     </w:lvl>
   </w:abstractNum>
   <w:abstractNum w:abstractNumId="9">
+    <w:nsid w:val="732823E1"/>
+    <w:multiLevelType w:val="hybridMultilevel"/>
+    <w:tmpl w:val="35427A64"/>
+    <w:lvl w:ilvl="0" w:tplc="040E0001">
+      <w:start w:val="1"/>
+      <w:numFmt w:val="bullet"/>
+      <w:lvlText w:val=""/>
+      <w:lvlJc w:val="left"/>
+      <w:pPr>
+        <w:ind w:left="720" w:hanging="360"/>
+      </w:pPr>
+      <w:rPr>
+        <w:rFonts w:ascii="Symbol" w:hAnsi="Symbol" w:hint="default"/>
+      </w:rPr>
+    </w:lvl>
+    <w:lvl w:ilvl="1" w:tplc="040E0003" w:tentative="1">
+      <w:start w:val="1"/>
+      <w:numFmt w:val="bullet"/>
+      <w:lvlText w:val="o"/>
+      <w:lvlJc w:val="left"/>
+      <w:pPr>
+        <w:ind w:left="1440" w:hanging="360"/>
+      </w:pPr>
+      <w:rPr>
+        <w:rFonts w:ascii="Courier New" w:hAnsi="Courier New" w:cs="Courier New" w:hint="default"/>
+      </w:rPr>
+    </w:lvl>
+    <w:lvl w:ilvl="2" w:tplc="040E0005" w:tentative="1">
+      <w:start w:val="1"/>
+      <w:numFmt w:val="bullet"/>
+      <w:lvlText w:val=""/>
+      <w:lvlJc w:val="left"/>
+      <w:pPr>
+        <w:ind w:left="2160" w:hanging="360"/>
+      </w:pPr>
+      <w:rPr>
+        <w:rFonts w:ascii="Wingdings" w:hAnsi="Wingdings" w:hint="default"/>
+      </w:rPr>
+    </w:lvl>
+    <w:lvl w:ilvl="3" w:tplc="040E0001" w:tentative="1">
+      <w:start w:val="1"/>
+      <w:numFmt w:val="bullet"/>
+      <w:lvlText w:val=""/>
+      <w:lvlJc w:val="left"/>
+      <w:pPr>
+        <w:ind w:left="2880" w:hanging="360"/>
+      </w:pPr>
+      <w:rPr>
+        <w:rFonts w:ascii="Symbol" w:hAnsi="Symbol" w:hint="default"/>
+      </w:rPr>
+    </w:lvl>
+    <w:lvl w:ilvl="4" w:tplc="040E0003" w:tentative="1">
+      <w:start w:val="1"/>
+      <w:numFmt w:val="bullet"/>
+      <w:lvlText w:val="o"/>
+      <w:lvlJc w:val="left"/>
+      <w:pPr>
+        <w:ind w:left="3600" w:hanging="360"/>
+      </w:pPr>
+      <w:rPr>
+        <w:rFonts w:ascii="Courier New" w:hAnsi="Courier New" w:cs="Courier New" w:hint="default"/>
+      </w:rPr>
+    </w:lvl>
+    <w:lvl w:ilvl="5" w:tplc="040E0005" w:tentative="1">
+      <w:start w:val="1"/>
+      <w:numFmt w:val="bullet"/>
+      <w:lvlText w:val=""/>
+      <w:lvlJc w:val="left"/>
+      <w:pPr>
+        <w:ind w:left="4320" w:hanging="360"/>
+      </w:pPr>
+      <w:rPr>
+        <w:rFonts w:ascii="Wingdings" w:hAnsi="Wingdings" w:hint="default"/>
+      </w:rPr>
+    </w:lvl>
+    <w:lvl w:ilvl="6" w:tplc="040E0001" w:tentative="1">
+      <w:start w:val="1"/>
+      <w:numFmt w:val="bullet"/>
+      <w:lvlText w:val=""/>
+      <w:lvlJc w:val="left"/>
+      <w:pPr>
+        <w:ind w:left="5040" w:hanging="360"/>
+      </w:pPr>
+      <w:rPr>
+        <w:rFonts w:ascii="Symbol" w:hAnsi="Symbol" w:hint="default"/>
+      </w:rPr>
+    </w:lvl>
+    <w:lvl w:ilvl="7" w:tplc="040E0003" w:tentative="1">
+      <w:start w:val="1"/>
+      <w:numFmt w:val="bullet"/>
+      <w:lvlText w:val="o"/>
+      <w:lvlJc w:val="left"/>
+      <w:pPr>
+        <w:ind w:left="5760" w:hanging="360"/>
+      </w:pPr>
+      <w:rPr>
+        <w:rFonts w:ascii="Courier New" w:hAnsi="Courier New" w:cs="Courier New" w:hint="default"/>
+      </w:rPr>
+    </w:lvl>
+    <w:lvl w:ilvl="8" w:tplc="040E0005" w:tentative="1">
+      <w:start w:val="1"/>
+      <w:numFmt w:val="bullet"/>
+      <w:lvlText w:val=""/>
+      <w:lvlJc w:val="left"/>
+      <w:pPr>
+        <w:ind w:left="6480" w:hanging="360"/>
+      </w:pPr>
+      <w:rPr>
+        <w:rFonts w:ascii="Wingdings" w:hAnsi="Wingdings" w:hint="default"/>
+      </w:rPr>
+    </w:lvl>
+  </w:abstractNum>
+  <w:abstractNum w:abstractNumId="10">
     <w:nsid w:val="785224C6"/>
     <w:multiLevelType w:val="multilevel"/>
     <w:tmpl w:val="040E001F"/>
@@ -5845,7 +6661,7 @@
     <w:abstractNumId w:val="0"/>
   </w:num>
   <w:num w:numId="3">
-    <w:abstractNumId w:val="9"/>
+    <w:abstractNumId w:val="10"/>
   </w:num>
   <w:num w:numId="4">
     <w:abstractNumId w:val="6"/>
@@ -5867,6 +6683,9 @@
   </w:num>
   <w:num w:numId="10">
     <w:abstractNumId w:val="7"/>
+  </w:num>
+  <w:num w:numId="11">
+    <w:abstractNumId w:val="9"/>
   </w:num>
 </w:numbering>
 </file>
@@ -8069,7 +8888,7 @@
 </file>
 
 <file path=customXml/itemProps1.xml><?xml version="1.0" encoding="utf-8"?>
-<ds:datastoreItem xmlns:ds="http://schemas.openxmlformats.org/officeDocument/2006/customXml" ds:itemID="{C8ABD63E-43FE-47E6-9BC3-7D5E39935FFE}">
+<ds:datastoreItem xmlns:ds="http://schemas.openxmlformats.org/officeDocument/2006/customXml" ds:itemID="{B959F8C3-BF3A-45BE-87C2-C5B7FD868A62}">
   <ds:schemaRefs>
     <ds:schemaRef ds:uri="http://schemas.openxmlformats.org/officeDocument/2006/bibliography"/>
   </ds:schemaRefs>

</xml_diff>

<commit_message>
2.3 - majdnem végleges változat
Még biztos fogunk rajta változtatni, de már egész közel járunk a végleges feladat leíráshoz.
karakterek space-szel/anélkül: 3261/3732 :)
Naplózással nem foglalkoztam!
</commit_message>
<xml_diff>
--- a/doc/elso_doksi_uj.docx
+++ b/doc/elso_doksi_uj.docx
@@ -82,17 +82,8 @@
           <w:sz w:val="44"/>
           <w:szCs w:val="44"/>
         </w:rPr>
-        <w:t xml:space="preserve">54 – </w:t>
-      </w:r>
-      <w:proofErr w:type="spellStart"/>
-      <w:r>
-        <w:rPr>
-          <w:sz w:val="44"/>
-          <w:szCs w:val="44"/>
-        </w:rPr>
-        <w:t>Override</w:t>
-      </w:r>
-      <w:proofErr w:type="spellEnd"/>
+        <w:t>54 – Override</w:t>
+      </w:r>
     </w:p>
     <w:p>
       <w:pPr>
@@ -388,13 +379,8 @@
               <w:pStyle w:val="Standard"/>
               <w:snapToGrid w:val="0"/>
             </w:pPr>
-            <w:proofErr w:type="spellStart"/>
-            <w:r>
-              <w:t>Jákli</w:t>
-            </w:r>
-            <w:proofErr w:type="spellEnd"/>
-            <w:r>
-              <w:t xml:space="preserve"> Gábor</w:t>
+            <w:r>
+              <w:t>Jákli Gábor</w:t>
             </w:r>
           </w:p>
         </w:tc>
@@ -680,7 +666,7 @@
     </w:p>
     <w:p>
       <w:pPr>
-        <w:pStyle w:val="Cmsor1"/>
+        <w:pStyle w:val="Heading1"/>
       </w:pPr>
       <w:r>
         <w:lastRenderedPageBreak/>
@@ -689,7 +675,7 @@
     </w:p>
     <w:p>
       <w:pPr>
-        <w:pStyle w:val="Cmsor2"/>
+        <w:pStyle w:val="Heading2"/>
       </w:pPr>
       <w:r>
         <w:t>A követelmények leírása</w:t>
@@ -697,7 +683,7 @@
     </w:p>
     <w:p>
       <w:pPr>
-        <w:pStyle w:val="Cmsor3"/>
+        <w:pStyle w:val="Heading3"/>
         <w:numPr>
           <w:ilvl w:val="0"/>
           <w:numId w:val="0"/>
@@ -709,7 +695,7 @@
     </w:p>
     <w:p>
       <w:pPr>
-        <w:pStyle w:val="NormlWeb"/>
+        <w:pStyle w:val="NormalWeb"/>
         <w:spacing w:before="96" w:after="192" w:line="270" w:lineRule="atLeast"/>
         <w:rPr>
           <w:color w:val="000000" w:themeColor="text1"/>
@@ -724,7 +710,7 @@
     </w:p>
     <w:p>
       <w:pPr>
-        <w:pStyle w:val="NormlWeb"/>
+        <w:pStyle w:val="NormalWeb"/>
         <w:spacing w:before="96" w:after="192" w:line="270" w:lineRule="atLeast"/>
         <w:rPr>
           <w:color w:val="000000" w:themeColor="text1"/>
@@ -756,25 +742,7 @@
           <w:color w:val="000000" w:themeColor="text1"/>
           <w:szCs w:val="24"/>
         </w:rPr>
-        <w:t xml:space="preserve">INVERTER - az </w:t>
-      </w:r>
-      <w:proofErr w:type="spellStart"/>
-      <w:r>
-        <w:rPr>
-          <w:rFonts w:cs="Times New Roman"/>
-          <w:color w:val="000000" w:themeColor="text1"/>
-          <w:szCs w:val="24"/>
-        </w:rPr>
-        <w:t>inverter</w:t>
-      </w:r>
-      <w:proofErr w:type="spellEnd"/>
-      <w:r>
-        <w:rPr>
-          <w:rFonts w:cs="Times New Roman"/>
-          <w:color w:val="000000" w:themeColor="text1"/>
-          <w:szCs w:val="24"/>
-        </w:rPr>
-        <w:t xml:space="preserve"> egy bemenettel és egy kimenettel rendelkezik, a kimenet értéke a bemenet logikai negáltja.</w:t>
+        <w:t>INVERTER - az inverter egy bemenettel és egy kimenettel rendelkezik, a kimenet értéke a bemenet logikai negáltja.</w:t>
       </w:r>
     </w:p>
     <w:p>
@@ -889,7 +857,7 @@
     </w:p>
     <w:p>
       <w:pPr>
-        <w:pStyle w:val="NormlWeb"/>
+        <w:pStyle w:val="NormalWeb"/>
         <w:spacing w:before="96" w:after="192" w:line="270" w:lineRule="atLeast"/>
         <w:rPr>
           <w:color w:val="000000" w:themeColor="text1"/>
@@ -904,7 +872,7 @@
     </w:p>
     <w:p>
       <w:pPr>
-        <w:pStyle w:val="NormlWeb"/>
+        <w:pStyle w:val="NormalWeb"/>
         <w:spacing w:before="96" w:after="192" w:line="270" w:lineRule="atLeast"/>
         <w:rPr>
           <w:color w:val="000000" w:themeColor="text1"/>
@@ -919,7 +887,7 @@
     </w:p>
     <w:p>
       <w:pPr>
-        <w:pStyle w:val="Cmsor1"/>
+        <w:pStyle w:val="Heading1"/>
       </w:pPr>
       <w:r>
         <w:t>Követelmény, projekt funkcionalitás</w:t>
@@ -927,7 +895,7 @@
     </w:p>
     <w:p>
       <w:pPr>
-        <w:pStyle w:val="Cmsor2"/>
+        <w:pStyle w:val="Heading2"/>
       </w:pPr>
       <w:bookmarkStart w:id="1" w:name="_Ref285722731"/>
       <w:r>
@@ -937,7 +905,7 @@
     </w:p>
     <w:p>
       <w:pPr>
-        <w:pStyle w:val="Cmsor3"/>
+        <w:pStyle w:val="Heading3"/>
       </w:pPr>
       <w:bookmarkStart w:id="2" w:name="_Ref285721384"/>
       <w:r>
@@ -982,7 +950,7 @@
     </w:p>
     <w:p>
       <w:pPr>
-        <w:pStyle w:val="Cmsor3"/>
+        <w:pStyle w:val="Heading3"/>
       </w:pPr>
       <w:bookmarkStart w:id="3" w:name="_Ref285724203"/>
       <w:r>
@@ -995,89 +963,57 @@
         <w:pStyle w:val="Standard"/>
       </w:pPr>
       <w:r>
-        <w:t xml:space="preserve">A fejlesztéshez </w:t>
-      </w:r>
-      <w:proofErr w:type="spellStart"/>
-      <w:r>
-        <w:t>Net</w:t>
+        <w:t>A fejlesztéshez Net</w:t>
       </w:r>
       <w:r>
         <w:t>B</w:t>
       </w:r>
       <w:r>
-        <w:t>eans</w:t>
-      </w:r>
-      <w:proofErr w:type="spellEnd"/>
-      <w:r>
-        <w:t xml:space="preserve"> 6.9.1 szoftvert választottuk. Modellezésh</w:t>
+        <w:t>eans 6.9.1 szoftvert választottuk. Modellezésh</w:t>
       </w:r>
       <w:r>
         <w:t xml:space="preserve">ez a </w:t>
       </w:r>
       <w:r>
-        <w:t xml:space="preserve">Visual </w:t>
-      </w:r>
-      <w:proofErr w:type="spellStart"/>
-      <w:r>
-        <w:t>Paradigm</w:t>
-      </w:r>
-      <w:proofErr w:type="spellEnd"/>
+        <w:t>Visual Paradigm for UML nevű alkalmazást használjuk</w:t>
+      </w:r>
+      <w:r>
+        <w:t xml:space="preserve">, mely képes az </w:t>
+      </w:r>
+      <w:r>
+        <w:t>osztály</w:t>
+      </w:r>
+      <w:r>
+        <w:t>-diagramból Java forráskódot generálni</w:t>
+      </w:r>
+      <w:r>
+        <w:t xml:space="preserve"> és vica versa</w:t>
+      </w:r>
+      <w:r>
+        <w:t xml:space="preserve">. </w:t>
+      </w:r>
+      <w:r>
+        <w:t>Fejlesztés szem előtt tartjuk,</w:t>
+      </w:r>
+      <w:r>
+        <w:t xml:space="preserve"> hogy </w:t>
+      </w:r>
+      <w:r>
+        <w:t>a program kompatibilis legyen az Oracle</w:t>
+      </w:r>
+      <w:r>
+        <w:t xml:space="preserve"> által gondozott</w:t>
+      </w:r>
       <w:r>
         <w:t xml:space="preserve"> </w:t>
       </w:r>
-      <w:proofErr w:type="spellStart"/>
-      <w:r>
-        <w:t>for</w:t>
-      </w:r>
-      <w:proofErr w:type="spellEnd"/>
-      <w:r>
-        <w:t xml:space="preserve"> UML nevű alkalmazást használjuk</w:t>
-      </w:r>
-      <w:r>
-        <w:t xml:space="preserve">, mely képes az </w:t>
-      </w:r>
-      <w:r>
-        <w:t>osztály</w:t>
-      </w:r>
-      <w:r>
-        <w:t>-diagramból Java forráskódot generálni</w:t>
-      </w:r>
-      <w:r>
-        <w:t xml:space="preserve"> és </w:t>
-      </w:r>
-      <w:proofErr w:type="spellStart"/>
-      <w:r>
-        <w:t>vica</w:t>
-      </w:r>
-      <w:proofErr w:type="spellEnd"/>
-      <w:r>
-        <w:t xml:space="preserve"> versa</w:t>
-      </w:r>
-      <w:r>
-        <w:t xml:space="preserve">. </w:t>
-      </w:r>
-      <w:r>
-        <w:t>Fejlesztés szem előtt tartjuk,</w:t>
-      </w:r>
-      <w:r>
-        <w:t xml:space="preserve"> hogy </w:t>
-      </w:r>
-      <w:r>
-        <w:t>a program kompatibilis legyen az Oracle</w:t>
-      </w:r>
-      <w:r>
-        <w:t xml:space="preserve"> által gondozott</w:t>
+      <w:r>
+        <w:t>Java 1.6-os</w:t>
       </w:r>
       <w:r>
         <w:t xml:space="preserve"> </w:t>
       </w:r>
       <w:r>
-        <w:t>Java 1.6-os</w:t>
-      </w:r>
-      <w:r>
-        <w:t xml:space="preserve"> </w:t>
-      </w:r>
-      <w:r>
         <w:t>verzió</w:t>
       </w:r>
       <w:r>
@@ -1099,31 +1035,15 @@
         <w:t xml:space="preserve"> Microsoft Office és</w:t>
       </w:r>
       <w:r>
-        <w:t xml:space="preserve"> Open Office programokkal, DOCX formátumban készítjük. </w:t>
-      </w:r>
-      <w:proofErr w:type="gramStart"/>
-      <w:r>
-        <w:t>A</w:t>
-      </w:r>
-      <w:proofErr w:type="gramEnd"/>
-      <w:r>
-        <w:t xml:space="preserve"> unit-tesztekre a </w:t>
-      </w:r>
-      <w:proofErr w:type="spellStart"/>
-      <w:r>
-        <w:t>J</w:t>
-      </w:r>
-      <w:r>
-        <w:t>Unit</w:t>
-      </w:r>
-      <w:proofErr w:type="spellEnd"/>
-      <w:r>
-        <w:t xml:space="preserve"> csomagot fogjuk használni.</w:t>
-      </w:r>
-    </w:p>
-    <w:p>
-      <w:pPr>
-        <w:pStyle w:val="Cmsor3"/>
+        <w:t xml:space="preserve"> Open Office programokkal, DOCX formátumban készítjük. A unit-tesztekre a J</w:t>
+      </w:r>
+      <w:r>
+        <w:t>Unit csomagot fogjuk használni.</w:t>
+      </w:r>
+    </w:p>
+    <w:p>
+      <w:pPr>
+        <w:pStyle w:val="Heading3"/>
       </w:pPr>
       <w:r>
         <w:lastRenderedPageBreak/>
@@ -1135,21 +1055,8 @@
         <w:pStyle w:val="Standard"/>
       </w:pPr>
       <w:r>
-        <w:t xml:space="preserve">Java </w:t>
-      </w:r>
-      <w:proofErr w:type="spellStart"/>
-      <w:r>
-        <w:t>Runtime</w:t>
-      </w:r>
-      <w:proofErr w:type="spellEnd"/>
-      <w:r>
-        <w:t xml:space="preserve"> </w:t>
-      </w:r>
-      <w:proofErr w:type="spellStart"/>
-      <w:r>
-        <w:t>Environment</w:t>
-      </w:r>
-      <w:proofErr w:type="spellEnd"/>
+        <w:t>Java Runtime Environment</w:t>
+      </w:r>
       <w:r>
         <w:t xml:space="preserve"> 1.6-os verziója</w:t>
       </w:r>
@@ -1177,7 +1084,7 @@
     </w:p>
     <w:p>
       <w:pPr>
-        <w:pStyle w:val="Cmsor3"/>
+        <w:pStyle w:val="Heading3"/>
       </w:pPr>
       <w:r>
         <w:t>A felhasználói felület</w:t>
@@ -1205,7 +1112,7 @@
     </w:p>
     <w:p>
       <w:pPr>
-        <w:pStyle w:val="Cmsor3"/>
+        <w:pStyle w:val="Heading3"/>
       </w:pPr>
       <w:r>
         <w:t>Minőségi tényezők</w:t>
@@ -1284,7 +1191,7 @@
     </w:p>
     <w:p>
       <w:pPr>
-        <w:pStyle w:val="Cmsor3"/>
+        <w:pStyle w:val="Heading3"/>
       </w:pPr>
       <w:r>
         <w:t>A software minősítése</w:t>
@@ -1309,7 +1216,7 @@
     </w:p>
     <w:p>
       <w:pPr>
-        <w:pStyle w:val="Cmsor3"/>
+        <w:pStyle w:val="Heading3"/>
       </w:pPr>
       <w:r>
         <w:t>A kibocsátás</w:t>
@@ -1325,7 +1232,7 @@
     </w:p>
     <w:p>
       <w:pPr>
-        <w:pStyle w:val="Cmsor2"/>
+        <w:pStyle w:val="Heading2"/>
       </w:pPr>
       <w:bookmarkStart w:id="4" w:name="_Ref285723636"/>
       <w:r>
@@ -1335,7 +1242,7 @@
     </w:p>
     <w:p>
       <w:pPr>
-        <w:pStyle w:val="Cmsor3"/>
+        <w:pStyle w:val="Heading3"/>
       </w:pPr>
       <w:r>
         <w:t>Fejlesztői csapat</w:t>
@@ -1496,13 +1403,8 @@
             <w:pPr>
               <w:pStyle w:val="TableContents"/>
             </w:pPr>
-            <w:proofErr w:type="spellStart"/>
-            <w:r>
-              <w:t>Jákli</w:t>
-            </w:r>
-            <w:proofErr w:type="spellEnd"/>
-            <w:r>
-              <w:t xml:space="preserve"> Gábor</w:t>
+            <w:r>
+              <w:t>Jákli Gábor</w:t>
             </w:r>
           </w:p>
         </w:tc>
@@ -1527,15 +1429,7 @@
               <w:pStyle w:val="TableContents"/>
             </w:pPr>
             <w:r>
-              <w:t xml:space="preserve">kód, dokumentáció, </w:t>
-            </w:r>
-            <w:proofErr w:type="spellStart"/>
-            <w:r>
-              <w:t>ticket</w:t>
-            </w:r>
-            <w:proofErr w:type="spellEnd"/>
-            <w:r>
-              <w:t xml:space="preserve"> ko</w:t>
+              <w:t>kód, dokumentáció, ticket ko</w:t>
             </w:r>
             <w:r>
               <w:t>o</w:t>
@@ -1702,7 +1596,7 @@
     </w:tbl>
     <w:p>
       <w:pPr>
-        <w:pStyle w:val="Cmsor3"/>
+        <w:pStyle w:val="Heading3"/>
       </w:pPr>
       <w:r>
         <w:t>Életciklus modell</w:t>
@@ -1725,15 +1619,7 @@
         <w:t xml:space="preserve"> </w:t>
       </w:r>
       <w:r>
-        <w:t xml:space="preserve">modelleket foglalja magába. Ha ez készen van, elkezdhető a </w:t>
-      </w:r>
-      <w:proofErr w:type="spellStart"/>
-      <w:r>
-        <w:t>skeleton</w:t>
-      </w:r>
-      <w:proofErr w:type="spellEnd"/>
-      <w:r>
-        <w:t xml:space="preserve"> implementálása. Ez a lépés már teljesen meghatározott, nem merülhet fel semmilyen komplikáció, ha a modellek megfelelőek voltak.</w:t>
+        <w:t>modelleket foglalja magába. Ha ez készen van, elkezdhető a skeleton implementálása. Ez a lépés már teljesen meghatározott, nem merülhet fel semmilyen komplikáció, ha a modellek megfelelőek voltak.</w:t>
       </w:r>
     </w:p>
     <w:p>
@@ -1756,7 +1642,7 @@
     </w:p>
     <w:p>
       <w:pPr>
-        <w:pStyle w:val="Cmsor3"/>
+        <w:pStyle w:val="Heading3"/>
       </w:pPr>
       <w:bookmarkStart w:id="5" w:name="_Ref285726388"/>
       <w:r>
@@ -1802,18 +1688,10 @@
         <w:t>, ahol az egyéni kívánságok mellett ügyelünk arra, hogy minden feladat kiosztásra kerüljön, valamint a csapattagok az egész feladat megoldásából nagyjából egyenlő mértékben vegyék ki a részüket. A találkozók keretében, miv</w:t>
       </w:r>
       <w:r>
-        <w:t xml:space="preserve">el a szétosztott feladatok </w:t>
-      </w:r>
-      <w:proofErr w:type="gramStart"/>
-      <w:r>
-        <w:t xml:space="preserve">nagy </w:t>
-      </w:r>
-      <w:r>
-        <w:t>mértékben</w:t>
-      </w:r>
-      <w:proofErr w:type="gramEnd"/>
-      <w:r>
-        <w:t xml:space="preserve"> </w:t>
+        <w:t xml:space="preserve">el a szétosztott feladatok nagy </w:t>
+      </w:r>
+      <w:r>
+        <w:t xml:space="preserve">mértékben </w:t>
       </w:r>
       <w:r>
         <w:t>függnek egymástól, javaslatokat teszünk egymásnak a feladat megoldásának körülm</w:t>
@@ -1832,28 +1710,12 @@
         <w:pStyle w:val="Standard"/>
       </w:pPr>
       <w:r>
-        <w:t xml:space="preserve">A forráskódot és minden a fejlesztés során elkészülő dokumentációt, illetve a projekthez tartozó egyéb fájlokat megegyezés alapján egy </w:t>
-      </w:r>
-      <w:proofErr w:type="spellStart"/>
-      <w:r>
-        <w:t>Git</w:t>
-      </w:r>
-      <w:proofErr w:type="spellEnd"/>
-      <w:r>
-        <w:t xml:space="preserve"> központi tárolóban tároljuk, melyhez a </w:t>
-      </w:r>
-      <w:proofErr w:type="spellStart"/>
-      <w:r>
-        <w:t>Codaset</w:t>
-      </w:r>
-      <w:proofErr w:type="spellEnd"/>
-      <w:r>
-        <w:t xml:space="preserve"> (</w:t>
+        <w:t>A forráskódot és minden a fejlesztés során elkészülő dokumentációt, illetve a projekthez tartozó egyéb fájlokat megegyezés alapján egy Git központi tárolóban tároljuk, melyhez a Codaset (</w:t>
       </w:r>
       <w:hyperlink r:id="rId9" w:history="1">
         <w:r>
           <w:rPr>
-            <w:rStyle w:val="Hiperhivatkozs"/>
+            <w:rStyle w:val="Hyperlink"/>
           </w:rPr>
           <w:t>http://codaset.com</w:t>
         </w:r>
@@ -1917,29 +1779,13 @@
         <w:t>meg</w:t>
       </w:r>
       <w:r>
-        <w:t xml:space="preserve">írni, és azok sikeres lefutásáról meggyőződni. Abban az esetben, ha az alkalmazás nem fordul le, vagy valamelyik teszteset nem fut le sikeresen, az adott </w:t>
-      </w:r>
-      <w:proofErr w:type="spellStart"/>
-      <w:r>
-        <w:t>commit</w:t>
-      </w:r>
-      <w:proofErr w:type="spellEnd"/>
-      <w:r>
-        <w:t xml:space="preserve"> visszaállításra kerülhet annak kijavításáig</w:t>
-      </w:r>
-      <w:r>
-        <w:t xml:space="preserve">, melyet a </w:t>
-      </w:r>
-      <w:proofErr w:type="spellStart"/>
-      <w:r>
-        <w:t>ticket-</w:t>
-      </w:r>
-      <w:r>
-        <w:t>rendszerben</w:t>
-      </w:r>
-      <w:proofErr w:type="spellEnd"/>
-      <w:r>
-        <w:t xml:space="preserve"> jelezzük a másik felé</w:t>
+        <w:t>írni, és azok sikeres lefutásáról meggyőződni. Abban az esetben, ha az alkalmazás nem fordul le, vagy valamelyik teszteset nem fut le sikeresen, az adott commit visszaállításra kerülhet annak kijavításáig</w:t>
+      </w:r>
+      <w:r>
+        <w:t>, melyet a ticket-</w:t>
+      </w:r>
+      <w:r>
+        <w:t>rendszerben jelezzük a másik felé</w:t>
       </w:r>
       <w:r>
         <w:t>.</w:t>
@@ -1958,21 +1804,13 @@
         <w:t>Hogy a fejleszt</w:t>
       </w:r>
       <w:r>
-        <w:t xml:space="preserve">és minél hatékonyabb és </w:t>
-      </w:r>
-      <w:proofErr w:type="spellStart"/>
-      <w:r>
-        <w:t>zökkenő</w:t>
+        <w:t>és minél hatékonyabb és zökkenő</w:t>
       </w:r>
       <w:r>
         <w:t>mentese</w:t>
       </w:r>
       <w:r>
-        <w:t>bb</w:t>
-      </w:r>
-      <w:proofErr w:type="spellEnd"/>
-      <w:r>
-        <w:t xml:space="preserve"> legyen, a következő </w:t>
+        <w:t xml:space="preserve">bb legyen, a következő </w:t>
       </w:r>
       <w:r>
         <w:t>eszközöket alkalmazzuk:</w:t>
@@ -2016,14 +1854,12 @@
       <w:pPr>
         <w:pStyle w:val="Standard"/>
       </w:pPr>
-      <w:proofErr w:type="spellStart"/>
       <w:r>
         <w:rPr>
           <w:b/>
         </w:rPr>
         <w:t>Git</w:t>
       </w:r>
-      <w:proofErr w:type="spellEnd"/>
       <w:r>
         <w:rPr>
           <w:b/>
@@ -2053,24 +1889,14 @@
       <w:pPr>
         <w:pStyle w:val="Standard"/>
       </w:pPr>
-      <w:proofErr w:type="spellStart"/>
       <w:r>
         <w:rPr>
           <w:b/>
         </w:rPr>
         <w:t>Ticket</w:t>
       </w:r>
-      <w:proofErr w:type="spellEnd"/>
-      <w:r>
-        <w:t xml:space="preserve">: A fejlesztés során felmerülő problémákat, kérdéseket </w:t>
-      </w:r>
-      <w:proofErr w:type="spellStart"/>
-      <w:r>
-        <w:t>ticket</w:t>
-      </w:r>
-      <w:proofErr w:type="spellEnd"/>
-      <w:r>
-        <w:t xml:space="preserve"> formájában megírjuk egymásnak, amit később a kijelölt felelős </w:t>
+      <w:r>
+        <w:t xml:space="preserve">: A fejlesztés során felmerülő problémákat, kérdéseket ticket formájában megírjuk egymásnak, amit később a kijelölt felelős </w:t>
       </w:r>
       <w:r>
         <w:t>személy megold,</w:t>
@@ -2087,7 +1913,7 @@
     </w:p>
     <w:p>
       <w:pPr>
-        <w:pStyle w:val="Cmsor3"/>
+        <w:pStyle w:val="Heading3"/>
       </w:pPr>
       <w:r>
         <w:t>Fejlesztési ütemterv</w:t>
@@ -2105,14 +1931,12 @@
       <w:pPr>
         <w:pStyle w:val="Standard"/>
       </w:pPr>
-      <w:proofErr w:type="spellStart"/>
       <w:r>
         <w:rPr>
           <w:b/>
         </w:rPr>
         <w:t>Skeleton</w:t>
       </w:r>
-      <w:proofErr w:type="spellEnd"/>
       <w:r>
         <w:t>: A cél az, hogy mind a dinamikus, mind az objektum modell jól legyen kitalálva. Ha ezek elkészültek, akkor a fejlesztés szempontjából sikeresen leraktuk az alapokat.</w:t>
       </w:r>
@@ -2171,7 +1995,7 @@
     </w:p>
     <w:p>
       <w:pPr>
-        <w:pStyle w:val="Cmsor3"/>
+        <w:pStyle w:val="Heading3"/>
       </w:pPr>
       <w:r>
         <w:t>Határidők</w:t>
@@ -2469,21 +2293,12 @@
             <w:pPr>
               <w:pStyle w:val="Standard"/>
             </w:pPr>
-            <w:proofErr w:type="spellStart"/>
             <w:r>
               <w:rPr>
                 <w:kern w:val="0"/>
                 <w:lang w:eastAsia="hu-HU"/>
               </w:rPr>
-              <w:t>Szkeleton</w:t>
-            </w:r>
-            <w:proofErr w:type="spellEnd"/>
-            <w:r>
-              <w:rPr>
-                <w:kern w:val="0"/>
-                <w:lang w:eastAsia="hu-HU"/>
-              </w:rPr>
-              <w:t xml:space="preserve"> tervezése</w:t>
+              <w:t>Szkeleton tervezése</w:t>
             </w:r>
           </w:p>
         </w:tc>
@@ -2534,7 +2349,6 @@
             <w:pPr>
               <w:pStyle w:val="Standard"/>
             </w:pPr>
-            <w:proofErr w:type="spellStart"/>
             <w:r>
               <w:rPr>
                 <w:kern w:val="0"/>
@@ -2542,7 +2356,6 @@
               </w:rPr>
               <w:t>Szkeleton</w:t>
             </w:r>
-            <w:proofErr w:type="spellEnd"/>
           </w:p>
         </w:tc>
       </w:tr>
@@ -2894,7 +2707,7 @@
     </w:p>
     <w:p>
       <w:pPr>
-        <w:pStyle w:val="Cmsor2"/>
+        <w:pStyle w:val="Heading2"/>
       </w:pPr>
       <w:bookmarkStart w:id="6" w:name="_Ref285739353"/>
       <w:r>
@@ -3183,6 +2996,15 @@
         </w:rPr>
         <w:t xml:space="preserve"> részletezése:</w:t>
       </w:r>
+    </w:p>
+    <w:p>
+      <w:pPr>
+        <w:pStyle w:val="magyarazat"/>
+        <w:rPr>
+          <w:i w:val="0"/>
+          <w:color w:val="000000" w:themeColor="text1"/>
+        </w:rPr>
+      </w:pPr>
     </w:p>
     <w:p>
       <w:pPr>
@@ -3201,39 +3023,7 @@
           <w:i w:val="0"/>
           <w:color w:val="000000" w:themeColor="text1"/>
         </w:rPr>
-        <w:t xml:space="preserve">Az </w:t>
-      </w:r>
-      <w:proofErr w:type="gramStart"/>
-      <w:r>
-        <w:rPr>
-          <w:i w:val="0"/>
-          <w:color w:val="000000" w:themeColor="text1"/>
-        </w:rPr>
-        <w:t>ÉS</w:t>
-      </w:r>
-      <w:proofErr w:type="gramEnd"/>
-      <w:r>
-        <w:rPr>
-          <w:i w:val="0"/>
-          <w:color w:val="000000" w:themeColor="text1"/>
-        </w:rPr>
-        <w:t xml:space="preserve"> kapu kettő vagy több bemenettel és egy kimenettel rendelkezik. A kimenetre a bemenetre kötött jelek logikai </w:t>
-      </w:r>
-      <w:proofErr w:type="gramStart"/>
-      <w:r>
-        <w:rPr>
-          <w:i w:val="0"/>
-          <w:color w:val="000000" w:themeColor="text1"/>
-        </w:rPr>
-        <w:t>ÉS</w:t>
-      </w:r>
-      <w:proofErr w:type="gramEnd"/>
-      <w:r>
-        <w:rPr>
-          <w:i w:val="0"/>
-          <w:color w:val="000000" w:themeColor="text1"/>
-        </w:rPr>
-        <w:t xml:space="preserve"> kapcsolata</w:t>
+        <w:t>Az ÉS kapu kettő vagy több bemenettel és egy kimenettel rendelkezik. A kimenetre a bemenetre kötött jelek logikai ÉS kapcsolata</w:t>
       </w:r>
       <w:r>
         <w:rPr>
@@ -3315,29 +3105,60 @@
     <w:p>
       <w:pPr>
         <w:pStyle w:val="magyarazat"/>
-        <w:numPr>
-          <w:ilvl w:val="0"/>
-          <w:numId w:val="11"/>
-        </w:numPr>
-        <w:rPr>
-          <w:i w:val="0"/>
-          <w:color w:val="000000" w:themeColor="text1"/>
-        </w:rPr>
-      </w:pPr>
-      <w:r>
-        <w:rPr>
-          <w:i w:val="0"/>
-          <w:color w:val="000000" w:themeColor="text1"/>
-        </w:rPr>
-        <w:t>A Kijelző komponenssel a felhasználó a bementre kötött jelet vizuális formában tudja megjeleníteni.</w:t>
-      </w:r>
-      <w:r>
-        <w:rPr>
-          <w:i w:val="0"/>
-          <w:color w:val="000000" w:themeColor="text1"/>
-        </w:rPr>
-        <w:t xml:space="preserve"> A megjelenítő színt piros, kék, sárga közül választhat.</w:t>
-      </w:r>
+        <w:ind w:left="720"/>
+        <w:rPr>
+          <w:i w:val="0"/>
+          <w:color w:val="000000" w:themeColor="text1"/>
+        </w:rPr>
+      </w:pPr>
+    </w:p>
+    <w:p>
+      <w:pPr>
+        <w:pStyle w:val="magyarazat"/>
+        <w:ind w:left="720"/>
+        <w:rPr>
+          <w:i w:val="0"/>
+          <w:color w:val="000000" w:themeColor="text1"/>
+        </w:rPr>
+      </w:pPr>
+      <w:r>
+        <w:rPr>
+          <w:i w:val="0"/>
+          <w:color w:val="000000" w:themeColor="text1"/>
+        </w:rPr>
+        <w:t>Ezen elemeket általános elemként kezeljük. Működésük általános</w:t>
+      </w:r>
+      <w:r>
+        <w:rPr>
+          <w:i w:val="0"/>
+          <w:color w:val="000000" w:themeColor="text1"/>
+        </w:rPr>
+        <w:t>an</w:t>
+      </w:r>
+      <w:r>
+        <w:rPr>
+          <w:i w:val="0"/>
+          <w:color w:val="000000" w:themeColor="text1"/>
+        </w:rPr>
+        <w:t xml:space="preserve"> annyiból áll, hogy a </w:t>
+      </w:r>
+      <w:r>
+        <w:rPr>
+          <w:i w:val="0"/>
+          <w:color w:val="000000" w:themeColor="text1"/>
+        </w:rPr>
+        <w:t>bemenetükre érkező logikai értéket, a megfelelő logikai művelet elvégzése után a kimenetükön továbbítják.</w:t>
+      </w:r>
+    </w:p>
+    <w:p>
+      <w:pPr>
+        <w:pStyle w:val="magyarazat"/>
+        <w:ind w:left="720"/>
+        <w:rPr>
+          <w:i w:val="0"/>
+          <w:color w:val="000000" w:themeColor="text1"/>
+        </w:rPr>
+      </w:pPr>
     </w:p>
     <w:p>
       <w:pPr>
@@ -3356,39 +3177,52 @@
           <w:i w:val="0"/>
           <w:color w:val="000000" w:themeColor="text1"/>
         </w:rPr>
-        <w:t xml:space="preserve">Jelgenerátor segítségével egy bitsorozatot tárolhatunk el, amelyet a szimuláció </w:t>
-      </w:r>
-      <w:proofErr w:type="gramStart"/>
-      <w:r>
-        <w:rPr>
-          <w:i w:val="0"/>
-          <w:color w:val="000000" w:themeColor="text1"/>
-        </w:rPr>
-        <w:t>során</w:t>
-      </w:r>
-      <w:proofErr w:type="gramEnd"/>
-      <w:r>
-        <w:rPr>
-          <w:i w:val="0"/>
-          <w:color w:val="000000" w:themeColor="text1"/>
-        </w:rPr>
-        <w:t xml:space="preserve"> az egyetlen kimenetén </w:t>
-      </w:r>
-      <w:r>
-        <w:rPr>
-          <w:i w:val="0"/>
-          <w:color w:val="000000" w:themeColor="text1"/>
-          <w:u w:val="single"/>
-        </w:rPr>
-        <w:t>ciklikusan kiad</w:t>
-      </w:r>
-      <w:r>
-        <w:rPr>
-          <w:i w:val="0"/>
-          <w:color w:val="000000" w:themeColor="text1"/>
-        </w:rPr>
-        <w:t>.</w:t>
-      </w:r>
+        <w:t>A Kijelző komponenssel a felhasználó a bementre kötött jelet vizuális formában tudja megjeleníteni.</w:t>
+      </w:r>
+      <w:r>
+        <w:rPr>
+          <w:i w:val="0"/>
+          <w:color w:val="000000" w:themeColor="text1"/>
+        </w:rPr>
+        <w:t xml:space="preserve"> A megjelenítő színt piros, kék, sárga közül választhat.</w:t>
+      </w:r>
+    </w:p>
+    <w:p>
+      <w:pPr>
+        <w:pStyle w:val="magyarazat"/>
+        <w:ind w:left="720"/>
+        <w:rPr>
+          <w:i w:val="0"/>
+          <w:color w:val="000000" w:themeColor="text1"/>
+        </w:rPr>
+      </w:pPr>
+    </w:p>
+    <w:p>
+      <w:pPr>
+        <w:pStyle w:val="magyarazat"/>
+        <w:ind w:left="720"/>
+        <w:rPr>
+          <w:i w:val="0"/>
+          <w:color w:val="000000" w:themeColor="text1"/>
+        </w:rPr>
+      </w:pPr>
+      <w:r>
+        <w:rPr>
+          <w:i w:val="0"/>
+          <w:color w:val="000000" w:themeColor="text1"/>
+        </w:rPr>
+        <w:t>A Kijelző alkotja a komponensek második csoportját, mely a későbbiekben akár bővülhet más elemekkel (pl. hétszegmenses kijelző). Az ide tartozó elemek feladata a logikai értékek vizualizálása.</w:t>
+      </w:r>
+    </w:p>
+    <w:p>
+      <w:pPr>
+        <w:pStyle w:val="magyarazat"/>
+        <w:ind w:left="720"/>
+        <w:rPr>
+          <w:i w:val="0"/>
+          <w:color w:val="000000" w:themeColor="text1"/>
+        </w:rPr>
+      </w:pPr>
     </w:p>
     <w:p>
       <w:pPr>
@@ -3407,6 +3241,41 @@
           <w:i w:val="0"/>
           <w:color w:val="000000" w:themeColor="text1"/>
         </w:rPr>
+        <w:t xml:space="preserve">Jelgenerátor segítségével egy bitsorozatot tárolhatunk el, amelyet a szimuláció során az egyetlen kimenetén </w:t>
+      </w:r>
+      <w:r>
+        <w:rPr>
+          <w:i w:val="0"/>
+          <w:color w:val="000000" w:themeColor="text1"/>
+          <w:u w:val="single"/>
+        </w:rPr>
+        <w:t>ciklikusan kiad</w:t>
+      </w:r>
+      <w:r>
+        <w:rPr>
+          <w:i w:val="0"/>
+          <w:color w:val="000000" w:themeColor="text1"/>
+        </w:rPr>
+        <w:t>.</w:t>
+      </w:r>
+    </w:p>
+    <w:p>
+      <w:pPr>
+        <w:pStyle w:val="magyarazat"/>
+        <w:numPr>
+          <w:ilvl w:val="0"/>
+          <w:numId w:val="11"/>
+        </w:numPr>
+        <w:rPr>
+          <w:i w:val="0"/>
+          <w:color w:val="000000" w:themeColor="text1"/>
+        </w:rPr>
+      </w:pPr>
+      <w:r>
+        <w:rPr>
+          <w:i w:val="0"/>
+          <w:color w:val="000000" w:themeColor="text1"/>
+        </w:rPr>
         <w:t>A Kapcsolónak egy kimenete van, melynek értéke a kapcsoló állásától függ. „Be” állásban igaz, „Ki” állásban hamis értékű.</w:t>
       </w:r>
     </w:p>
@@ -3423,16 +3292,65 @@
     <w:p>
       <w:pPr>
         <w:pStyle w:val="magyarazat"/>
-        <w:rPr>
-          <w:i w:val="0"/>
-          <w:color w:val="000000" w:themeColor="text1"/>
-        </w:rPr>
-      </w:pPr>
-      <w:r>
-        <w:rPr>
-          <w:i w:val="0"/>
-          <w:color w:val="000000" w:themeColor="text1"/>
-        </w:rPr>
+        <w:ind w:left="720"/>
+        <w:rPr>
+          <w:i w:val="0"/>
+          <w:color w:val="000000" w:themeColor="text1"/>
+        </w:rPr>
+      </w:pPr>
+      <w:r>
+        <w:rPr>
+          <w:i w:val="0"/>
+          <w:color w:val="000000" w:themeColor="text1"/>
+        </w:rPr>
+        <w:t xml:space="preserve">A harmadik csoport elemei, amiket a felhasználó </w:t>
+      </w:r>
+      <w:r>
+        <w:rPr>
+          <w:i w:val="0"/>
+          <w:color w:val="000000" w:themeColor="text1"/>
+        </w:rPr>
+        <w:t>érdemben</w:t>
+      </w:r>
+      <w:r>
+        <w:rPr>
+          <w:i w:val="0"/>
+          <w:color w:val="000000" w:themeColor="text1"/>
+        </w:rPr>
+        <w:t xml:space="preserve"> tud módosítani, vagyis a változtatások kihatnak az áramkör </w:t>
+      </w:r>
+      <w:r>
+        <w:rPr>
+          <w:i w:val="0"/>
+          <w:color w:val="000000" w:themeColor="text1"/>
+        </w:rPr>
+        <w:t>viselkedésére.</w:t>
+      </w:r>
+    </w:p>
+    <w:p>
+      <w:pPr>
+        <w:pStyle w:val="magyarazat"/>
+        <w:ind w:left="720"/>
+        <w:rPr>
+          <w:i w:val="0"/>
+          <w:color w:val="000000" w:themeColor="text1"/>
+        </w:rPr>
+      </w:pPr>
+    </w:p>
+    <w:p>
+      <w:pPr>
+        <w:pStyle w:val="magyarazat"/>
+        <w:rPr>
+          <w:i w:val="0"/>
+          <w:color w:val="000000" w:themeColor="text1"/>
+        </w:rPr>
+      </w:pPr>
+      <w:r>
+        <w:rPr>
+          <w:i w:val="0"/>
+          <w:color w:val="000000" w:themeColor="text1"/>
+        </w:rPr>
+        <w:lastRenderedPageBreak/>
         <w:t>Az összes alkatrészr</w:t>
       </w:r>
       <w:r>
@@ -3572,6 +3490,74 @@
         </w:rPr>
         <w:t>egszakítható majd újraindítható, illetve a felkínált digitális áramkörök közül választhat másikat, hogy azt szimulálja.</w:t>
       </w:r>
+    </w:p>
+    <w:p>
+      <w:pPr>
+        <w:pStyle w:val="magyarazat"/>
+        <w:rPr>
+          <w:i w:val="0"/>
+          <w:color w:val="000000" w:themeColor="text1"/>
+        </w:rPr>
+      </w:pPr>
+      <w:r>
+        <w:rPr>
+          <w:i w:val="0"/>
+          <w:color w:val="000000" w:themeColor="text1"/>
+        </w:rPr>
+        <w:t xml:space="preserve">A </w:t>
+      </w:r>
+      <w:r>
+        <w:rPr>
+          <w:i w:val="0"/>
+          <w:color w:val="000000" w:themeColor="text1"/>
+          <w:u w:val="single"/>
+        </w:rPr>
+        <w:t>szimuláció sebessége</w:t>
+      </w:r>
+      <w:r>
+        <w:rPr>
+          <w:i w:val="0"/>
+          <w:color w:val="000000" w:themeColor="text1"/>
+        </w:rPr>
+        <w:t xml:space="preserve"> a felhasználó által konfigurálható, ezáltal a jelgenerátor kimenetein </w:t>
+      </w:r>
+      <w:r>
+        <w:rPr>
+          <w:i w:val="0"/>
+          <w:color w:val="000000" w:themeColor="text1"/>
+        </w:rPr>
+        <w:t>kiadott</w:t>
+      </w:r>
+      <w:r>
+        <w:rPr>
+          <w:i w:val="0"/>
+          <w:color w:val="000000" w:themeColor="text1"/>
+        </w:rPr>
+        <w:t xml:space="preserve"> jelek ciklusideje változtatható.</w:t>
+      </w:r>
+    </w:p>
+    <w:p>
+      <w:pPr>
+        <w:pStyle w:val="magyarazat"/>
+        <w:rPr>
+          <w:i w:val="0"/>
+          <w:color w:val="000000" w:themeColor="text1"/>
+        </w:rPr>
+      </w:pPr>
+      <w:r>
+        <w:rPr>
+          <w:i w:val="0"/>
+          <w:color w:val="000000" w:themeColor="text1"/>
+        </w:rPr>
+        <w:t xml:space="preserve">A kapcsolók, illetve a jelgenerátor </w:t>
+      </w:r>
+      <w:r>
+        <w:rPr>
+          <w:i w:val="0"/>
+          <w:color w:val="000000" w:themeColor="text1"/>
+        </w:rPr>
+        <w:t>gyors és egyszerű</w:t>
+      </w:r>
       <w:r>
         <w:rPr>
           <w:i w:val="0"/>
@@ -3579,60 +3565,85 @@
         </w:rPr>
         <w:t xml:space="preserve"> </w:t>
       </w:r>
-    </w:p>
-    <w:p>
-      <w:pPr>
-        <w:pStyle w:val="magyarazat"/>
-        <w:rPr>
-          <w:i w:val="0"/>
-          <w:color w:val="000000" w:themeColor="text1"/>
-        </w:rPr>
-      </w:pPr>
-      <w:r>
-        <w:rPr>
-          <w:i w:val="0"/>
-          <w:color w:val="000000" w:themeColor="text1"/>
-        </w:rPr>
-        <w:t xml:space="preserve">A </w:t>
-      </w:r>
       <w:r>
         <w:rPr>
           <w:i w:val="0"/>
           <w:color w:val="000000" w:themeColor="text1"/>
           <w:u w:val="single"/>
         </w:rPr>
-        <w:t>szimuláció sebessége</w:t>
-      </w:r>
-      <w:r>
-        <w:rPr>
-          <w:i w:val="0"/>
-          <w:color w:val="000000" w:themeColor="text1"/>
-        </w:rPr>
-        <w:t xml:space="preserve"> a felhasználó által konfigurálható, ezáltal a jelgenerátor kimenetein </w:t>
-      </w:r>
-      <w:r>
-        <w:rPr>
-          <w:i w:val="0"/>
-          <w:color w:val="000000" w:themeColor="text1"/>
-        </w:rPr>
-        <w:t>kiadott</w:t>
-      </w:r>
-      <w:r>
-        <w:rPr>
-          <w:i w:val="0"/>
-          <w:color w:val="000000" w:themeColor="text1"/>
-        </w:rPr>
-        <w:t xml:space="preserve"> jelek ciklusideje változtatható.</w:t>
+        <w:t>alap állapotba</w:t>
+      </w:r>
+      <w:r>
+        <w:rPr>
+          <w:i w:val="0"/>
+          <w:color w:val="000000" w:themeColor="text1"/>
+        </w:rPr>
+        <w:t xml:space="preserve"> helyezése érdekében lehet törölni minden addig elvégzett beállítást</w:t>
+      </w:r>
+      <w:r>
+        <w:rPr>
+          <w:i w:val="0"/>
+          <w:color w:val="000000" w:themeColor="text1"/>
+        </w:rPr>
+        <w:t xml:space="preserve"> egyetlen paranccsal</w:t>
+      </w:r>
+      <w:r>
+        <w:rPr>
+          <w:i w:val="0"/>
+          <w:color w:val="000000" w:themeColor="text1"/>
+        </w:rPr>
+        <w:t>, majd elölről kezdeni az egyes elemek konfigurálását. Lehetőség lesz továbbá a konfigurálható komponensek beállításainak elmentésére illetve későbbi vissza</w:t>
+      </w:r>
+      <w:r>
+        <w:rPr>
+          <w:i w:val="0"/>
+          <w:color w:val="000000" w:themeColor="text1"/>
+        </w:rPr>
+        <w:t>töltésére</w:t>
+      </w:r>
+      <w:r>
+        <w:rPr>
+          <w:i w:val="0"/>
+          <w:color w:val="000000" w:themeColor="text1"/>
+        </w:rPr>
+        <w:t xml:space="preserve"> is. </w:t>
+      </w:r>
+      <w:r>
+        <w:rPr>
+          <w:i w:val="0"/>
+          <w:color w:val="000000" w:themeColor="text1"/>
+        </w:rPr>
+        <w:t xml:space="preserve">A konfigurációs fájl sikeres betöltődéséhez teljesülnie kell annak a feltételnek, hogy a fájlban az összes meghatározott elem szerepeljen az áramkörben, amire használni szeretnénk a beállításokat. Amennyiben nincs minden elem meghatározva a fájlban, azokat a program automatikusan alap állapotba </w:t>
+      </w:r>
+      <w:r>
+        <w:rPr>
+          <w:i w:val="0"/>
+          <w:color w:val="000000" w:themeColor="text1"/>
+        </w:rPr>
+        <w:t>helyezi</w:t>
+      </w:r>
+      <w:r>
+        <w:rPr>
+          <w:i w:val="0"/>
+          <w:color w:val="000000" w:themeColor="text1"/>
+        </w:rPr>
+        <w:t xml:space="preserve">. Előfordulhat még, hogy a beállításokat tartalmazó fájlban olyan </w:t>
       </w:r>
       <w:bookmarkStart w:id="7" w:name="_GoBack"/>
       <w:bookmarkEnd w:id="7"/>
-    </w:p>
-    <w:p>
-      <w:pPr>
-        <w:pStyle w:val="Cmsor2"/>
-      </w:pPr>
-      <w:r>
-        <w:lastRenderedPageBreak/>
+      <w:r>
+        <w:rPr>
+          <w:i w:val="0"/>
+          <w:color w:val="000000" w:themeColor="text1"/>
+        </w:rPr>
+        <w:t>elemek (is) szerepelnek, amelyek az áramkörünkben nem. Ekkor a program hibaüzenetet jelenít meg, és megszakítja a betöltés folyamatát.</w:t>
+      </w:r>
+    </w:p>
+    <w:p>
+      <w:pPr>
+        <w:pStyle w:val="Heading2"/>
+      </w:pPr>
+      <w:r>
         <w:t>Szótár</w:t>
       </w:r>
     </w:p>
@@ -3651,33 +3662,18 @@
     </w:p>
     <w:p>
       <w:pPr>
-        <w:pStyle w:val="Cmsor2"/>
-      </w:pPr>
-      <w:proofErr w:type="spellStart"/>
-      <w:r>
-        <w:t>Essential</w:t>
-      </w:r>
-      <w:proofErr w:type="spellEnd"/>
-      <w:r>
-        <w:t xml:space="preserve"> </w:t>
-      </w:r>
-      <w:proofErr w:type="spellStart"/>
-      <w:r>
-        <w:t>use-case-ek</w:t>
-      </w:r>
-      <w:proofErr w:type="spellEnd"/>
-    </w:p>
-    <w:p>
-      <w:pPr>
-        <w:pStyle w:val="Cmsor3"/>
-      </w:pPr>
-      <w:proofErr w:type="spellStart"/>
-      <w:r>
-        <w:t>Use-case</w:t>
-      </w:r>
-      <w:proofErr w:type="spellEnd"/>
-      <w:r>
-        <w:t xml:space="preserve"> diagram</w:t>
+        <w:pStyle w:val="Heading2"/>
+      </w:pPr>
+      <w:r>
+        <w:t>Essential use-case-ek</w:t>
+      </w:r>
+    </w:p>
+    <w:p>
+      <w:pPr>
+        <w:pStyle w:val="Heading3"/>
+      </w:pPr>
+      <w:r>
+        <w:t>Use-case diagram</w:t>
       </w:r>
     </w:p>
     <w:p>
@@ -3735,7 +3731,7 @@
     </w:p>
     <w:p>
       <w:pPr>
-        <w:pStyle w:val="Kpalrs"/>
+        <w:pStyle w:val="Caption"/>
         <w:jc w:val="center"/>
         <w:rPr>
           <w:b w:val="0"/>
@@ -3793,15 +3789,10 @@
     </w:p>
     <w:p>
       <w:pPr>
-        <w:pStyle w:val="Cmsor3"/>
-      </w:pPr>
-      <w:proofErr w:type="spellStart"/>
-      <w:r>
-        <w:t>Use-case</w:t>
-      </w:r>
-      <w:proofErr w:type="spellEnd"/>
-      <w:r>
-        <w:t xml:space="preserve"> leírások</w:t>
+        <w:pStyle w:val="Heading3"/>
+      </w:pPr>
+      <w:r>
+        <w:t>Use-case leírások</w:t>
       </w:r>
     </w:p>
     <w:p>
@@ -3816,34 +3807,14 @@
           <w:color w:val="000000" w:themeColor="text1"/>
         </w:rPr>
       </w:pPr>
-      <w:proofErr w:type="spellStart"/>
       <w:r>
         <w:rPr>
           <w:b/>
           <w:i w:val="0"/>
           <w:color w:val="000000" w:themeColor="text1"/>
         </w:rPr>
-        <w:t>Use</w:t>
-      </w:r>
-      <w:proofErr w:type="spellEnd"/>
-      <w:r>
-        <w:rPr>
-          <w:b/>
-          <w:i w:val="0"/>
-          <w:color w:val="000000" w:themeColor="text1"/>
-        </w:rPr>
-        <w:t xml:space="preserve"> </w:t>
-      </w:r>
-      <w:proofErr w:type="spellStart"/>
-      <w:r>
-        <w:rPr>
-          <w:b/>
-          <w:i w:val="0"/>
-          <w:color w:val="000000" w:themeColor="text1"/>
-        </w:rPr>
-        <w:t>Case</w:t>
-      </w:r>
-      <w:proofErr w:type="spellEnd"/>
+        <w:t>Use Case</w:t>
+      </w:r>
       <w:r>
         <w:rPr>
           <w:b/>
@@ -3876,23 +3847,13 @@
           <w:color w:val="000000" w:themeColor="text1"/>
         </w:rPr>
       </w:pPr>
-      <w:proofErr w:type="spellStart"/>
       <w:r>
         <w:rPr>
           <w:b/>
           <w:i w:val="0"/>
           <w:color w:val="000000" w:themeColor="text1"/>
         </w:rPr>
-        <w:t>Actor</w:t>
-      </w:r>
-      <w:proofErr w:type="spellEnd"/>
-      <w:r>
-        <w:rPr>
-          <w:b/>
-          <w:i w:val="0"/>
-          <w:color w:val="000000" w:themeColor="text1"/>
-        </w:rPr>
-        <w:t>:</w:t>
+        <w:t>Actor:</w:t>
       </w:r>
       <w:r>
         <w:rPr>
@@ -3948,34 +3909,14 @@
           <w:color w:val="000000" w:themeColor="text1"/>
         </w:rPr>
       </w:pPr>
-      <w:proofErr w:type="spellStart"/>
       <w:r>
         <w:rPr>
           <w:b/>
           <w:i w:val="0"/>
           <w:color w:val="000000" w:themeColor="text1"/>
         </w:rPr>
-        <w:t>Use</w:t>
-      </w:r>
-      <w:proofErr w:type="spellEnd"/>
-      <w:r>
-        <w:rPr>
-          <w:b/>
-          <w:i w:val="0"/>
-          <w:color w:val="000000" w:themeColor="text1"/>
-        </w:rPr>
-        <w:t xml:space="preserve"> </w:t>
-      </w:r>
-      <w:proofErr w:type="spellStart"/>
-      <w:r>
-        <w:rPr>
-          <w:b/>
-          <w:i w:val="0"/>
-          <w:color w:val="000000" w:themeColor="text1"/>
-        </w:rPr>
-        <w:t>Case</w:t>
-      </w:r>
-      <w:proofErr w:type="spellEnd"/>
+        <w:t>Use Case</w:t>
+      </w:r>
       <w:r>
         <w:rPr>
           <w:b/>
@@ -4001,23 +3942,13 @@
           <w:color w:val="000000" w:themeColor="text1"/>
         </w:rPr>
       </w:pPr>
-      <w:proofErr w:type="spellStart"/>
       <w:r>
         <w:rPr>
           <w:b/>
           <w:i w:val="0"/>
           <w:color w:val="000000" w:themeColor="text1"/>
         </w:rPr>
-        <w:t>Actor</w:t>
-      </w:r>
-      <w:proofErr w:type="spellEnd"/>
-      <w:r>
-        <w:rPr>
-          <w:b/>
-          <w:i w:val="0"/>
-          <w:color w:val="000000" w:themeColor="text1"/>
-        </w:rPr>
-        <w:t>:</w:t>
+        <w:t>Actor:</w:t>
       </w:r>
       <w:r>
         <w:rPr>
@@ -4054,7 +3985,7 @@
     </w:p>
     <w:p>
       <w:pPr>
-        <w:pStyle w:val="Cmsor2"/>
+        <w:pStyle w:val="Heading2"/>
       </w:pPr>
       <w:r>
         <w:t>Napló</w:t>
@@ -4301,15 +4232,7 @@
               <w:snapToGrid w:val="0"/>
             </w:pPr>
             <w:r>
-              <w:t xml:space="preserve">Dévényi </w:t>
-            </w:r>
-            <w:proofErr w:type="gramStart"/>
-            <w:r>
-              <w:t>A</w:t>
-            </w:r>
-            <w:proofErr w:type="gramEnd"/>
-            <w:r>
-              <w:t>.</w:t>
+              <w:t>Dévényi A.</w:t>
             </w:r>
           </w:p>
           <w:p>
@@ -4317,13 +4240,8 @@
               <w:pStyle w:val="Standard"/>
               <w:snapToGrid w:val="0"/>
             </w:pPr>
-            <w:proofErr w:type="spellStart"/>
-            <w:r>
-              <w:t>Jákli</w:t>
-            </w:r>
-            <w:proofErr w:type="spellEnd"/>
-            <w:r>
-              <w:t xml:space="preserve"> G.</w:t>
+            <w:r>
+              <w:t>Jákli G.</w:t>
             </w:r>
           </w:p>
         </w:tc>
@@ -4464,15 +4382,7 @@
               <w:pStyle w:val="Standard"/>
             </w:pPr>
             <w:r>
-              <w:t xml:space="preserve">Dévényi </w:t>
-            </w:r>
-            <w:proofErr w:type="gramStart"/>
-            <w:r>
-              <w:t>A</w:t>
-            </w:r>
-            <w:proofErr w:type="gramEnd"/>
-            <w:r>
-              <w:t>.</w:t>
+              <w:t>Dévényi A.</w:t>
             </w:r>
           </w:p>
           <w:p>
@@ -4636,7 +4546,6 @@
               <w:snapToGrid w:val="0"/>
             </w:pPr>
             <w:r>
-              <w:lastRenderedPageBreak/>
               <w:t>2011.02.16</w:t>
             </w:r>
             <w:r>
@@ -4694,13 +4603,8 @@
               <w:pStyle w:val="Standard"/>
               <w:snapToGrid w:val="0"/>
             </w:pPr>
-            <w:proofErr w:type="spellStart"/>
-            <w:r>
-              <w:t>Jákli</w:t>
-            </w:r>
-            <w:proofErr w:type="spellEnd"/>
-            <w:r>
-              <w:t xml:space="preserve"> G</w:t>
+            <w:r>
+              <w:t>Jákli G</w:t>
             </w:r>
             <w:r>
               <w:t>.</w:t>
@@ -4845,13 +4749,8 @@
               <w:pStyle w:val="Standard"/>
               <w:snapToGrid w:val="0"/>
             </w:pPr>
-            <w:proofErr w:type="spellStart"/>
-            <w:r>
-              <w:t>Jákli</w:t>
-            </w:r>
-            <w:proofErr w:type="spellEnd"/>
-            <w:r>
-              <w:t xml:space="preserve"> G.</w:t>
+            <w:r>
+              <w:t>Jákli G.</w:t>
             </w:r>
           </w:p>
           <w:p>
@@ -4869,15 +4768,7 @@
               <w:snapToGrid w:val="0"/>
             </w:pPr>
             <w:r>
-              <w:t xml:space="preserve">Dévényi </w:t>
-            </w:r>
-            <w:proofErr w:type="gramStart"/>
-            <w:r>
-              <w:t>A</w:t>
-            </w:r>
-            <w:proofErr w:type="gramEnd"/>
-            <w:r>
-              <w:t>.</w:t>
+              <w:t>Dévényi A.</w:t>
             </w:r>
           </w:p>
         </w:tc>
@@ -5019,13 +4910,8 @@
               <w:pStyle w:val="Standard"/>
               <w:snapToGrid w:val="0"/>
             </w:pPr>
-            <w:proofErr w:type="spellStart"/>
-            <w:r>
-              <w:t>Jákli</w:t>
-            </w:r>
-            <w:proofErr w:type="spellEnd"/>
-            <w:r>
-              <w:t xml:space="preserve"> G.</w:t>
+            <w:r>
+              <w:t>Jákli G.</w:t>
             </w:r>
           </w:p>
           <w:p>
@@ -5043,15 +4929,7 @@
               <w:snapToGrid w:val="0"/>
             </w:pPr>
             <w:r>
-              <w:t xml:space="preserve">Dévényi </w:t>
-            </w:r>
-            <w:proofErr w:type="gramStart"/>
-            <w:r>
-              <w:t>A</w:t>
-            </w:r>
-            <w:proofErr w:type="gramEnd"/>
-            <w:r>
-              <w:t>.</w:t>
+              <w:t>Dévényi A.</w:t>
             </w:r>
           </w:p>
         </w:tc>
@@ -5188,13 +5066,8 @@
               <w:pStyle w:val="Standard"/>
               <w:snapToGrid w:val="0"/>
             </w:pPr>
-            <w:proofErr w:type="spellStart"/>
-            <w:r>
-              <w:t>Jákli</w:t>
-            </w:r>
-            <w:proofErr w:type="spellEnd"/>
-            <w:r>
-              <w:t xml:space="preserve"> G.</w:t>
+            <w:r>
+              <w:t>Jákli G.</w:t>
             </w:r>
           </w:p>
         </w:tc>
@@ -5297,7 +5170,7 @@
     <w:sdtContent>
       <w:p>
         <w:pPr>
-          <w:pStyle w:val="llb"/>
+          <w:pStyle w:val="Footer"/>
           <w:jc w:val="center"/>
         </w:pPr>
         <w:r>
@@ -5397,7 +5270,7 @@
 <w:hdr xmlns:wpc="http://schemas.microsoft.com/office/word/2010/wordprocessingCanvas" xmlns:mc="http://schemas.openxmlformats.org/markup-compatibility/2006" xmlns:o="urn:schemas-microsoft-com:office:office" xmlns:r="http://schemas.openxmlformats.org/officeDocument/2006/relationships" xmlns:m="http://schemas.openxmlformats.org/officeDocument/2006/math" xmlns:v="urn:schemas-microsoft-com:vml" xmlns:wp14="http://schemas.microsoft.com/office/word/2010/wordprocessingDrawing" xmlns:wp="http://schemas.openxmlformats.org/drawingml/2006/wordprocessingDrawing" xmlns:w10="urn:schemas-microsoft-com:office:word" xmlns:w="http://schemas.openxmlformats.org/wordprocessingml/2006/main" xmlns:w14="http://schemas.microsoft.com/office/word/2010/wordml" xmlns:wpg="http://schemas.microsoft.com/office/word/2010/wordprocessingGroup" xmlns:wpi="http://schemas.microsoft.com/office/word/2010/wordprocessingInk" xmlns:wne="http://schemas.microsoft.com/office/word/2006/wordml" xmlns:wps="http://schemas.microsoft.com/office/word/2010/wordprocessingShape" mc:Ignorable="w14 wp14">
   <w:p>
     <w:pPr>
-      <w:pStyle w:val="lfej"/>
+      <w:pStyle w:val="Header"/>
       <w:tabs>
         <w:tab w:val="left" w:pos="915"/>
       </w:tabs>
@@ -5447,16 +5320,8 @@
         <w:szCs w:val="24"/>
       </w:rPr>
       <w:tab/>
-    </w:r>
-    <w:proofErr w:type="spellStart"/>
-    <w:r>
-      <w:rPr>
-        <w:rFonts w:cs="Times New Roman"/>
-        <w:szCs w:val="24"/>
-      </w:rPr>
       <w:t>Override</w:t>
     </w:r>
-    <w:proofErr w:type="spellEnd"/>
   </w:p>
 </w:hdr>
 </file>
@@ -6114,7 +5979,7 @@
     <w:lvl w:ilvl="0">
       <w:start w:val="1"/>
       <w:numFmt w:val="decimal"/>
-      <w:pStyle w:val="Cmsor1"/>
+      <w:pStyle w:val="Heading1"/>
       <w:lvlText w:val="%1."/>
       <w:lvlJc w:val="left"/>
       <w:pPr>
@@ -6127,7 +5992,7 @@
     <w:lvl w:ilvl="1">
       <w:start w:val="1"/>
       <w:numFmt w:val="decimal"/>
-      <w:pStyle w:val="Cmsor2"/>
+      <w:pStyle w:val="Heading2"/>
       <w:lvlText w:val="%1.%2."/>
       <w:lvlJc w:val="left"/>
       <w:pPr>
@@ -6140,7 +6005,7 @@
     <w:lvl w:ilvl="2">
       <w:start w:val="1"/>
       <w:numFmt w:val="decimal"/>
-      <w:pStyle w:val="Cmsor3"/>
+      <w:pStyle w:val="Heading3"/>
       <w:lvlText w:val="%1.%2.%3."/>
       <w:lvlJc w:val="left"/>
       <w:pPr>
@@ -6153,7 +6018,7 @@
     <w:lvl w:ilvl="3">
       <w:start w:val="1"/>
       <w:numFmt w:val="decimal"/>
-      <w:pStyle w:val="Cmsor4"/>
+      <w:pStyle w:val="Heading4"/>
       <w:lvlText w:val="%1.%2.%3.%4."/>
       <w:lvlJc w:val="left"/>
       <w:pPr>
@@ -6166,7 +6031,7 @@
     <w:lvl w:ilvl="4">
       <w:start w:val="1"/>
       <w:numFmt w:val="decimal"/>
-      <w:pStyle w:val="Cmsor5"/>
+      <w:pStyle w:val="Heading5"/>
       <w:lvlText w:val="%1.%2.%3.%4.%5."/>
       <w:lvlJc w:val="left"/>
       <w:pPr>
@@ -6179,7 +6044,7 @@
     <w:lvl w:ilvl="5">
       <w:start w:val="1"/>
       <w:numFmt w:val="decimal"/>
-      <w:pStyle w:val="Cmsor6"/>
+      <w:pStyle w:val="Heading6"/>
       <w:lvlText w:val="%1.%2.%3.%4.%5.%6"/>
       <w:lvlJc w:val="left"/>
       <w:pPr>
@@ -6192,7 +6057,7 @@
     <w:lvl w:ilvl="6">
       <w:start w:val="1"/>
       <w:numFmt w:val="decimal"/>
-      <w:pStyle w:val="Cmsor7"/>
+      <w:pStyle w:val="Heading7"/>
       <w:lvlText w:val="%1.%2.%3.%4.%5.%6.%7"/>
       <w:lvlJc w:val="left"/>
       <w:pPr>
@@ -6205,7 +6070,7 @@
     <w:lvl w:ilvl="7">
       <w:start w:val="1"/>
       <w:numFmt w:val="decimal"/>
-      <w:pStyle w:val="Cmsor8"/>
+      <w:pStyle w:val="Heading8"/>
       <w:lvlText w:val="%1.%2.%3.%4.%5.%6.%7.%8"/>
       <w:lvlJc w:val="left"/>
       <w:pPr>
@@ -6218,7 +6083,7 @@
     <w:lvl w:ilvl="8">
       <w:start w:val="1"/>
       <w:numFmt w:val="decimal"/>
-      <w:pStyle w:val="Cmsor9"/>
+      <w:pStyle w:val="Heading9"/>
       <w:lvlText w:val="%1.%2.%3.%4.%5.%6.%7.%8.%9"/>
       <w:lvlJc w:val="left"/>
       <w:pPr>
@@ -6847,7 +6712,7 @@
     <w:lsdException w:name="Bibliography" w:uiPriority="37"/>
     <w:lsdException w:name="TOC Heading" w:uiPriority="39" w:qFormat="1"/>
   </w:latentStyles>
-  <w:style w:type="paragraph" w:default="1" w:styleId="Norml">
+  <w:style w:type="paragraph" w:default="1" w:styleId="Normal">
     <w:name w:val="Normal"/>
     <w:qFormat/>
     <w:rsid w:val="00836145"/>
@@ -6859,11 +6724,11 @@
       <w:sz w:val="24"/>
     </w:rPr>
   </w:style>
-  <w:style w:type="paragraph" w:styleId="Cmsor1">
+  <w:style w:type="paragraph" w:styleId="Heading1">
     <w:name w:val="heading 1"/>
-    <w:basedOn w:val="Norml"/>
-    <w:next w:val="Norml"/>
-    <w:link w:val="Cmsor1Char"/>
+    <w:basedOn w:val="Normal"/>
+    <w:next w:val="Normal"/>
+    <w:link w:val="Heading1Char"/>
     <w:uiPriority w:val="9"/>
     <w:qFormat/>
     <w:rsid w:val="00E96629"/>
@@ -6883,11 +6748,11 @@
       <w:szCs w:val="28"/>
     </w:rPr>
   </w:style>
-  <w:style w:type="paragraph" w:styleId="Cmsor2">
+  <w:style w:type="paragraph" w:styleId="Heading2">
     <w:name w:val="heading 2"/>
-    <w:basedOn w:val="Norml"/>
-    <w:next w:val="Norml"/>
-    <w:link w:val="Cmsor2Char"/>
+    <w:basedOn w:val="Normal"/>
+    <w:next w:val="Normal"/>
+    <w:link w:val="Heading2Char"/>
     <w:uiPriority w:val="9"/>
     <w:unhideWhenUsed/>
     <w:qFormat/>
@@ -6908,11 +6773,11 @@
       <w:szCs w:val="26"/>
     </w:rPr>
   </w:style>
-  <w:style w:type="paragraph" w:styleId="Cmsor3">
+  <w:style w:type="paragraph" w:styleId="Heading3">
     <w:name w:val="heading 3"/>
-    <w:basedOn w:val="Norml"/>
-    <w:next w:val="Norml"/>
-    <w:link w:val="Cmsor3Char"/>
+    <w:basedOn w:val="Normal"/>
+    <w:next w:val="Normal"/>
+    <w:link w:val="Heading3Char"/>
     <w:uiPriority w:val="9"/>
     <w:unhideWhenUsed/>
     <w:qFormat/>
@@ -6932,11 +6797,11 @@
       <w:sz w:val="26"/>
     </w:rPr>
   </w:style>
-  <w:style w:type="paragraph" w:styleId="Cmsor4">
+  <w:style w:type="paragraph" w:styleId="Heading4">
     <w:name w:val="heading 4"/>
-    <w:basedOn w:val="Norml"/>
-    <w:next w:val="Norml"/>
-    <w:link w:val="Cmsor4Char"/>
+    <w:basedOn w:val="Normal"/>
+    <w:next w:val="Normal"/>
+    <w:link w:val="Heading4Char"/>
     <w:uiPriority w:val="9"/>
     <w:unhideWhenUsed/>
     <w:qFormat/>
@@ -6957,11 +6822,11 @@
       <w:iCs/>
     </w:rPr>
   </w:style>
-  <w:style w:type="paragraph" w:styleId="Cmsor5">
+  <w:style w:type="paragraph" w:styleId="Heading5">
     <w:name w:val="heading 5"/>
-    <w:basedOn w:val="Norml"/>
-    <w:next w:val="Norml"/>
-    <w:link w:val="Cmsor5Char"/>
+    <w:basedOn w:val="Normal"/>
+    <w:next w:val="Normal"/>
+    <w:link w:val="Heading5Char"/>
     <w:uiPriority w:val="9"/>
     <w:semiHidden/>
     <w:unhideWhenUsed/>
@@ -6982,11 +6847,11 @@
       <w:color w:val="7F7F7F" w:themeColor="text1" w:themeTint="80"/>
     </w:rPr>
   </w:style>
-  <w:style w:type="paragraph" w:styleId="Cmsor6">
+  <w:style w:type="paragraph" w:styleId="Heading6">
     <w:name w:val="heading 6"/>
-    <w:basedOn w:val="Norml"/>
-    <w:next w:val="Norml"/>
-    <w:link w:val="Cmsor6Char"/>
+    <w:basedOn w:val="Normal"/>
+    <w:next w:val="Normal"/>
+    <w:link w:val="Heading6Char"/>
     <w:uiPriority w:val="9"/>
     <w:semiHidden/>
     <w:unhideWhenUsed/>
@@ -7009,11 +6874,11 @@
       <w:color w:val="7F7F7F" w:themeColor="text1" w:themeTint="80"/>
     </w:rPr>
   </w:style>
-  <w:style w:type="paragraph" w:styleId="Cmsor7">
+  <w:style w:type="paragraph" w:styleId="Heading7">
     <w:name w:val="heading 7"/>
-    <w:basedOn w:val="Norml"/>
-    <w:next w:val="Norml"/>
-    <w:link w:val="Cmsor7Char"/>
+    <w:basedOn w:val="Normal"/>
+    <w:next w:val="Normal"/>
+    <w:link w:val="Heading7Char"/>
     <w:uiPriority w:val="9"/>
     <w:semiHidden/>
     <w:unhideWhenUsed/>
@@ -7032,11 +6897,11 @@
       <w:iCs/>
     </w:rPr>
   </w:style>
-  <w:style w:type="paragraph" w:styleId="Cmsor8">
+  <w:style w:type="paragraph" w:styleId="Heading8">
     <w:name w:val="heading 8"/>
-    <w:basedOn w:val="Norml"/>
-    <w:next w:val="Norml"/>
-    <w:link w:val="Cmsor8Char"/>
+    <w:basedOn w:val="Normal"/>
+    <w:next w:val="Normal"/>
+    <w:link w:val="Heading8Char"/>
     <w:uiPriority w:val="9"/>
     <w:semiHidden/>
     <w:unhideWhenUsed/>
@@ -7055,11 +6920,11 @@
       <w:szCs w:val="20"/>
     </w:rPr>
   </w:style>
-  <w:style w:type="paragraph" w:styleId="Cmsor9">
+  <w:style w:type="paragraph" w:styleId="Heading9">
     <w:name w:val="heading 9"/>
-    <w:basedOn w:val="Norml"/>
-    <w:next w:val="Norml"/>
-    <w:link w:val="Cmsor9Char"/>
+    <w:basedOn w:val="Normal"/>
+    <w:next w:val="Normal"/>
+    <w:link w:val="Heading9Char"/>
     <w:uiPriority w:val="9"/>
     <w:semiHidden/>
     <w:unhideWhenUsed/>
@@ -7081,13 +6946,13 @@
       <w:szCs w:val="20"/>
     </w:rPr>
   </w:style>
-  <w:style w:type="character" w:default="1" w:styleId="Bekezdsalapbettpusa">
+  <w:style w:type="character" w:default="1" w:styleId="DefaultParagraphFont">
     <w:name w:val="Default Paragraph Font"/>
     <w:uiPriority w:val="1"/>
     <w:semiHidden/>
     <w:unhideWhenUsed/>
   </w:style>
-  <w:style w:type="table" w:default="1" w:styleId="Normltblzat">
+  <w:style w:type="table" w:default="1" w:styleId="TableNormal">
     <w:name w:val="Normal Table"/>
     <w:uiPriority w:val="99"/>
     <w:semiHidden/>
@@ -7102,16 +6967,16 @@
       </w:tblCellMar>
     </w:tblPr>
   </w:style>
-  <w:style w:type="numbering" w:default="1" w:styleId="Nemlista">
+  <w:style w:type="numbering" w:default="1" w:styleId="NoList">
     <w:name w:val="No List"/>
     <w:uiPriority w:val="99"/>
     <w:semiHidden/>
     <w:unhideWhenUsed/>
   </w:style>
-  <w:style w:type="character" w:customStyle="1" w:styleId="Cmsor1Char">
-    <w:name w:val="Címsor 1 Char"/>
-    <w:basedOn w:val="Bekezdsalapbettpusa"/>
-    <w:link w:val="Cmsor1"/>
+  <w:style w:type="character" w:customStyle="1" w:styleId="Heading1Char">
+    <w:name w:val="Heading 1 Char"/>
+    <w:basedOn w:val="DefaultParagraphFont"/>
+    <w:link w:val="Heading1"/>
     <w:uiPriority w:val="9"/>
     <w:rsid w:val="00E96629"/>
     <w:rPr>
@@ -7122,10 +6987,10 @@
       <w:szCs w:val="28"/>
     </w:rPr>
   </w:style>
-  <w:style w:type="character" w:customStyle="1" w:styleId="Cmsor2Char">
-    <w:name w:val="Címsor 2 Char"/>
-    <w:basedOn w:val="Bekezdsalapbettpusa"/>
-    <w:link w:val="Cmsor2"/>
+  <w:style w:type="character" w:customStyle="1" w:styleId="Heading2Char">
+    <w:name w:val="Heading 2 Char"/>
+    <w:basedOn w:val="DefaultParagraphFont"/>
+    <w:link w:val="Heading2"/>
     <w:uiPriority w:val="9"/>
     <w:rsid w:val="00E96629"/>
     <w:rPr>
@@ -7136,10 +7001,10 @@
       <w:szCs w:val="26"/>
     </w:rPr>
   </w:style>
-  <w:style w:type="character" w:customStyle="1" w:styleId="Cmsor3Char">
-    <w:name w:val="Címsor 3 Char"/>
-    <w:basedOn w:val="Bekezdsalapbettpusa"/>
-    <w:link w:val="Cmsor3"/>
+  <w:style w:type="character" w:customStyle="1" w:styleId="Heading3Char">
+    <w:name w:val="Heading 3 Char"/>
+    <w:basedOn w:val="DefaultParagraphFont"/>
+    <w:link w:val="Heading3"/>
     <w:uiPriority w:val="9"/>
     <w:rsid w:val="00E96629"/>
     <w:rPr>
@@ -7149,10 +7014,10 @@
       <w:sz w:val="26"/>
     </w:rPr>
   </w:style>
-  <w:style w:type="character" w:customStyle="1" w:styleId="Cmsor4Char">
-    <w:name w:val="Címsor 4 Char"/>
-    <w:basedOn w:val="Bekezdsalapbettpusa"/>
-    <w:link w:val="Cmsor4"/>
+  <w:style w:type="character" w:customStyle="1" w:styleId="Heading4Char">
+    <w:name w:val="Heading 4 Char"/>
+    <w:basedOn w:val="DefaultParagraphFont"/>
+    <w:link w:val="Heading4"/>
     <w:uiPriority w:val="9"/>
     <w:rsid w:val="00FD36F6"/>
     <w:rPr>
@@ -7163,10 +7028,10 @@
       <w:iCs/>
     </w:rPr>
   </w:style>
-  <w:style w:type="character" w:customStyle="1" w:styleId="Cmsor5Char">
-    <w:name w:val="Címsor 5 Char"/>
-    <w:basedOn w:val="Bekezdsalapbettpusa"/>
-    <w:link w:val="Cmsor5"/>
+  <w:style w:type="character" w:customStyle="1" w:styleId="Heading5Char">
+    <w:name w:val="Heading 5 Char"/>
+    <w:basedOn w:val="DefaultParagraphFont"/>
+    <w:link w:val="Heading5"/>
     <w:uiPriority w:val="9"/>
     <w:semiHidden/>
     <w:rsid w:val="00FD36F6"/>
@@ -7177,10 +7042,10 @@
       <w:color w:val="7F7F7F" w:themeColor="text1" w:themeTint="80"/>
     </w:rPr>
   </w:style>
-  <w:style w:type="character" w:customStyle="1" w:styleId="Cmsor6Char">
-    <w:name w:val="Címsor 6 Char"/>
-    <w:basedOn w:val="Bekezdsalapbettpusa"/>
-    <w:link w:val="Cmsor6"/>
+  <w:style w:type="character" w:customStyle="1" w:styleId="Heading6Char">
+    <w:name w:val="Heading 6 Char"/>
+    <w:basedOn w:val="DefaultParagraphFont"/>
+    <w:link w:val="Heading6"/>
     <w:uiPriority w:val="9"/>
     <w:semiHidden/>
     <w:rsid w:val="00FD36F6"/>
@@ -7193,10 +7058,10 @@
       <w:color w:val="7F7F7F" w:themeColor="text1" w:themeTint="80"/>
     </w:rPr>
   </w:style>
-  <w:style w:type="character" w:customStyle="1" w:styleId="Cmsor7Char">
-    <w:name w:val="Címsor 7 Char"/>
-    <w:basedOn w:val="Bekezdsalapbettpusa"/>
-    <w:link w:val="Cmsor7"/>
+  <w:style w:type="character" w:customStyle="1" w:styleId="Heading7Char">
+    <w:name w:val="Heading 7 Char"/>
+    <w:basedOn w:val="DefaultParagraphFont"/>
+    <w:link w:val="Heading7"/>
     <w:uiPriority w:val="9"/>
     <w:semiHidden/>
     <w:rsid w:val="00FD36F6"/>
@@ -7206,10 +7071,10 @@
       <w:iCs/>
     </w:rPr>
   </w:style>
-  <w:style w:type="character" w:customStyle="1" w:styleId="Cmsor8Char">
-    <w:name w:val="Címsor 8 Char"/>
-    <w:basedOn w:val="Bekezdsalapbettpusa"/>
-    <w:link w:val="Cmsor8"/>
+  <w:style w:type="character" w:customStyle="1" w:styleId="Heading8Char">
+    <w:name w:val="Heading 8 Char"/>
+    <w:basedOn w:val="DefaultParagraphFont"/>
+    <w:link w:val="Heading8"/>
     <w:uiPriority w:val="9"/>
     <w:semiHidden/>
     <w:rsid w:val="00FD36F6"/>
@@ -7219,10 +7084,10 @@
       <w:szCs w:val="20"/>
     </w:rPr>
   </w:style>
-  <w:style w:type="character" w:customStyle="1" w:styleId="Cmsor9Char">
-    <w:name w:val="Címsor 9 Char"/>
-    <w:basedOn w:val="Bekezdsalapbettpusa"/>
-    <w:link w:val="Cmsor9"/>
+  <w:style w:type="character" w:customStyle="1" w:styleId="Heading9Char">
+    <w:name w:val="Heading 9 Char"/>
+    <w:basedOn w:val="DefaultParagraphFont"/>
+    <w:link w:val="Heading9"/>
     <w:uiPriority w:val="9"/>
     <w:semiHidden/>
     <w:rsid w:val="00FD36F6"/>
@@ -7235,11 +7100,11 @@
       <w:szCs w:val="20"/>
     </w:rPr>
   </w:style>
-  <w:style w:type="paragraph" w:styleId="Cm">
+  <w:style w:type="paragraph" w:styleId="Title">
     <w:name w:val="Title"/>
-    <w:basedOn w:val="Norml"/>
-    <w:next w:val="Norml"/>
-    <w:link w:val="CmChar"/>
+    <w:basedOn w:val="Normal"/>
+    <w:next w:val="Normal"/>
+    <w:link w:val="TitleChar"/>
     <w:uiPriority w:val="10"/>
     <w:qFormat/>
     <w:rsid w:val="00FD36F6"/>
@@ -7256,10 +7121,10 @@
       <w:szCs w:val="52"/>
     </w:rPr>
   </w:style>
-  <w:style w:type="character" w:customStyle="1" w:styleId="CmChar">
-    <w:name w:val="Cím Char"/>
-    <w:basedOn w:val="Bekezdsalapbettpusa"/>
-    <w:link w:val="Cm"/>
+  <w:style w:type="character" w:customStyle="1" w:styleId="TitleChar">
+    <w:name w:val="Title Char"/>
+    <w:basedOn w:val="DefaultParagraphFont"/>
+    <w:link w:val="Title"/>
     <w:uiPriority w:val="10"/>
     <w:rsid w:val="00FD36F6"/>
     <w:rPr>
@@ -7269,11 +7134,11 @@
       <w:szCs w:val="52"/>
     </w:rPr>
   </w:style>
-  <w:style w:type="paragraph" w:styleId="Alcm">
+  <w:style w:type="paragraph" w:styleId="Subtitle">
     <w:name w:val="Subtitle"/>
-    <w:basedOn w:val="Norml"/>
-    <w:next w:val="Norml"/>
-    <w:link w:val="AlcmChar"/>
+    <w:basedOn w:val="Normal"/>
+    <w:next w:val="Normal"/>
+    <w:link w:val="SubtitleChar"/>
     <w:uiPriority w:val="11"/>
     <w:qFormat/>
     <w:rsid w:val="00FD36F6"/>
@@ -7288,10 +7153,10 @@
       <w:szCs w:val="24"/>
     </w:rPr>
   </w:style>
-  <w:style w:type="character" w:customStyle="1" w:styleId="AlcmChar">
-    <w:name w:val="Alcím Char"/>
-    <w:basedOn w:val="Bekezdsalapbettpusa"/>
-    <w:link w:val="Alcm"/>
+  <w:style w:type="character" w:customStyle="1" w:styleId="SubtitleChar">
+    <w:name w:val="Subtitle Char"/>
+    <w:basedOn w:val="DefaultParagraphFont"/>
+    <w:link w:val="Subtitle"/>
     <w:uiPriority w:val="11"/>
     <w:rsid w:val="00FD36F6"/>
     <w:rPr>
@@ -7303,7 +7168,7 @@
       <w:szCs w:val="24"/>
     </w:rPr>
   </w:style>
-  <w:style w:type="character" w:styleId="Kiemels2">
+  <w:style w:type="character" w:styleId="Strong">
     <w:name w:val="Strong"/>
     <w:uiPriority w:val="22"/>
     <w:qFormat/>
@@ -7313,7 +7178,7 @@
       <w:bCs/>
     </w:rPr>
   </w:style>
-  <w:style w:type="character" w:styleId="Kiemels">
+  <w:style w:type="character" w:styleId="Emphasis">
     <w:name w:val="Emphasis"/>
     <w:uiPriority w:val="20"/>
     <w:qFormat/>
@@ -7328,17 +7193,17 @@
       <w:shd w:val="clear" w:color="auto" w:fill="auto"/>
     </w:rPr>
   </w:style>
-  <w:style w:type="paragraph" w:styleId="Nincstrkz">
+  <w:style w:type="paragraph" w:styleId="NoSpacing">
     <w:name w:val="No Spacing"/>
-    <w:basedOn w:val="Norml"/>
-    <w:link w:val="NincstrkzChar"/>
+    <w:basedOn w:val="Normal"/>
+    <w:link w:val="NoSpacingChar"/>
     <w:uiPriority w:val="1"/>
     <w:qFormat/>
     <w:rsid w:val="00FD36F6"/>
   </w:style>
-  <w:style w:type="paragraph" w:styleId="Listaszerbekezds">
+  <w:style w:type="paragraph" w:styleId="ListParagraph">
     <w:name w:val="List Paragraph"/>
-    <w:basedOn w:val="Norml"/>
+    <w:basedOn w:val="Normal"/>
     <w:uiPriority w:val="34"/>
     <w:qFormat/>
     <w:rsid w:val="00FD36F6"/>
@@ -7347,11 +7212,11 @@
       <w:contextualSpacing/>
     </w:pPr>
   </w:style>
-  <w:style w:type="paragraph" w:styleId="Idzet">
+  <w:style w:type="paragraph" w:styleId="Quote">
     <w:name w:val="Quote"/>
-    <w:basedOn w:val="Norml"/>
-    <w:next w:val="Norml"/>
-    <w:link w:val="IdzetChar"/>
+    <w:basedOn w:val="Normal"/>
+    <w:next w:val="Normal"/>
+    <w:link w:val="QuoteChar"/>
     <w:uiPriority w:val="29"/>
     <w:qFormat/>
     <w:rsid w:val="00FD36F6"/>
@@ -7364,10 +7229,10 @@
       <w:iCs/>
     </w:rPr>
   </w:style>
-  <w:style w:type="character" w:customStyle="1" w:styleId="IdzetChar">
-    <w:name w:val="Idézet Char"/>
-    <w:basedOn w:val="Bekezdsalapbettpusa"/>
-    <w:link w:val="Idzet"/>
+  <w:style w:type="character" w:customStyle="1" w:styleId="QuoteChar">
+    <w:name w:val="Quote Char"/>
+    <w:basedOn w:val="DefaultParagraphFont"/>
+    <w:link w:val="Quote"/>
     <w:uiPriority w:val="29"/>
     <w:rsid w:val="00FD36F6"/>
     <w:rPr>
@@ -7375,11 +7240,11 @@
       <w:iCs/>
     </w:rPr>
   </w:style>
-  <w:style w:type="paragraph" w:styleId="Kiemeltidzet">
+  <w:style w:type="paragraph" w:styleId="IntenseQuote">
     <w:name w:val="Intense Quote"/>
-    <w:basedOn w:val="Norml"/>
-    <w:next w:val="Norml"/>
-    <w:link w:val="KiemeltidzetChar"/>
+    <w:basedOn w:val="Normal"/>
+    <w:next w:val="Normal"/>
+    <w:link w:val="IntenseQuoteChar"/>
     <w:uiPriority w:val="30"/>
     <w:qFormat/>
     <w:rsid w:val="00FD36F6"/>
@@ -7398,10 +7263,10 @@
       <w:iCs/>
     </w:rPr>
   </w:style>
-  <w:style w:type="character" w:customStyle="1" w:styleId="KiemeltidzetChar">
-    <w:name w:val="Kiemelt idézet Char"/>
-    <w:basedOn w:val="Bekezdsalapbettpusa"/>
-    <w:link w:val="Kiemeltidzet"/>
+  <w:style w:type="character" w:customStyle="1" w:styleId="IntenseQuoteChar">
+    <w:name w:val="Intense Quote Char"/>
+    <w:basedOn w:val="DefaultParagraphFont"/>
+    <w:link w:val="IntenseQuote"/>
     <w:uiPriority w:val="30"/>
     <w:rsid w:val="00FD36F6"/>
     <w:rPr>
@@ -7411,7 +7276,7 @@
       <w:iCs/>
     </w:rPr>
   </w:style>
-  <w:style w:type="character" w:styleId="Finomkiemels">
+  <w:style w:type="character" w:styleId="SubtleEmphasis">
     <w:name w:val="Subtle Emphasis"/>
     <w:uiPriority w:val="19"/>
     <w:qFormat/>
@@ -7421,7 +7286,7 @@
       <w:iCs/>
     </w:rPr>
   </w:style>
-  <w:style w:type="character" w:styleId="Ershangslyozs">
+  <w:style w:type="character" w:styleId="IntenseEmphasis">
     <w:name w:val="Intense Emphasis"/>
     <w:uiPriority w:val="21"/>
     <w:qFormat/>
@@ -7431,7 +7296,7 @@
       <w:bCs/>
     </w:rPr>
   </w:style>
-  <w:style w:type="character" w:styleId="Finomhivatkozs">
+  <w:style w:type="character" w:styleId="SubtleReference">
     <w:name w:val="Subtle Reference"/>
     <w:uiPriority w:val="31"/>
     <w:qFormat/>
@@ -7440,7 +7305,7 @@
       <w:smallCaps/>
     </w:rPr>
   </w:style>
-  <w:style w:type="character" w:styleId="Ershivatkozs">
+  <w:style w:type="character" w:styleId="IntenseReference">
     <w:name w:val="Intense Reference"/>
     <w:uiPriority w:val="32"/>
     <w:qFormat/>
@@ -7451,7 +7316,7 @@
       <w:u w:val="single"/>
     </w:rPr>
   </w:style>
-  <w:style w:type="character" w:styleId="Knyvcme">
+  <w:style w:type="character" w:styleId="BookTitle">
     <w:name w:val="Book Title"/>
     <w:uiPriority w:val="33"/>
     <w:qFormat/>
@@ -7463,10 +7328,10 @@
       <w:spacing w:val="5"/>
     </w:rPr>
   </w:style>
-  <w:style w:type="paragraph" w:styleId="Tartalomjegyzkcmsora">
+  <w:style w:type="paragraph" w:styleId="TOCHeading">
     <w:name w:val="TOC Heading"/>
-    <w:basedOn w:val="Cmsor1"/>
-    <w:next w:val="Norml"/>
+    <w:basedOn w:val="Heading1"/>
+    <w:next w:val="Normal"/>
     <w:uiPriority w:val="39"/>
     <w:semiHidden/>
     <w:unhideWhenUsed/>
@@ -7479,10 +7344,10 @@
       <w:lang w:bidi="en-US"/>
     </w:rPr>
   </w:style>
-  <w:style w:type="paragraph" w:styleId="Kpalrs">
+  <w:style w:type="paragraph" w:styleId="Caption">
     <w:name w:val="caption"/>
-    <w:basedOn w:val="Norml"/>
-    <w:next w:val="Norml"/>
+    <w:basedOn w:val="Normal"/>
+    <w:next w:val="Normal"/>
     <w:uiPriority w:val="35"/>
     <w:unhideWhenUsed/>
     <w:rsid w:val="00FD36F6"/>
@@ -7494,10 +7359,10 @@
       <w:szCs w:val="18"/>
     </w:rPr>
   </w:style>
-  <w:style w:type="character" w:customStyle="1" w:styleId="NincstrkzChar">
-    <w:name w:val="Nincs térköz Char"/>
-    <w:basedOn w:val="Bekezdsalapbettpusa"/>
-    <w:link w:val="Nincstrkz"/>
+  <w:style w:type="character" w:customStyle="1" w:styleId="NoSpacingChar">
+    <w:name w:val="No Spacing Char"/>
+    <w:basedOn w:val="DefaultParagraphFont"/>
+    <w:link w:val="NoSpacing"/>
     <w:uiPriority w:val="1"/>
     <w:rsid w:val="00FD36F6"/>
   </w:style>
@@ -7537,23 +7402,23 @@
   </w:style>
   <w:style w:type="character" w:customStyle="1" w:styleId="Internetlink">
     <w:name w:val="Internet link"/>
-    <w:basedOn w:val="Bekezdsalapbettpusa"/>
+    <w:basedOn w:val="DefaultParagraphFont"/>
     <w:rsid w:val="00650CAD"/>
     <w:rPr>
       <w:color w:val="0000FF"/>
       <w:u w:val="single"/>
     </w:rPr>
   </w:style>
-  <w:style w:type="character" w:styleId="Hiperhivatkozs">
+  <w:style w:type="character" w:styleId="Hyperlink">
     <w:name w:val="Hyperlink"/>
-    <w:basedOn w:val="Bekezdsalapbettpusa"/>
+    <w:basedOn w:val="DefaultParagraphFont"/>
     <w:rsid w:val="00650CAD"/>
     <w:rPr>
       <w:color w:val="0000FF"/>
       <w:u w:val="single"/>
     </w:rPr>
   </w:style>
-  <w:style w:type="paragraph" w:styleId="NormlWeb">
+  <w:style w:type="paragraph" w:styleId="NormalWeb">
     <w:name w:val="Normal (Web)"/>
     <w:basedOn w:val="Standard"/>
     <w:uiPriority w:val="99"/>
@@ -7562,10 +7427,10 @@
       <w:spacing w:before="280" w:after="280"/>
     </w:pPr>
   </w:style>
-  <w:style w:type="paragraph" w:styleId="lfej">
+  <w:style w:type="paragraph" w:styleId="Header">
     <w:name w:val="header"/>
-    <w:basedOn w:val="Norml"/>
-    <w:link w:val="lfejChar"/>
+    <w:basedOn w:val="Normal"/>
+    <w:link w:val="HeaderChar"/>
     <w:uiPriority w:val="99"/>
     <w:unhideWhenUsed/>
     <w:rsid w:val="00850F20"/>
@@ -7576,17 +7441,17 @@
       </w:tabs>
     </w:pPr>
   </w:style>
-  <w:style w:type="character" w:customStyle="1" w:styleId="lfejChar">
-    <w:name w:val="Élőfej Char"/>
-    <w:basedOn w:val="Bekezdsalapbettpusa"/>
-    <w:link w:val="lfej"/>
+  <w:style w:type="character" w:customStyle="1" w:styleId="HeaderChar">
+    <w:name w:val="Header Char"/>
+    <w:basedOn w:val="DefaultParagraphFont"/>
+    <w:link w:val="Header"/>
     <w:uiPriority w:val="99"/>
     <w:rsid w:val="00850F20"/>
   </w:style>
-  <w:style w:type="paragraph" w:styleId="llb">
+  <w:style w:type="paragraph" w:styleId="Footer">
     <w:name w:val="footer"/>
-    <w:basedOn w:val="Norml"/>
-    <w:link w:val="llbChar"/>
+    <w:basedOn w:val="Normal"/>
+    <w:link w:val="FooterChar"/>
     <w:uiPriority w:val="99"/>
     <w:unhideWhenUsed/>
     <w:rsid w:val="00850F20"/>
@@ -7597,17 +7462,17 @@
       </w:tabs>
     </w:pPr>
   </w:style>
-  <w:style w:type="character" w:customStyle="1" w:styleId="llbChar">
-    <w:name w:val="Élőláb Char"/>
-    <w:basedOn w:val="Bekezdsalapbettpusa"/>
-    <w:link w:val="llb"/>
+  <w:style w:type="character" w:customStyle="1" w:styleId="FooterChar">
+    <w:name w:val="Footer Char"/>
+    <w:basedOn w:val="DefaultParagraphFont"/>
+    <w:link w:val="Footer"/>
     <w:uiPriority w:val="99"/>
     <w:rsid w:val="00850F20"/>
   </w:style>
-  <w:style w:type="paragraph" w:styleId="Buborkszveg">
+  <w:style w:type="paragraph" w:styleId="BalloonText">
     <w:name w:val="Balloon Text"/>
-    <w:basedOn w:val="Norml"/>
-    <w:link w:val="BuborkszvegChar"/>
+    <w:basedOn w:val="Normal"/>
+    <w:link w:val="BalloonTextChar"/>
     <w:uiPriority w:val="99"/>
     <w:semiHidden/>
     <w:unhideWhenUsed/>
@@ -7618,10 +7483,10 @@
       <w:szCs w:val="16"/>
     </w:rPr>
   </w:style>
-  <w:style w:type="character" w:customStyle="1" w:styleId="BuborkszvegChar">
-    <w:name w:val="Buborékszöveg Char"/>
-    <w:basedOn w:val="Bekezdsalapbettpusa"/>
-    <w:link w:val="Buborkszveg"/>
+  <w:style w:type="character" w:customStyle="1" w:styleId="BalloonTextChar">
+    <w:name w:val="Balloon Text Char"/>
+    <w:basedOn w:val="DefaultParagraphFont"/>
+    <w:link w:val="BalloonText"/>
     <w:uiPriority w:val="99"/>
     <w:semiHidden/>
     <w:rsid w:val="00850F20"/>
@@ -7631,9 +7496,9 @@
       <w:szCs w:val="16"/>
     </w:rPr>
   </w:style>
-  <w:style w:type="character" w:styleId="Helyrzszveg">
+  <w:style w:type="character" w:styleId="PlaceholderText">
     <w:name w:val="Placeholder Text"/>
-    <w:basedOn w:val="Bekezdsalapbettpusa"/>
+    <w:basedOn w:val="DefaultParagraphFont"/>
     <w:uiPriority w:val="99"/>
     <w:semiHidden/>
     <w:rsid w:val="008402D2"/>
@@ -7801,7 +7666,7 @@
     <w:lsdException w:name="Bibliography" w:uiPriority="37"/>
     <w:lsdException w:name="TOC Heading" w:uiPriority="39" w:qFormat="1"/>
   </w:latentStyles>
-  <w:style w:type="paragraph" w:default="1" w:styleId="Norml">
+  <w:style w:type="paragraph" w:default="1" w:styleId="Normal">
     <w:name w:val="Normal"/>
     <w:qFormat/>
     <w:rsid w:val="00836145"/>
@@ -7813,11 +7678,11 @@
       <w:sz w:val="24"/>
     </w:rPr>
   </w:style>
-  <w:style w:type="paragraph" w:styleId="Cmsor1">
+  <w:style w:type="paragraph" w:styleId="Heading1">
     <w:name w:val="heading 1"/>
-    <w:basedOn w:val="Norml"/>
-    <w:next w:val="Norml"/>
-    <w:link w:val="Cmsor1Char"/>
+    <w:basedOn w:val="Normal"/>
+    <w:next w:val="Normal"/>
+    <w:link w:val="Heading1Char"/>
     <w:uiPriority w:val="9"/>
     <w:qFormat/>
     <w:rsid w:val="00E96629"/>
@@ -7837,11 +7702,11 @@
       <w:szCs w:val="28"/>
     </w:rPr>
   </w:style>
-  <w:style w:type="paragraph" w:styleId="Cmsor2">
+  <w:style w:type="paragraph" w:styleId="Heading2">
     <w:name w:val="heading 2"/>
-    <w:basedOn w:val="Norml"/>
-    <w:next w:val="Norml"/>
-    <w:link w:val="Cmsor2Char"/>
+    <w:basedOn w:val="Normal"/>
+    <w:next w:val="Normal"/>
+    <w:link w:val="Heading2Char"/>
     <w:uiPriority w:val="9"/>
     <w:unhideWhenUsed/>
     <w:qFormat/>
@@ -7862,11 +7727,11 @@
       <w:szCs w:val="26"/>
     </w:rPr>
   </w:style>
-  <w:style w:type="paragraph" w:styleId="Cmsor3">
+  <w:style w:type="paragraph" w:styleId="Heading3">
     <w:name w:val="heading 3"/>
-    <w:basedOn w:val="Norml"/>
-    <w:next w:val="Norml"/>
-    <w:link w:val="Cmsor3Char"/>
+    <w:basedOn w:val="Normal"/>
+    <w:next w:val="Normal"/>
+    <w:link w:val="Heading3Char"/>
     <w:uiPriority w:val="9"/>
     <w:unhideWhenUsed/>
     <w:qFormat/>
@@ -7886,11 +7751,11 @@
       <w:sz w:val="26"/>
     </w:rPr>
   </w:style>
-  <w:style w:type="paragraph" w:styleId="Cmsor4">
+  <w:style w:type="paragraph" w:styleId="Heading4">
     <w:name w:val="heading 4"/>
-    <w:basedOn w:val="Norml"/>
-    <w:next w:val="Norml"/>
-    <w:link w:val="Cmsor4Char"/>
+    <w:basedOn w:val="Normal"/>
+    <w:next w:val="Normal"/>
+    <w:link w:val="Heading4Char"/>
     <w:uiPriority w:val="9"/>
     <w:unhideWhenUsed/>
     <w:qFormat/>
@@ -7911,11 +7776,11 @@
       <w:iCs/>
     </w:rPr>
   </w:style>
-  <w:style w:type="paragraph" w:styleId="Cmsor5">
+  <w:style w:type="paragraph" w:styleId="Heading5">
     <w:name w:val="heading 5"/>
-    <w:basedOn w:val="Norml"/>
-    <w:next w:val="Norml"/>
-    <w:link w:val="Cmsor5Char"/>
+    <w:basedOn w:val="Normal"/>
+    <w:next w:val="Normal"/>
+    <w:link w:val="Heading5Char"/>
     <w:uiPriority w:val="9"/>
     <w:semiHidden/>
     <w:unhideWhenUsed/>
@@ -7936,11 +7801,11 @@
       <w:color w:val="7F7F7F" w:themeColor="text1" w:themeTint="80"/>
     </w:rPr>
   </w:style>
-  <w:style w:type="paragraph" w:styleId="Cmsor6">
+  <w:style w:type="paragraph" w:styleId="Heading6">
     <w:name w:val="heading 6"/>
-    <w:basedOn w:val="Norml"/>
-    <w:next w:val="Norml"/>
-    <w:link w:val="Cmsor6Char"/>
+    <w:basedOn w:val="Normal"/>
+    <w:next w:val="Normal"/>
+    <w:link w:val="Heading6Char"/>
     <w:uiPriority w:val="9"/>
     <w:semiHidden/>
     <w:unhideWhenUsed/>
@@ -7963,11 +7828,11 @@
       <w:color w:val="7F7F7F" w:themeColor="text1" w:themeTint="80"/>
     </w:rPr>
   </w:style>
-  <w:style w:type="paragraph" w:styleId="Cmsor7">
+  <w:style w:type="paragraph" w:styleId="Heading7">
     <w:name w:val="heading 7"/>
-    <w:basedOn w:val="Norml"/>
-    <w:next w:val="Norml"/>
-    <w:link w:val="Cmsor7Char"/>
+    <w:basedOn w:val="Normal"/>
+    <w:next w:val="Normal"/>
+    <w:link w:val="Heading7Char"/>
     <w:uiPriority w:val="9"/>
     <w:semiHidden/>
     <w:unhideWhenUsed/>
@@ -7986,11 +7851,11 @@
       <w:iCs/>
     </w:rPr>
   </w:style>
-  <w:style w:type="paragraph" w:styleId="Cmsor8">
+  <w:style w:type="paragraph" w:styleId="Heading8">
     <w:name w:val="heading 8"/>
-    <w:basedOn w:val="Norml"/>
-    <w:next w:val="Norml"/>
-    <w:link w:val="Cmsor8Char"/>
+    <w:basedOn w:val="Normal"/>
+    <w:next w:val="Normal"/>
+    <w:link w:val="Heading8Char"/>
     <w:uiPriority w:val="9"/>
     <w:semiHidden/>
     <w:unhideWhenUsed/>
@@ -8009,11 +7874,11 @@
       <w:szCs w:val="20"/>
     </w:rPr>
   </w:style>
-  <w:style w:type="paragraph" w:styleId="Cmsor9">
+  <w:style w:type="paragraph" w:styleId="Heading9">
     <w:name w:val="heading 9"/>
-    <w:basedOn w:val="Norml"/>
-    <w:next w:val="Norml"/>
-    <w:link w:val="Cmsor9Char"/>
+    <w:basedOn w:val="Normal"/>
+    <w:next w:val="Normal"/>
+    <w:link w:val="Heading9Char"/>
     <w:uiPriority w:val="9"/>
     <w:semiHidden/>
     <w:unhideWhenUsed/>
@@ -8035,13 +7900,13 @@
       <w:szCs w:val="20"/>
     </w:rPr>
   </w:style>
-  <w:style w:type="character" w:default="1" w:styleId="Bekezdsalapbettpusa">
+  <w:style w:type="character" w:default="1" w:styleId="DefaultParagraphFont">
     <w:name w:val="Default Paragraph Font"/>
     <w:uiPriority w:val="1"/>
     <w:semiHidden/>
     <w:unhideWhenUsed/>
   </w:style>
-  <w:style w:type="table" w:default="1" w:styleId="Normltblzat">
+  <w:style w:type="table" w:default="1" w:styleId="TableNormal">
     <w:name w:val="Normal Table"/>
     <w:uiPriority w:val="99"/>
     <w:semiHidden/>
@@ -8056,16 +7921,16 @@
       </w:tblCellMar>
     </w:tblPr>
   </w:style>
-  <w:style w:type="numbering" w:default="1" w:styleId="Nemlista">
+  <w:style w:type="numbering" w:default="1" w:styleId="NoList">
     <w:name w:val="No List"/>
     <w:uiPriority w:val="99"/>
     <w:semiHidden/>
     <w:unhideWhenUsed/>
   </w:style>
-  <w:style w:type="character" w:customStyle="1" w:styleId="Cmsor1Char">
-    <w:name w:val="Címsor 1 Char"/>
-    <w:basedOn w:val="Bekezdsalapbettpusa"/>
-    <w:link w:val="Cmsor1"/>
+  <w:style w:type="character" w:customStyle="1" w:styleId="Heading1Char">
+    <w:name w:val="Heading 1 Char"/>
+    <w:basedOn w:val="DefaultParagraphFont"/>
+    <w:link w:val="Heading1"/>
     <w:uiPriority w:val="9"/>
     <w:rsid w:val="00E96629"/>
     <w:rPr>
@@ -8076,10 +7941,10 @@
       <w:szCs w:val="28"/>
     </w:rPr>
   </w:style>
-  <w:style w:type="character" w:customStyle="1" w:styleId="Cmsor2Char">
-    <w:name w:val="Címsor 2 Char"/>
-    <w:basedOn w:val="Bekezdsalapbettpusa"/>
-    <w:link w:val="Cmsor2"/>
+  <w:style w:type="character" w:customStyle="1" w:styleId="Heading2Char">
+    <w:name w:val="Heading 2 Char"/>
+    <w:basedOn w:val="DefaultParagraphFont"/>
+    <w:link w:val="Heading2"/>
     <w:uiPriority w:val="9"/>
     <w:rsid w:val="00E96629"/>
     <w:rPr>
@@ -8090,10 +7955,10 @@
       <w:szCs w:val="26"/>
     </w:rPr>
   </w:style>
-  <w:style w:type="character" w:customStyle="1" w:styleId="Cmsor3Char">
-    <w:name w:val="Címsor 3 Char"/>
-    <w:basedOn w:val="Bekezdsalapbettpusa"/>
-    <w:link w:val="Cmsor3"/>
+  <w:style w:type="character" w:customStyle="1" w:styleId="Heading3Char">
+    <w:name w:val="Heading 3 Char"/>
+    <w:basedOn w:val="DefaultParagraphFont"/>
+    <w:link w:val="Heading3"/>
     <w:uiPriority w:val="9"/>
     <w:rsid w:val="00E96629"/>
     <w:rPr>
@@ -8103,10 +7968,10 @@
       <w:sz w:val="26"/>
     </w:rPr>
   </w:style>
-  <w:style w:type="character" w:customStyle="1" w:styleId="Cmsor4Char">
-    <w:name w:val="Címsor 4 Char"/>
-    <w:basedOn w:val="Bekezdsalapbettpusa"/>
-    <w:link w:val="Cmsor4"/>
+  <w:style w:type="character" w:customStyle="1" w:styleId="Heading4Char">
+    <w:name w:val="Heading 4 Char"/>
+    <w:basedOn w:val="DefaultParagraphFont"/>
+    <w:link w:val="Heading4"/>
     <w:uiPriority w:val="9"/>
     <w:rsid w:val="00FD36F6"/>
     <w:rPr>
@@ -8117,10 +7982,10 @@
       <w:iCs/>
     </w:rPr>
   </w:style>
-  <w:style w:type="character" w:customStyle="1" w:styleId="Cmsor5Char">
-    <w:name w:val="Címsor 5 Char"/>
-    <w:basedOn w:val="Bekezdsalapbettpusa"/>
-    <w:link w:val="Cmsor5"/>
+  <w:style w:type="character" w:customStyle="1" w:styleId="Heading5Char">
+    <w:name w:val="Heading 5 Char"/>
+    <w:basedOn w:val="DefaultParagraphFont"/>
+    <w:link w:val="Heading5"/>
     <w:uiPriority w:val="9"/>
     <w:semiHidden/>
     <w:rsid w:val="00FD36F6"/>
@@ -8131,10 +7996,10 @@
       <w:color w:val="7F7F7F" w:themeColor="text1" w:themeTint="80"/>
     </w:rPr>
   </w:style>
-  <w:style w:type="character" w:customStyle="1" w:styleId="Cmsor6Char">
-    <w:name w:val="Címsor 6 Char"/>
-    <w:basedOn w:val="Bekezdsalapbettpusa"/>
-    <w:link w:val="Cmsor6"/>
+  <w:style w:type="character" w:customStyle="1" w:styleId="Heading6Char">
+    <w:name w:val="Heading 6 Char"/>
+    <w:basedOn w:val="DefaultParagraphFont"/>
+    <w:link w:val="Heading6"/>
     <w:uiPriority w:val="9"/>
     <w:semiHidden/>
     <w:rsid w:val="00FD36F6"/>
@@ -8147,10 +8012,10 @@
       <w:color w:val="7F7F7F" w:themeColor="text1" w:themeTint="80"/>
     </w:rPr>
   </w:style>
-  <w:style w:type="character" w:customStyle="1" w:styleId="Cmsor7Char">
-    <w:name w:val="Címsor 7 Char"/>
-    <w:basedOn w:val="Bekezdsalapbettpusa"/>
-    <w:link w:val="Cmsor7"/>
+  <w:style w:type="character" w:customStyle="1" w:styleId="Heading7Char">
+    <w:name w:val="Heading 7 Char"/>
+    <w:basedOn w:val="DefaultParagraphFont"/>
+    <w:link w:val="Heading7"/>
     <w:uiPriority w:val="9"/>
     <w:semiHidden/>
     <w:rsid w:val="00FD36F6"/>
@@ -8160,10 +8025,10 @@
       <w:iCs/>
     </w:rPr>
   </w:style>
-  <w:style w:type="character" w:customStyle="1" w:styleId="Cmsor8Char">
-    <w:name w:val="Címsor 8 Char"/>
-    <w:basedOn w:val="Bekezdsalapbettpusa"/>
-    <w:link w:val="Cmsor8"/>
+  <w:style w:type="character" w:customStyle="1" w:styleId="Heading8Char">
+    <w:name w:val="Heading 8 Char"/>
+    <w:basedOn w:val="DefaultParagraphFont"/>
+    <w:link w:val="Heading8"/>
     <w:uiPriority w:val="9"/>
     <w:semiHidden/>
     <w:rsid w:val="00FD36F6"/>
@@ -8173,10 +8038,10 @@
       <w:szCs w:val="20"/>
     </w:rPr>
   </w:style>
-  <w:style w:type="character" w:customStyle="1" w:styleId="Cmsor9Char">
-    <w:name w:val="Címsor 9 Char"/>
-    <w:basedOn w:val="Bekezdsalapbettpusa"/>
-    <w:link w:val="Cmsor9"/>
+  <w:style w:type="character" w:customStyle="1" w:styleId="Heading9Char">
+    <w:name w:val="Heading 9 Char"/>
+    <w:basedOn w:val="DefaultParagraphFont"/>
+    <w:link w:val="Heading9"/>
     <w:uiPriority w:val="9"/>
     <w:semiHidden/>
     <w:rsid w:val="00FD36F6"/>
@@ -8189,11 +8054,11 @@
       <w:szCs w:val="20"/>
     </w:rPr>
   </w:style>
-  <w:style w:type="paragraph" w:styleId="Cm">
+  <w:style w:type="paragraph" w:styleId="Title">
     <w:name w:val="Title"/>
-    <w:basedOn w:val="Norml"/>
-    <w:next w:val="Norml"/>
-    <w:link w:val="CmChar"/>
+    <w:basedOn w:val="Normal"/>
+    <w:next w:val="Normal"/>
+    <w:link w:val="TitleChar"/>
     <w:uiPriority w:val="10"/>
     <w:qFormat/>
     <w:rsid w:val="00FD36F6"/>
@@ -8210,10 +8075,10 @@
       <w:szCs w:val="52"/>
     </w:rPr>
   </w:style>
-  <w:style w:type="character" w:customStyle="1" w:styleId="CmChar">
-    <w:name w:val="Cím Char"/>
-    <w:basedOn w:val="Bekezdsalapbettpusa"/>
-    <w:link w:val="Cm"/>
+  <w:style w:type="character" w:customStyle="1" w:styleId="TitleChar">
+    <w:name w:val="Title Char"/>
+    <w:basedOn w:val="DefaultParagraphFont"/>
+    <w:link w:val="Title"/>
     <w:uiPriority w:val="10"/>
     <w:rsid w:val="00FD36F6"/>
     <w:rPr>
@@ -8223,11 +8088,11 @@
       <w:szCs w:val="52"/>
     </w:rPr>
   </w:style>
-  <w:style w:type="paragraph" w:styleId="Alcm">
+  <w:style w:type="paragraph" w:styleId="Subtitle">
     <w:name w:val="Subtitle"/>
-    <w:basedOn w:val="Norml"/>
-    <w:next w:val="Norml"/>
-    <w:link w:val="AlcmChar"/>
+    <w:basedOn w:val="Normal"/>
+    <w:next w:val="Normal"/>
+    <w:link w:val="SubtitleChar"/>
     <w:uiPriority w:val="11"/>
     <w:qFormat/>
     <w:rsid w:val="00FD36F6"/>
@@ -8242,10 +8107,10 @@
       <w:szCs w:val="24"/>
     </w:rPr>
   </w:style>
-  <w:style w:type="character" w:customStyle="1" w:styleId="AlcmChar">
-    <w:name w:val="Alcím Char"/>
-    <w:basedOn w:val="Bekezdsalapbettpusa"/>
-    <w:link w:val="Alcm"/>
+  <w:style w:type="character" w:customStyle="1" w:styleId="SubtitleChar">
+    <w:name w:val="Subtitle Char"/>
+    <w:basedOn w:val="DefaultParagraphFont"/>
+    <w:link w:val="Subtitle"/>
     <w:uiPriority w:val="11"/>
     <w:rsid w:val="00FD36F6"/>
     <w:rPr>
@@ -8257,7 +8122,7 @@
       <w:szCs w:val="24"/>
     </w:rPr>
   </w:style>
-  <w:style w:type="character" w:styleId="Kiemels2">
+  <w:style w:type="character" w:styleId="Strong">
     <w:name w:val="Strong"/>
     <w:uiPriority w:val="22"/>
     <w:qFormat/>
@@ -8267,7 +8132,7 @@
       <w:bCs/>
     </w:rPr>
   </w:style>
-  <w:style w:type="character" w:styleId="Kiemels">
+  <w:style w:type="character" w:styleId="Emphasis">
     <w:name w:val="Emphasis"/>
     <w:uiPriority w:val="20"/>
     <w:qFormat/>
@@ -8282,17 +8147,17 @@
       <w:shd w:val="clear" w:color="auto" w:fill="auto"/>
     </w:rPr>
   </w:style>
-  <w:style w:type="paragraph" w:styleId="Nincstrkz">
+  <w:style w:type="paragraph" w:styleId="NoSpacing">
     <w:name w:val="No Spacing"/>
-    <w:basedOn w:val="Norml"/>
-    <w:link w:val="NincstrkzChar"/>
+    <w:basedOn w:val="Normal"/>
+    <w:link w:val="NoSpacingChar"/>
     <w:uiPriority w:val="1"/>
     <w:qFormat/>
     <w:rsid w:val="00FD36F6"/>
   </w:style>
-  <w:style w:type="paragraph" w:styleId="Listaszerbekezds">
+  <w:style w:type="paragraph" w:styleId="ListParagraph">
     <w:name w:val="List Paragraph"/>
-    <w:basedOn w:val="Norml"/>
+    <w:basedOn w:val="Normal"/>
     <w:uiPriority w:val="34"/>
     <w:qFormat/>
     <w:rsid w:val="00FD36F6"/>
@@ -8301,11 +8166,11 @@
       <w:contextualSpacing/>
     </w:pPr>
   </w:style>
-  <w:style w:type="paragraph" w:styleId="Idzet">
+  <w:style w:type="paragraph" w:styleId="Quote">
     <w:name w:val="Quote"/>
-    <w:basedOn w:val="Norml"/>
-    <w:next w:val="Norml"/>
-    <w:link w:val="IdzetChar"/>
+    <w:basedOn w:val="Normal"/>
+    <w:next w:val="Normal"/>
+    <w:link w:val="QuoteChar"/>
     <w:uiPriority w:val="29"/>
     <w:qFormat/>
     <w:rsid w:val="00FD36F6"/>
@@ -8318,10 +8183,10 @@
       <w:iCs/>
     </w:rPr>
   </w:style>
-  <w:style w:type="character" w:customStyle="1" w:styleId="IdzetChar">
-    <w:name w:val="Idézet Char"/>
-    <w:basedOn w:val="Bekezdsalapbettpusa"/>
-    <w:link w:val="Idzet"/>
+  <w:style w:type="character" w:customStyle="1" w:styleId="QuoteChar">
+    <w:name w:val="Quote Char"/>
+    <w:basedOn w:val="DefaultParagraphFont"/>
+    <w:link w:val="Quote"/>
     <w:uiPriority w:val="29"/>
     <w:rsid w:val="00FD36F6"/>
     <w:rPr>
@@ -8329,11 +8194,11 @@
       <w:iCs/>
     </w:rPr>
   </w:style>
-  <w:style w:type="paragraph" w:styleId="Kiemeltidzet">
+  <w:style w:type="paragraph" w:styleId="IntenseQuote">
     <w:name w:val="Intense Quote"/>
-    <w:basedOn w:val="Norml"/>
-    <w:next w:val="Norml"/>
-    <w:link w:val="KiemeltidzetChar"/>
+    <w:basedOn w:val="Normal"/>
+    <w:next w:val="Normal"/>
+    <w:link w:val="IntenseQuoteChar"/>
     <w:uiPriority w:val="30"/>
     <w:qFormat/>
     <w:rsid w:val="00FD36F6"/>
@@ -8352,10 +8217,10 @@
       <w:iCs/>
     </w:rPr>
   </w:style>
-  <w:style w:type="character" w:customStyle="1" w:styleId="KiemeltidzetChar">
-    <w:name w:val="Kiemelt idézet Char"/>
-    <w:basedOn w:val="Bekezdsalapbettpusa"/>
-    <w:link w:val="Kiemeltidzet"/>
+  <w:style w:type="character" w:customStyle="1" w:styleId="IntenseQuoteChar">
+    <w:name w:val="Intense Quote Char"/>
+    <w:basedOn w:val="DefaultParagraphFont"/>
+    <w:link w:val="IntenseQuote"/>
     <w:uiPriority w:val="30"/>
     <w:rsid w:val="00FD36F6"/>
     <w:rPr>
@@ -8365,7 +8230,7 @@
       <w:iCs/>
     </w:rPr>
   </w:style>
-  <w:style w:type="character" w:styleId="Finomkiemels">
+  <w:style w:type="character" w:styleId="SubtleEmphasis">
     <w:name w:val="Subtle Emphasis"/>
     <w:uiPriority w:val="19"/>
     <w:qFormat/>
@@ -8375,7 +8240,7 @@
       <w:iCs/>
     </w:rPr>
   </w:style>
-  <w:style w:type="character" w:styleId="Ershangslyozs">
+  <w:style w:type="character" w:styleId="IntenseEmphasis">
     <w:name w:val="Intense Emphasis"/>
     <w:uiPriority w:val="21"/>
     <w:qFormat/>
@@ -8385,7 +8250,7 @@
       <w:bCs/>
     </w:rPr>
   </w:style>
-  <w:style w:type="character" w:styleId="Finomhivatkozs">
+  <w:style w:type="character" w:styleId="SubtleReference">
     <w:name w:val="Subtle Reference"/>
     <w:uiPriority w:val="31"/>
     <w:qFormat/>
@@ -8394,7 +8259,7 @@
       <w:smallCaps/>
     </w:rPr>
   </w:style>
-  <w:style w:type="character" w:styleId="Ershivatkozs">
+  <w:style w:type="character" w:styleId="IntenseReference">
     <w:name w:val="Intense Reference"/>
     <w:uiPriority w:val="32"/>
     <w:qFormat/>
@@ -8405,7 +8270,7 @@
       <w:u w:val="single"/>
     </w:rPr>
   </w:style>
-  <w:style w:type="character" w:styleId="Knyvcme">
+  <w:style w:type="character" w:styleId="BookTitle">
     <w:name w:val="Book Title"/>
     <w:uiPriority w:val="33"/>
     <w:qFormat/>
@@ -8417,10 +8282,10 @@
       <w:spacing w:val="5"/>
     </w:rPr>
   </w:style>
-  <w:style w:type="paragraph" w:styleId="Tartalomjegyzkcmsora">
+  <w:style w:type="paragraph" w:styleId="TOCHeading">
     <w:name w:val="TOC Heading"/>
-    <w:basedOn w:val="Cmsor1"/>
-    <w:next w:val="Norml"/>
+    <w:basedOn w:val="Heading1"/>
+    <w:next w:val="Normal"/>
     <w:uiPriority w:val="39"/>
     <w:semiHidden/>
     <w:unhideWhenUsed/>
@@ -8433,10 +8298,10 @@
       <w:lang w:bidi="en-US"/>
     </w:rPr>
   </w:style>
-  <w:style w:type="paragraph" w:styleId="Kpalrs">
+  <w:style w:type="paragraph" w:styleId="Caption">
     <w:name w:val="caption"/>
-    <w:basedOn w:val="Norml"/>
-    <w:next w:val="Norml"/>
+    <w:basedOn w:val="Normal"/>
+    <w:next w:val="Normal"/>
     <w:uiPriority w:val="35"/>
     <w:unhideWhenUsed/>
     <w:rsid w:val="00FD36F6"/>
@@ -8448,10 +8313,10 @@
       <w:szCs w:val="18"/>
     </w:rPr>
   </w:style>
-  <w:style w:type="character" w:customStyle="1" w:styleId="NincstrkzChar">
-    <w:name w:val="Nincs térköz Char"/>
-    <w:basedOn w:val="Bekezdsalapbettpusa"/>
-    <w:link w:val="Nincstrkz"/>
+  <w:style w:type="character" w:customStyle="1" w:styleId="NoSpacingChar">
+    <w:name w:val="No Spacing Char"/>
+    <w:basedOn w:val="DefaultParagraphFont"/>
+    <w:link w:val="NoSpacing"/>
     <w:uiPriority w:val="1"/>
     <w:rsid w:val="00FD36F6"/>
   </w:style>
@@ -8491,23 +8356,23 @@
   </w:style>
   <w:style w:type="character" w:customStyle="1" w:styleId="Internetlink">
     <w:name w:val="Internet link"/>
-    <w:basedOn w:val="Bekezdsalapbettpusa"/>
+    <w:basedOn w:val="DefaultParagraphFont"/>
     <w:rsid w:val="00650CAD"/>
     <w:rPr>
       <w:color w:val="0000FF"/>
       <w:u w:val="single"/>
     </w:rPr>
   </w:style>
-  <w:style w:type="character" w:styleId="Hiperhivatkozs">
+  <w:style w:type="character" w:styleId="Hyperlink">
     <w:name w:val="Hyperlink"/>
-    <w:basedOn w:val="Bekezdsalapbettpusa"/>
+    <w:basedOn w:val="DefaultParagraphFont"/>
     <w:rsid w:val="00650CAD"/>
     <w:rPr>
       <w:color w:val="0000FF"/>
       <w:u w:val="single"/>
     </w:rPr>
   </w:style>
-  <w:style w:type="paragraph" w:styleId="NormlWeb">
+  <w:style w:type="paragraph" w:styleId="NormalWeb">
     <w:name w:val="Normal (Web)"/>
     <w:basedOn w:val="Standard"/>
     <w:uiPriority w:val="99"/>
@@ -8516,10 +8381,10 @@
       <w:spacing w:before="280" w:after="280"/>
     </w:pPr>
   </w:style>
-  <w:style w:type="paragraph" w:styleId="lfej">
+  <w:style w:type="paragraph" w:styleId="Header">
     <w:name w:val="header"/>
-    <w:basedOn w:val="Norml"/>
-    <w:link w:val="lfejChar"/>
+    <w:basedOn w:val="Normal"/>
+    <w:link w:val="HeaderChar"/>
     <w:uiPriority w:val="99"/>
     <w:unhideWhenUsed/>
     <w:rsid w:val="00850F20"/>
@@ -8530,17 +8395,17 @@
       </w:tabs>
     </w:pPr>
   </w:style>
-  <w:style w:type="character" w:customStyle="1" w:styleId="lfejChar">
-    <w:name w:val="Élőfej Char"/>
-    <w:basedOn w:val="Bekezdsalapbettpusa"/>
-    <w:link w:val="lfej"/>
+  <w:style w:type="character" w:customStyle="1" w:styleId="HeaderChar">
+    <w:name w:val="Header Char"/>
+    <w:basedOn w:val="DefaultParagraphFont"/>
+    <w:link w:val="Header"/>
     <w:uiPriority w:val="99"/>
     <w:rsid w:val="00850F20"/>
   </w:style>
-  <w:style w:type="paragraph" w:styleId="llb">
+  <w:style w:type="paragraph" w:styleId="Footer">
     <w:name w:val="footer"/>
-    <w:basedOn w:val="Norml"/>
-    <w:link w:val="llbChar"/>
+    <w:basedOn w:val="Normal"/>
+    <w:link w:val="FooterChar"/>
     <w:uiPriority w:val="99"/>
     <w:unhideWhenUsed/>
     <w:rsid w:val="00850F20"/>
@@ -8551,17 +8416,17 @@
       </w:tabs>
     </w:pPr>
   </w:style>
-  <w:style w:type="character" w:customStyle="1" w:styleId="llbChar">
-    <w:name w:val="Élőláb Char"/>
-    <w:basedOn w:val="Bekezdsalapbettpusa"/>
-    <w:link w:val="llb"/>
+  <w:style w:type="character" w:customStyle="1" w:styleId="FooterChar">
+    <w:name w:val="Footer Char"/>
+    <w:basedOn w:val="DefaultParagraphFont"/>
+    <w:link w:val="Footer"/>
     <w:uiPriority w:val="99"/>
     <w:rsid w:val="00850F20"/>
   </w:style>
-  <w:style w:type="paragraph" w:styleId="Buborkszveg">
+  <w:style w:type="paragraph" w:styleId="BalloonText">
     <w:name w:val="Balloon Text"/>
-    <w:basedOn w:val="Norml"/>
-    <w:link w:val="BuborkszvegChar"/>
+    <w:basedOn w:val="Normal"/>
+    <w:link w:val="BalloonTextChar"/>
     <w:uiPriority w:val="99"/>
     <w:semiHidden/>
     <w:unhideWhenUsed/>
@@ -8572,10 +8437,10 @@
       <w:szCs w:val="16"/>
     </w:rPr>
   </w:style>
-  <w:style w:type="character" w:customStyle="1" w:styleId="BuborkszvegChar">
-    <w:name w:val="Buborékszöveg Char"/>
-    <w:basedOn w:val="Bekezdsalapbettpusa"/>
-    <w:link w:val="Buborkszveg"/>
+  <w:style w:type="character" w:customStyle="1" w:styleId="BalloonTextChar">
+    <w:name w:val="Balloon Text Char"/>
+    <w:basedOn w:val="DefaultParagraphFont"/>
+    <w:link w:val="BalloonText"/>
     <w:uiPriority w:val="99"/>
     <w:semiHidden/>
     <w:rsid w:val="00850F20"/>
@@ -8585,9 +8450,9 @@
       <w:szCs w:val="16"/>
     </w:rPr>
   </w:style>
-  <w:style w:type="character" w:styleId="Helyrzszveg">
+  <w:style w:type="character" w:styleId="PlaceholderText">
     <w:name w:val="Placeholder Text"/>
-    <w:basedOn w:val="Bekezdsalapbettpusa"/>
+    <w:basedOn w:val="DefaultParagraphFont"/>
     <w:uiPriority w:val="99"/>
     <w:semiHidden/>
     <w:rsid w:val="008402D2"/>
@@ -8888,7 +8753,7 @@
 </file>
 
 <file path=customXml/itemProps1.xml><?xml version="1.0" encoding="utf-8"?>
-<ds:datastoreItem xmlns:ds="http://schemas.openxmlformats.org/officeDocument/2006/customXml" ds:itemID="{B959F8C3-BF3A-45BE-87C2-C5B7FD868A62}">
+<ds:datastoreItem xmlns:ds="http://schemas.openxmlformats.org/officeDocument/2006/customXml" ds:itemID="{61B6F04A-35B9-471C-B31C-F8FC2A25538D}">
   <ds:schemaRefs>
     <ds:schemaRef ds:uri="http://schemas.openxmlformats.org/officeDocument/2006/bibliography"/>
   </ds:schemaRefs>

</xml_diff>

<commit_message>
gitignore + docx mentése, hátha van még benne valami ami kimaradt
</commit_message>
<xml_diff>
--- a/doc/elso_doksi_uj.docx
+++ b/doc/elso_doksi_uj.docx
@@ -666,7 +666,7 @@
     </w:p>
     <w:p>
       <w:pPr>
-        <w:pStyle w:val="Heading1"/>
+        <w:pStyle w:val="Cmsor1"/>
       </w:pPr>
       <w:r>
         <w:lastRenderedPageBreak/>
@@ -675,7 +675,7 @@
     </w:p>
     <w:p>
       <w:pPr>
-        <w:pStyle w:val="Heading2"/>
+        <w:pStyle w:val="Cmsor2"/>
       </w:pPr>
       <w:r>
         <w:t>A követelmények leírása</w:t>
@@ -683,7 +683,7 @@
     </w:p>
     <w:p>
       <w:pPr>
-        <w:pStyle w:val="Heading3"/>
+        <w:pStyle w:val="Cmsor3"/>
         <w:numPr>
           <w:ilvl w:val="0"/>
           <w:numId w:val="0"/>
@@ -695,7 +695,7 @@
     </w:p>
     <w:p>
       <w:pPr>
-        <w:pStyle w:val="NormalWeb"/>
+        <w:pStyle w:val="NormlWeb"/>
         <w:spacing w:before="96" w:after="192" w:line="270" w:lineRule="atLeast"/>
         <w:rPr>
           <w:color w:val="000000" w:themeColor="text1"/>
@@ -710,7 +710,7 @@
     </w:p>
     <w:p>
       <w:pPr>
-        <w:pStyle w:val="NormalWeb"/>
+        <w:pStyle w:val="NormlWeb"/>
         <w:spacing w:before="96" w:after="192" w:line="270" w:lineRule="atLeast"/>
         <w:rPr>
           <w:color w:val="000000" w:themeColor="text1"/>
@@ -857,7 +857,7 @@
     </w:p>
     <w:p>
       <w:pPr>
-        <w:pStyle w:val="NormalWeb"/>
+        <w:pStyle w:val="NormlWeb"/>
         <w:spacing w:before="96" w:after="192" w:line="270" w:lineRule="atLeast"/>
         <w:rPr>
           <w:color w:val="000000" w:themeColor="text1"/>
@@ -872,7 +872,7 @@
     </w:p>
     <w:p>
       <w:pPr>
-        <w:pStyle w:val="NormalWeb"/>
+        <w:pStyle w:val="NormlWeb"/>
         <w:spacing w:before="96" w:after="192" w:line="270" w:lineRule="atLeast"/>
         <w:rPr>
           <w:color w:val="000000" w:themeColor="text1"/>
@@ -887,7 +887,7 @@
     </w:p>
     <w:p>
       <w:pPr>
-        <w:pStyle w:val="Heading1"/>
+        <w:pStyle w:val="Cmsor1"/>
       </w:pPr>
       <w:r>
         <w:t>Követelmény, projekt funkcionalitás</w:t>
@@ -895,7 +895,7 @@
     </w:p>
     <w:p>
       <w:pPr>
-        <w:pStyle w:val="Heading2"/>
+        <w:pStyle w:val="Cmsor2"/>
       </w:pPr>
       <w:bookmarkStart w:id="1" w:name="_Ref285722731"/>
       <w:r>
@@ -905,7 +905,7 @@
     </w:p>
     <w:p>
       <w:pPr>
-        <w:pStyle w:val="Heading3"/>
+        <w:pStyle w:val="Cmsor3"/>
       </w:pPr>
       <w:bookmarkStart w:id="2" w:name="_Ref285721384"/>
       <w:r>
@@ -950,7 +950,7 @@
     </w:p>
     <w:p>
       <w:pPr>
-        <w:pStyle w:val="Heading3"/>
+        <w:pStyle w:val="Cmsor3"/>
       </w:pPr>
       <w:bookmarkStart w:id="3" w:name="_Ref285724203"/>
       <w:r>
@@ -1043,7 +1043,7 @@
     </w:p>
     <w:p>
       <w:pPr>
-        <w:pStyle w:val="Heading3"/>
+        <w:pStyle w:val="Cmsor3"/>
       </w:pPr>
       <w:r>
         <w:lastRenderedPageBreak/>
@@ -1084,7 +1084,7 @@
     </w:p>
     <w:p>
       <w:pPr>
-        <w:pStyle w:val="Heading3"/>
+        <w:pStyle w:val="Cmsor3"/>
       </w:pPr>
       <w:r>
         <w:t>A felhasználói felület</w:t>
@@ -1112,7 +1112,7 @@
     </w:p>
     <w:p>
       <w:pPr>
-        <w:pStyle w:val="Heading3"/>
+        <w:pStyle w:val="Cmsor3"/>
       </w:pPr>
       <w:r>
         <w:t>Minőségi tényezők</w:t>
@@ -1135,7 +1135,13 @@
         <w:t>ott minimális rendszeren. A grafi</w:t>
       </w:r>
       <w:r>
-        <w:t>kus felületnél törekedni fogunk a folyamatos szimuláció megjelenítése.</w:t>
+        <w:t>kus felületnél törekedni fogunk a fol</w:t>
+      </w:r>
+      <w:r>
+        <w:t>yamatos szimuláció megjelenítésére</w:t>
+      </w:r>
+      <w:r>
+        <w:t>.</w:t>
       </w:r>
     </w:p>
     <w:p>
@@ -1191,7 +1197,7 @@
     </w:p>
     <w:p>
       <w:pPr>
-        <w:pStyle w:val="Heading3"/>
+        <w:pStyle w:val="Cmsor3"/>
       </w:pPr>
       <w:r>
         <w:t>A software minősítése</w:t>
@@ -1216,7 +1222,7 @@
     </w:p>
     <w:p>
       <w:pPr>
-        <w:pStyle w:val="Heading3"/>
+        <w:pStyle w:val="Cmsor3"/>
       </w:pPr>
       <w:r>
         <w:t>A kibocsátás</w:t>
@@ -1232,7 +1238,7 @@
     </w:p>
     <w:p>
       <w:pPr>
-        <w:pStyle w:val="Heading2"/>
+        <w:pStyle w:val="Cmsor2"/>
       </w:pPr>
       <w:bookmarkStart w:id="4" w:name="_Ref285723636"/>
       <w:r>
@@ -1242,7 +1248,7 @@
     </w:p>
     <w:p>
       <w:pPr>
-        <w:pStyle w:val="Heading3"/>
+        <w:pStyle w:val="Cmsor3"/>
       </w:pPr>
       <w:r>
         <w:t>Fejlesztői csapat</w:t>
@@ -1596,7 +1602,7 @@
     </w:tbl>
     <w:p>
       <w:pPr>
-        <w:pStyle w:val="Heading3"/>
+        <w:pStyle w:val="Cmsor3"/>
       </w:pPr>
       <w:r>
         <w:t>Életciklus modell</w:t>
@@ -1642,7 +1648,7 @@
     </w:p>
     <w:p>
       <w:pPr>
-        <w:pStyle w:val="Heading3"/>
+        <w:pStyle w:val="Cmsor3"/>
       </w:pPr>
       <w:bookmarkStart w:id="5" w:name="_Ref285726388"/>
       <w:r>
@@ -1715,7 +1721,7 @@
       <w:hyperlink r:id="rId9" w:history="1">
         <w:r>
           <w:rPr>
-            <w:rStyle w:val="Hyperlink"/>
+            <w:rStyle w:val="Hiperhivatkozs"/>
           </w:rPr>
           <w:t>http://codaset.com</w:t>
         </w:r>
@@ -1913,7 +1919,7 @@
     </w:p>
     <w:p>
       <w:pPr>
-        <w:pStyle w:val="Heading3"/>
+        <w:pStyle w:val="Cmsor3"/>
       </w:pPr>
       <w:r>
         <w:t>Fejlesztési ütemterv</w:t>
@@ -1995,7 +2001,7 @@
     </w:p>
     <w:p>
       <w:pPr>
-        <w:pStyle w:val="Heading3"/>
+        <w:pStyle w:val="Cmsor3"/>
       </w:pPr>
       <w:r>
         <w:t>Határidők</w:t>
@@ -2707,7 +2713,7 @@
     </w:p>
     <w:p>
       <w:pPr>
-        <w:pStyle w:val="Heading2"/>
+        <w:pStyle w:val="Cmsor2"/>
       </w:pPr>
       <w:bookmarkStart w:id="6" w:name="_Ref285739353"/>
       <w:r>
@@ -2728,7 +2734,37 @@
           <w:i w:val="0"/>
           <w:color w:val="000000" w:themeColor="text1"/>
         </w:rPr>
-        <w:t xml:space="preserve">Az általunk készített alkalmazás segítségével a felhasználó egy listából kiválasztott digitális </w:t>
+        <w:t>Az általunk készített alkalmazás segítségével a felhasználó egy</w:t>
+      </w:r>
+      <w:r>
+        <w:rPr>
+          <w:i w:val="0"/>
+          <w:color w:val="000000" w:themeColor="text1"/>
+        </w:rPr>
+        <w:t xml:space="preserve"> </w:t>
+      </w:r>
+      <w:r>
+        <w:rPr>
+          <w:i w:val="0"/>
+          <w:color w:val="000000" w:themeColor="text1"/>
+          <w:u w:val="single"/>
+        </w:rPr>
+        <w:t>előre elkészített áramköri</w:t>
+      </w:r>
+      <w:r>
+        <w:rPr>
+          <w:i w:val="0"/>
+          <w:color w:val="000000" w:themeColor="text1"/>
+          <w:u w:val="single"/>
+        </w:rPr>
+        <w:t xml:space="preserve"> listá</w:t>
+      </w:r>
+      <w:r>
+        <w:rPr>
+          <w:i w:val="0"/>
+          <w:color w:val="000000" w:themeColor="text1"/>
+        </w:rPr>
+        <w:t xml:space="preserve">ból kiválasztott digitális </w:t>
       </w:r>
       <w:r>
         <w:rPr>
@@ -3023,7 +3059,22 @@
           <w:i w:val="0"/>
           <w:color w:val="000000" w:themeColor="text1"/>
         </w:rPr>
-        <w:t>Az ÉS kapu kettő vagy több bemenettel és egy kimenettel rendelkezik. A kimenetre a bemenetre kötött jelek logikai ÉS kapcsolata</w:t>
+        <w:t xml:space="preserve">Az ÉS kapu kettő vagy több bemenettel és egy kimenettel rendelkezik. A kimenetre a bemenetre kötött jelek logikai </w:t>
+      </w:r>
+      <w:r>
+        <w:rPr>
+          <w:i w:val="0"/>
+          <w:color w:val="000000" w:themeColor="text1"/>
+          <w:u w:val="single"/>
+        </w:rPr>
+        <w:t>ÉS kapcsolat</w:t>
+      </w:r>
+      <w:r>
+        <w:rPr>
+          <w:i w:val="0"/>
+          <w:color w:val="000000" w:themeColor="text1"/>
+        </w:rPr>
+        <w:t>a</w:t>
       </w:r>
       <w:r>
         <w:rPr>
@@ -3064,7 +3115,22 @@
           <w:i w:val="0"/>
           <w:color w:val="000000" w:themeColor="text1"/>
         </w:rPr>
-        <w:t>i VAGY kapcsolata jelenik meg.</w:t>
+        <w:t xml:space="preserve">i </w:t>
+      </w:r>
+      <w:r>
+        <w:rPr>
+          <w:i w:val="0"/>
+          <w:color w:val="000000" w:themeColor="text1"/>
+          <w:u w:val="single"/>
+        </w:rPr>
+        <w:t>VAGY kapcsolat</w:t>
+      </w:r>
+      <w:r>
+        <w:rPr>
+          <w:i w:val="0"/>
+          <w:color w:val="000000" w:themeColor="text1"/>
+        </w:rPr>
+        <w:t>a jelenik meg.</w:t>
       </w:r>
     </w:p>
     <w:p>
@@ -3190,12 +3256,22 @@
     <w:p>
       <w:pPr>
         <w:pStyle w:val="magyarazat"/>
+        <w:tabs>
+          <w:tab w:val="left" w:pos="6570"/>
+        </w:tabs>
         <w:ind w:left="720"/>
         <w:rPr>
           <w:i w:val="0"/>
           <w:color w:val="000000" w:themeColor="text1"/>
         </w:rPr>
       </w:pPr>
+      <w:r>
+        <w:rPr>
+          <w:i w:val="0"/>
+          <w:color w:val="000000" w:themeColor="text1"/>
+        </w:rPr>
+        <w:tab/>
+      </w:r>
     </w:p>
     <w:p>
       <w:pPr>
@@ -3217,7 +3293,7 @@
     <w:p>
       <w:pPr>
         <w:pStyle w:val="magyarazat"/>
-        <w:ind w:left="720"/>
+        <w:ind w:left="720" w:firstLine="708"/>
         <w:rPr>
           <w:i w:val="0"/>
           <w:color w:val="000000" w:themeColor="text1"/>
@@ -3247,7 +3323,6 @@
         <w:rPr>
           <w:i w:val="0"/>
           <w:color w:val="000000" w:themeColor="text1"/>
-          <w:u w:val="single"/>
         </w:rPr>
         <w:t>ciklikusan kiad</w:t>
       </w:r>
@@ -3303,7 +3378,36 @@
           <w:i w:val="0"/>
           <w:color w:val="000000" w:themeColor="text1"/>
         </w:rPr>
-        <w:t xml:space="preserve">A harmadik csoport elemei, amiket a felhasználó </w:t>
+        <w:t>A harmadik csoport elemei</w:t>
+      </w:r>
+      <w:r>
+        <w:rPr>
+          <w:i w:val="0"/>
+          <w:color w:val="000000" w:themeColor="text1"/>
+        </w:rPr>
+        <w:t xml:space="preserve"> </w:t>
+      </w:r>
+      <w:r>
+        <w:rPr>
+          <w:i w:val="0"/>
+          <w:color w:val="000000" w:themeColor="text1"/>
+          <w:u w:val="single"/>
+        </w:rPr>
+        <w:t>jelforrás</w:t>
+      </w:r>
+      <w:r>
+        <w:rPr>
+          <w:i w:val="0"/>
+          <w:color w:val="000000" w:themeColor="text1"/>
+        </w:rPr>
+        <w:t>ok</w:t>
+      </w:r>
+      <w:r>
+        <w:rPr>
+          <w:i w:val="0"/>
+          <w:color w:val="000000" w:themeColor="text1"/>
+        </w:rPr>
+        <w:t xml:space="preserve">, amiket a felhasználó </w:t>
       </w:r>
       <w:r>
         <w:rPr>
@@ -3395,7 +3499,36 @@
           <w:i w:val="0"/>
           <w:color w:val="000000" w:themeColor="text1"/>
         </w:rPr>
-        <w:t>a fentebb említett alkatrészekből összeállított digitális áramkör szimulációját végezheti. Az alkatrészek és azok egymáshoz kötéseik grafikus formában</w:t>
+        <w:t>a fentebb említett alkatrészekből összeállított digitális áramkör szimulációját végezheti. Az alkatrészek és azok egymáshoz kötéseik</w:t>
+      </w:r>
+      <w:r>
+        <w:rPr>
+          <w:i w:val="0"/>
+          <w:color w:val="000000" w:themeColor="text1"/>
+        </w:rPr>
+        <w:t xml:space="preserve"> (</w:t>
+      </w:r>
+      <w:r>
+        <w:rPr>
+          <w:i w:val="0"/>
+          <w:color w:val="000000" w:themeColor="text1"/>
+          <w:u w:val="single"/>
+        </w:rPr>
+        <w:t>összeköttetés</w:t>
+      </w:r>
+      <w:r>
+        <w:rPr>
+          <w:i w:val="0"/>
+          <w:color w:val="000000" w:themeColor="text1"/>
+        </w:rPr>
+        <w:t>ek)</w:t>
+      </w:r>
+      <w:r>
+        <w:rPr>
+          <w:i w:val="0"/>
+          <w:color w:val="000000" w:themeColor="text1"/>
+        </w:rPr>
+        <w:t xml:space="preserve"> grafikus formában</w:t>
       </w:r>
       <w:r>
         <w:rPr>
@@ -3446,14 +3579,28 @@
           <w:i w:val="0"/>
           <w:color w:val="000000" w:themeColor="text1"/>
         </w:rPr>
-        <w:t>lekérdezheti az alkatrészre való kattintással, ezzel egyidejűleg a szimulációt szünetelteti</w:t>
-      </w:r>
-      <w:r>
-        <w:rPr>
-          <w:i w:val="0"/>
-          <w:color w:val="000000" w:themeColor="text1"/>
-        </w:rPr>
-        <w:t xml:space="preserve">. </w:t>
+        <w:t xml:space="preserve">lekérdezheti az alkatrészre való kattintással, ezzel egyidejűleg </w:t>
+      </w:r>
+      <w:r>
+        <w:rPr>
+          <w:i w:val="0"/>
+          <w:color w:val="000000" w:themeColor="text1"/>
+        </w:rPr>
+        <w:t>a szimulációt szünetelteti</w:t>
+      </w:r>
+      <w:r>
+        <w:rPr>
+          <w:i w:val="0"/>
+          <w:color w:val="000000" w:themeColor="text1"/>
+        </w:rPr>
+        <w:t>.</w:t>
+      </w:r>
+      <w:r>
+        <w:rPr>
+          <w:i w:val="0"/>
+          <w:color w:val="000000" w:themeColor="text1"/>
+        </w:rPr>
+        <w:t xml:space="preserve"> </w:t>
       </w:r>
       <w:r>
         <w:rPr>
@@ -3481,14 +3628,50 @@
           <w:i w:val="0"/>
           <w:color w:val="000000" w:themeColor="text1"/>
         </w:rPr>
-        <w:t>Ha a vizsgálandó áramkör bizonyos idő alatt nem áll be stacionárius állapotba, változatlan bemenetek mellett, akkor ez jelzésre kerül a felhasználó számára és a szimuláció automatikusan leáll. A vizsgálat bármikor m</w:t>
-      </w:r>
-      <w:r>
-        <w:rPr>
-          <w:i w:val="0"/>
-          <w:color w:val="000000" w:themeColor="text1"/>
-        </w:rPr>
-        <w:t>egszakítható majd újraindítható, illetve a felkínált digitális áramkörök közül választhat másikat, hogy azt szimulálja.</w:t>
+        <w:t xml:space="preserve">Ha a vizsgálandó áramkör bizonyos idő alatt nem áll be </w:t>
+      </w:r>
+      <w:r>
+        <w:rPr>
+          <w:i w:val="0"/>
+          <w:color w:val="000000" w:themeColor="text1"/>
+          <w:u w:val="single"/>
+        </w:rPr>
+        <w:t>stacionárius állapot</w:t>
+      </w:r>
+      <w:r>
+        <w:rPr>
+          <w:i w:val="0"/>
+          <w:color w:val="000000" w:themeColor="text1"/>
+        </w:rPr>
+        <w:t xml:space="preserve">ba, változatlan bemenetek mellett, akkor ez jelzésre kerül a felhasználó számára és a szimuláció automatikusan leáll. A </w:t>
+      </w:r>
+      <w:r>
+        <w:rPr>
+          <w:i w:val="0"/>
+          <w:color w:val="000000" w:themeColor="text1"/>
+        </w:rPr>
+        <w:t>szimuláció</w:t>
+      </w:r>
+      <w:r>
+        <w:rPr>
+          <w:i w:val="0"/>
+          <w:color w:val="000000" w:themeColor="text1"/>
+        </w:rPr>
+        <w:t xml:space="preserve"> bármikor m</w:t>
+      </w:r>
+      <w:r>
+        <w:rPr>
+          <w:i w:val="0"/>
+          <w:color w:val="000000" w:themeColor="text1"/>
+        </w:rPr>
+        <w:t>egszakíthat</w:t>
+      </w:r>
+      <w:r>
+        <w:rPr>
+          <w:i w:val="0"/>
+          <w:color w:val="000000" w:themeColor="text1"/>
+        </w:rPr>
+        <w:t>ó majd újraindítható, illetve átválthat egy másik digitális áramkör vizsgálatára (az előre elkészített digitális áramkörök közül választva), amennyiben a jelenlegi áramkört nem kívánja tovább használni.</w:t>
       </w:r>
     </w:p>
     <w:p>
@@ -3519,7 +3702,21 @@
           <w:i w:val="0"/>
           <w:color w:val="000000" w:themeColor="text1"/>
         </w:rPr>
-        <w:t xml:space="preserve"> a felhasználó által konfigurálható, ezáltal a jelgenerátor kimenetein </w:t>
+        <w:t xml:space="preserve"> a felhasználó á</w:t>
+      </w:r>
+      <w:r>
+        <w:rPr>
+          <w:i w:val="0"/>
+          <w:color w:val="000000" w:themeColor="text1"/>
+        </w:rPr>
+        <w:t>ltal konfigurálható, ezáltal a J</w:t>
+      </w:r>
+      <w:r>
+        <w:rPr>
+          <w:i w:val="0"/>
+          <w:color w:val="000000" w:themeColor="text1"/>
+        </w:rPr>
+        <w:t xml:space="preserve">elgenerátor kimenetein </w:t>
       </w:r>
       <w:r>
         <w:rPr>
@@ -3549,7 +3746,28 @@
           <w:i w:val="0"/>
           <w:color w:val="000000" w:themeColor="text1"/>
         </w:rPr>
-        <w:t xml:space="preserve">A kapcsolók, illetve a jelgenerátor </w:t>
+        <w:t>A Kapcsolók, illetve a J</w:t>
+      </w:r>
+      <w:r>
+        <w:rPr>
+          <w:i w:val="0"/>
+          <w:color w:val="000000" w:themeColor="text1"/>
+        </w:rPr>
+        <w:t>elgenerátor</w:t>
+      </w:r>
+      <w:r>
+        <w:rPr>
+          <w:i w:val="0"/>
+          <w:color w:val="000000" w:themeColor="text1"/>
+        </w:rPr>
+        <w:t>ok</w:t>
+      </w:r>
+      <w:r>
+        <w:rPr>
+          <w:i w:val="0"/>
+          <w:color w:val="000000" w:themeColor="text1"/>
+        </w:rPr>
+        <w:t xml:space="preserve"> </w:t>
       </w:r>
       <w:r>
         <w:rPr>
@@ -3592,7 +3810,21 @@
           <w:i w:val="0"/>
           <w:color w:val="000000" w:themeColor="text1"/>
         </w:rPr>
-        <w:t>, majd elölről kezdeni az egyes elemek konfigurálását. Lehetőség lesz továbbá a konfigurálható komponensek beállításainak elmentésére illetve későbbi vissza</w:t>
+        <w:t xml:space="preserve">, majd elölről kezdeni az egyes elemek konfigurálását. Lehetőség lesz továbbá a </w:t>
+      </w:r>
+      <w:r>
+        <w:rPr>
+          <w:i w:val="0"/>
+          <w:color w:val="000000" w:themeColor="text1"/>
+        </w:rPr>
+        <w:t>jelforrások</w:t>
+      </w:r>
+      <w:r>
+        <w:rPr>
+          <w:i w:val="0"/>
+          <w:color w:val="000000" w:themeColor="text1"/>
+        </w:rPr>
+        <w:t xml:space="preserve"> beállításainak elmentésére illetve későbbi vissza</w:t>
       </w:r>
       <w:r>
         <w:rPr>
@@ -3613,35 +3845,99 @@
           <w:i w:val="0"/>
           <w:color w:val="000000" w:themeColor="text1"/>
         </w:rPr>
-        <w:t xml:space="preserve">A konfigurációs fájl sikeres betöltődéséhez teljesülnie kell annak a feltételnek, hogy a fájlban az összes meghatározott elem szerepeljen az áramkörben, amire használni szeretnénk a beállításokat. Amennyiben nincs minden elem meghatározva a fájlban, azokat a program automatikusan alap állapotba </w:t>
-      </w:r>
-      <w:r>
-        <w:rPr>
-          <w:i w:val="0"/>
-          <w:color w:val="000000" w:themeColor="text1"/>
-        </w:rPr>
-        <w:t>helyezi</w:t>
-      </w:r>
-      <w:r>
-        <w:rPr>
-          <w:i w:val="0"/>
-          <w:color w:val="000000" w:themeColor="text1"/>
-        </w:rPr>
-        <w:t xml:space="preserve">. Előfordulhat még, hogy a beállításokat tartalmazó fájlban olyan </w:t>
+        <w:t xml:space="preserve">A </w:t>
+      </w:r>
+      <w:r>
+        <w:rPr>
+          <w:i w:val="0"/>
+          <w:color w:val="000000" w:themeColor="text1"/>
+          <w:u w:val="single"/>
+        </w:rPr>
+        <w:t>konfigurációs fájl</w:t>
+      </w:r>
+      <w:r>
+        <w:rPr>
+          <w:i w:val="0"/>
+          <w:color w:val="000000" w:themeColor="text1"/>
+        </w:rPr>
+        <w:t xml:space="preserve"> sikeres betöltődéséhez teljesülnie kell ann</w:t>
+      </w:r>
+      <w:r>
+        <w:rPr>
+          <w:i w:val="0"/>
+          <w:color w:val="000000" w:themeColor="text1"/>
+        </w:rPr>
+        <w:t>ak a feltételnek, hogy abban</w:t>
+      </w:r>
+      <w:r>
+        <w:rPr>
+          <w:i w:val="0"/>
+          <w:color w:val="000000" w:themeColor="text1"/>
+        </w:rPr>
+        <w:t xml:space="preserve"> az összes meghatározott elem szerepeljen az áramkörben, amire használni szeretnénk a beállításokat. Amennyiben </w:t>
+      </w:r>
+      <w:r>
+        <w:rPr>
+          <w:i w:val="0"/>
+          <w:color w:val="000000" w:themeColor="text1"/>
+        </w:rPr>
+        <w:t>ez nem áll fent</w:t>
+      </w:r>
+      <w:r>
+        <w:rPr>
+          <w:i w:val="0"/>
+          <w:color w:val="000000" w:themeColor="text1"/>
+        </w:rPr>
+        <w:t>, a</w:t>
+      </w:r>
+      <w:r>
+        <w:rPr>
+          <w:i w:val="0"/>
+          <w:color w:val="000000" w:themeColor="text1"/>
+        </w:rPr>
+        <w:t>kkor a nem specifikált je</w:t>
+      </w:r>
+      <w:r>
+        <w:rPr>
+          <w:i w:val="0"/>
+          <w:color w:val="000000" w:themeColor="text1"/>
+        </w:rPr>
+        <w:t>lforrások alapállapotban lesznek</w:t>
+      </w:r>
+      <w:r>
+        <w:rPr>
+          <w:i w:val="0"/>
+          <w:color w:val="000000" w:themeColor="text1"/>
+        </w:rPr>
+        <w:t>. Előfordulhat még, hogy a beállításokat tartalmazó fájlban olyan elemek (is) szerepelnek,</w:t>
+      </w:r>
+      <w:r>
+        <w:rPr>
+          <w:i w:val="0"/>
+          <w:color w:val="000000" w:themeColor="text1"/>
+        </w:rPr>
+        <w:t xml:space="preserve"> amelyek az áramkörünkben nem, e</w:t>
+      </w:r>
+      <w:r>
+        <w:rPr>
+          <w:i w:val="0"/>
+          <w:color w:val="000000" w:themeColor="text1"/>
+        </w:rPr>
+        <w:t>kkor a program hibaüzenetet jelenít meg, és me</w:t>
+      </w:r>
+      <w:r>
+        <w:rPr>
+          <w:i w:val="0"/>
+          <w:color w:val="000000" w:themeColor="text1"/>
+        </w:rPr>
+        <w:t>gszakítja a betöltés folyamatát.</w:t>
       </w:r>
       <w:bookmarkStart w:id="7" w:name="_GoBack"/>
       <w:bookmarkEnd w:id="7"/>
-      <w:r>
-        <w:rPr>
-          <w:i w:val="0"/>
-          <w:color w:val="000000" w:themeColor="text1"/>
-        </w:rPr>
-        <w:t>elemek (is) szerepelnek, amelyek az áramkörünkben nem. Ekkor a program hibaüzenetet jelenít meg, és megszakítja a betöltés folyamatát.</w:t>
-      </w:r>
-    </w:p>
-    <w:p>
-      <w:pPr>
-        <w:pStyle w:val="Heading2"/>
+    </w:p>
+    <w:p>
+      <w:pPr>
+        <w:pStyle w:val="Cmsor2"/>
       </w:pPr>
       <w:r>
         <w:t>Szótár</w:t>
@@ -3662,7 +3958,7 @@
     </w:p>
     <w:p>
       <w:pPr>
-        <w:pStyle w:val="Heading2"/>
+        <w:pStyle w:val="Cmsor2"/>
       </w:pPr>
       <w:r>
         <w:t>Essential use-case-ek</w:t>
@@ -3670,7 +3966,7 @@
     </w:p>
     <w:p>
       <w:pPr>
-        <w:pStyle w:val="Heading3"/>
+        <w:pStyle w:val="Cmsor3"/>
       </w:pPr>
       <w:r>
         <w:t>Use-case diagram</w:t>
@@ -3731,7 +4027,7 @@
     </w:p>
     <w:p>
       <w:pPr>
-        <w:pStyle w:val="Caption"/>
+        <w:pStyle w:val="Kpalrs"/>
         <w:jc w:val="center"/>
         <w:rPr>
           <w:b w:val="0"/>
@@ -3789,7 +4085,7 @@
     </w:p>
     <w:p>
       <w:pPr>
-        <w:pStyle w:val="Heading3"/>
+        <w:pStyle w:val="Cmsor3"/>
       </w:pPr>
       <w:r>
         <w:t>Use-case leírások</w:t>
@@ -3985,7 +4281,7 @@
     </w:p>
     <w:p>
       <w:pPr>
-        <w:pStyle w:val="Heading2"/>
+        <w:pStyle w:val="Cmsor2"/>
       </w:pPr>
       <w:r>
         <w:t>Napló</w:t>
@@ -5170,7 +5466,7 @@
     <w:sdtContent>
       <w:p>
         <w:pPr>
-          <w:pStyle w:val="Footer"/>
+          <w:pStyle w:val="llb"/>
           <w:jc w:val="center"/>
         </w:pPr>
         <w:r>
@@ -5196,7 +5492,7 @@
             <w:rFonts w:cs="Times New Roman"/>
             <w:noProof/>
           </w:rPr>
-          <w:t>6</w:t>
+          <w:t>7</w:t>
         </w:r>
         <w:r>
           <w:rPr>
@@ -5270,7 +5566,7 @@
 <w:hdr xmlns:wpc="http://schemas.microsoft.com/office/word/2010/wordprocessingCanvas" xmlns:mc="http://schemas.openxmlformats.org/markup-compatibility/2006" xmlns:o="urn:schemas-microsoft-com:office:office" xmlns:r="http://schemas.openxmlformats.org/officeDocument/2006/relationships" xmlns:m="http://schemas.openxmlformats.org/officeDocument/2006/math" xmlns:v="urn:schemas-microsoft-com:vml" xmlns:wp14="http://schemas.microsoft.com/office/word/2010/wordprocessingDrawing" xmlns:wp="http://schemas.openxmlformats.org/drawingml/2006/wordprocessingDrawing" xmlns:w10="urn:schemas-microsoft-com:office:word" xmlns:w="http://schemas.openxmlformats.org/wordprocessingml/2006/main" xmlns:w14="http://schemas.microsoft.com/office/word/2010/wordml" xmlns:wpg="http://schemas.microsoft.com/office/word/2010/wordprocessingGroup" xmlns:wpi="http://schemas.microsoft.com/office/word/2010/wordprocessingInk" xmlns:wne="http://schemas.microsoft.com/office/word/2006/wordml" xmlns:wps="http://schemas.microsoft.com/office/word/2010/wordprocessingShape" mc:Ignorable="w14 wp14">
   <w:p>
     <w:pPr>
-      <w:pStyle w:val="Header"/>
+      <w:pStyle w:val="lfej"/>
       <w:tabs>
         <w:tab w:val="left" w:pos="915"/>
       </w:tabs>
@@ -5979,7 +6275,7 @@
     <w:lvl w:ilvl="0">
       <w:start w:val="1"/>
       <w:numFmt w:val="decimal"/>
-      <w:pStyle w:val="Heading1"/>
+      <w:pStyle w:val="Cmsor1"/>
       <w:lvlText w:val="%1."/>
       <w:lvlJc w:val="left"/>
       <w:pPr>
@@ -5992,7 +6288,7 @@
     <w:lvl w:ilvl="1">
       <w:start w:val="1"/>
       <w:numFmt w:val="decimal"/>
-      <w:pStyle w:val="Heading2"/>
+      <w:pStyle w:val="Cmsor2"/>
       <w:lvlText w:val="%1.%2."/>
       <w:lvlJc w:val="left"/>
       <w:pPr>
@@ -6005,7 +6301,7 @@
     <w:lvl w:ilvl="2">
       <w:start w:val="1"/>
       <w:numFmt w:val="decimal"/>
-      <w:pStyle w:val="Heading3"/>
+      <w:pStyle w:val="Cmsor3"/>
       <w:lvlText w:val="%1.%2.%3."/>
       <w:lvlJc w:val="left"/>
       <w:pPr>
@@ -6018,7 +6314,7 @@
     <w:lvl w:ilvl="3">
       <w:start w:val="1"/>
       <w:numFmt w:val="decimal"/>
-      <w:pStyle w:val="Heading4"/>
+      <w:pStyle w:val="Cmsor4"/>
       <w:lvlText w:val="%1.%2.%3.%4."/>
       <w:lvlJc w:val="left"/>
       <w:pPr>
@@ -6031,7 +6327,7 @@
     <w:lvl w:ilvl="4">
       <w:start w:val="1"/>
       <w:numFmt w:val="decimal"/>
-      <w:pStyle w:val="Heading5"/>
+      <w:pStyle w:val="Cmsor5"/>
       <w:lvlText w:val="%1.%2.%3.%4.%5."/>
       <w:lvlJc w:val="left"/>
       <w:pPr>
@@ -6044,7 +6340,7 @@
     <w:lvl w:ilvl="5">
       <w:start w:val="1"/>
       <w:numFmt w:val="decimal"/>
-      <w:pStyle w:val="Heading6"/>
+      <w:pStyle w:val="Cmsor6"/>
       <w:lvlText w:val="%1.%2.%3.%4.%5.%6"/>
       <w:lvlJc w:val="left"/>
       <w:pPr>
@@ -6057,7 +6353,7 @@
     <w:lvl w:ilvl="6">
       <w:start w:val="1"/>
       <w:numFmt w:val="decimal"/>
-      <w:pStyle w:val="Heading7"/>
+      <w:pStyle w:val="Cmsor7"/>
       <w:lvlText w:val="%1.%2.%3.%4.%5.%6.%7"/>
       <w:lvlJc w:val="left"/>
       <w:pPr>
@@ -6070,7 +6366,7 @@
     <w:lvl w:ilvl="7">
       <w:start w:val="1"/>
       <w:numFmt w:val="decimal"/>
-      <w:pStyle w:val="Heading8"/>
+      <w:pStyle w:val="Cmsor8"/>
       <w:lvlText w:val="%1.%2.%3.%4.%5.%6.%7.%8"/>
       <w:lvlJc w:val="left"/>
       <w:pPr>
@@ -6083,7 +6379,7 @@
     <w:lvl w:ilvl="8">
       <w:start w:val="1"/>
       <w:numFmt w:val="decimal"/>
-      <w:pStyle w:val="Heading9"/>
+      <w:pStyle w:val="Cmsor9"/>
       <w:lvlText w:val="%1.%2.%3.%4.%5.%6.%7.%8.%9"/>
       <w:lvlJc w:val="left"/>
       <w:pPr>
@@ -6712,7 +7008,7 @@
     <w:lsdException w:name="Bibliography" w:uiPriority="37"/>
     <w:lsdException w:name="TOC Heading" w:uiPriority="39" w:qFormat="1"/>
   </w:latentStyles>
-  <w:style w:type="paragraph" w:default="1" w:styleId="Normal">
+  <w:style w:type="paragraph" w:default="1" w:styleId="Norml">
     <w:name w:val="Normal"/>
     <w:qFormat/>
     <w:rsid w:val="00836145"/>
@@ -6724,11 +7020,11 @@
       <w:sz w:val="24"/>
     </w:rPr>
   </w:style>
-  <w:style w:type="paragraph" w:styleId="Heading1">
+  <w:style w:type="paragraph" w:styleId="Cmsor1">
     <w:name w:val="heading 1"/>
-    <w:basedOn w:val="Normal"/>
-    <w:next w:val="Normal"/>
-    <w:link w:val="Heading1Char"/>
+    <w:basedOn w:val="Norml"/>
+    <w:next w:val="Norml"/>
+    <w:link w:val="Cmsor1Char"/>
     <w:uiPriority w:val="9"/>
     <w:qFormat/>
     <w:rsid w:val="00E96629"/>
@@ -6748,11 +7044,11 @@
       <w:szCs w:val="28"/>
     </w:rPr>
   </w:style>
-  <w:style w:type="paragraph" w:styleId="Heading2">
+  <w:style w:type="paragraph" w:styleId="Cmsor2">
     <w:name w:val="heading 2"/>
-    <w:basedOn w:val="Normal"/>
-    <w:next w:val="Normal"/>
-    <w:link w:val="Heading2Char"/>
+    <w:basedOn w:val="Norml"/>
+    <w:next w:val="Norml"/>
+    <w:link w:val="Cmsor2Char"/>
     <w:uiPriority w:val="9"/>
     <w:unhideWhenUsed/>
     <w:qFormat/>
@@ -6773,11 +7069,11 @@
       <w:szCs w:val="26"/>
     </w:rPr>
   </w:style>
-  <w:style w:type="paragraph" w:styleId="Heading3">
+  <w:style w:type="paragraph" w:styleId="Cmsor3">
     <w:name w:val="heading 3"/>
-    <w:basedOn w:val="Normal"/>
-    <w:next w:val="Normal"/>
-    <w:link w:val="Heading3Char"/>
+    <w:basedOn w:val="Norml"/>
+    <w:next w:val="Norml"/>
+    <w:link w:val="Cmsor3Char"/>
     <w:uiPriority w:val="9"/>
     <w:unhideWhenUsed/>
     <w:qFormat/>
@@ -6797,11 +7093,11 @@
       <w:sz w:val="26"/>
     </w:rPr>
   </w:style>
-  <w:style w:type="paragraph" w:styleId="Heading4">
+  <w:style w:type="paragraph" w:styleId="Cmsor4">
     <w:name w:val="heading 4"/>
-    <w:basedOn w:val="Normal"/>
-    <w:next w:val="Normal"/>
-    <w:link w:val="Heading4Char"/>
+    <w:basedOn w:val="Norml"/>
+    <w:next w:val="Norml"/>
+    <w:link w:val="Cmsor4Char"/>
     <w:uiPriority w:val="9"/>
     <w:unhideWhenUsed/>
     <w:qFormat/>
@@ -6822,11 +7118,11 @@
       <w:iCs/>
     </w:rPr>
   </w:style>
-  <w:style w:type="paragraph" w:styleId="Heading5">
+  <w:style w:type="paragraph" w:styleId="Cmsor5">
     <w:name w:val="heading 5"/>
-    <w:basedOn w:val="Normal"/>
-    <w:next w:val="Normal"/>
-    <w:link w:val="Heading5Char"/>
+    <w:basedOn w:val="Norml"/>
+    <w:next w:val="Norml"/>
+    <w:link w:val="Cmsor5Char"/>
     <w:uiPriority w:val="9"/>
     <w:semiHidden/>
     <w:unhideWhenUsed/>
@@ -6847,11 +7143,11 @@
       <w:color w:val="7F7F7F" w:themeColor="text1" w:themeTint="80"/>
     </w:rPr>
   </w:style>
-  <w:style w:type="paragraph" w:styleId="Heading6">
+  <w:style w:type="paragraph" w:styleId="Cmsor6">
     <w:name w:val="heading 6"/>
-    <w:basedOn w:val="Normal"/>
-    <w:next w:val="Normal"/>
-    <w:link w:val="Heading6Char"/>
+    <w:basedOn w:val="Norml"/>
+    <w:next w:val="Norml"/>
+    <w:link w:val="Cmsor6Char"/>
     <w:uiPriority w:val="9"/>
     <w:semiHidden/>
     <w:unhideWhenUsed/>
@@ -6874,11 +7170,11 @@
       <w:color w:val="7F7F7F" w:themeColor="text1" w:themeTint="80"/>
     </w:rPr>
   </w:style>
-  <w:style w:type="paragraph" w:styleId="Heading7">
+  <w:style w:type="paragraph" w:styleId="Cmsor7">
     <w:name w:val="heading 7"/>
-    <w:basedOn w:val="Normal"/>
-    <w:next w:val="Normal"/>
-    <w:link w:val="Heading7Char"/>
+    <w:basedOn w:val="Norml"/>
+    <w:next w:val="Norml"/>
+    <w:link w:val="Cmsor7Char"/>
     <w:uiPriority w:val="9"/>
     <w:semiHidden/>
     <w:unhideWhenUsed/>
@@ -6897,11 +7193,11 @@
       <w:iCs/>
     </w:rPr>
   </w:style>
-  <w:style w:type="paragraph" w:styleId="Heading8">
+  <w:style w:type="paragraph" w:styleId="Cmsor8">
     <w:name w:val="heading 8"/>
-    <w:basedOn w:val="Normal"/>
-    <w:next w:val="Normal"/>
-    <w:link w:val="Heading8Char"/>
+    <w:basedOn w:val="Norml"/>
+    <w:next w:val="Norml"/>
+    <w:link w:val="Cmsor8Char"/>
     <w:uiPriority w:val="9"/>
     <w:semiHidden/>
     <w:unhideWhenUsed/>
@@ -6920,11 +7216,11 @@
       <w:szCs w:val="20"/>
     </w:rPr>
   </w:style>
-  <w:style w:type="paragraph" w:styleId="Heading9">
+  <w:style w:type="paragraph" w:styleId="Cmsor9">
     <w:name w:val="heading 9"/>
-    <w:basedOn w:val="Normal"/>
-    <w:next w:val="Normal"/>
-    <w:link w:val="Heading9Char"/>
+    <w:basedOn w:val="Norml"/>
+    <w:next w:val="Norml"/>
+    <w:link w:val="Cmsor9Char"/>
     <w:uiPriority w:val="9"/>
     <w:semiHidden/>
     <w:unhideWhenUsed/>
@@ -6946,13 +7242,13 @@
       <w:szCs w:val="20"/>
     </w:rPr>
   </w:style>
-  <w:style w:type="character" w:default="1" w:styleId="DefaultParagraphFont">
+  <w:style w:type="character" w:default="1" w:styleId="Bekezdsalapbettpusa">
     <w:name w:val="Default Paragraph Font"/>
     <w:uiPriority w:val="1"/>
     <w:semiHidden/>
     <w:unhideWhenUsed/>
   </w:style>
-  <w:style w:type="table" w:default="1" w:styleId="TableNormal">
+  <w:style w:type="table" w:default="1" w:styleId="Normltblzat">
     <w:name w:val="Normal Table"/>
     <w:uiPriority w:val="99"/>
     <w:semiHidden/>
@@ -6967,16 +7263,16 @@
       </w:tblCellMar>
     </w:tblPr>
   </w:style>
-  <w:style w:type="numbering" w:default="1" w:styleId="NoList">
+  <w:style w:type="numbering" w:default="1" w:styleId="Nemlista">
     <w:name w:val="No List"/>
     <w:uiPriority w:val="99"/>
     <w:semiHidden/>
     <w:unhideWhenUsed/>
   </w:style>
-  <w:style w:type="character" w:customStyle="1" w:styleId="Heading1Char">
-    <w:name w:val="Heading 1 Char"/>
-    <w:basedOn w:val="DefaultParagraphFont"/>
-    <w:link w:val="Heading1"/>
+  <w:style w:type="character" w:customStyle="1" w:styleId="Cmsor1Char">
+    <w:name w:val="Címsor 1 Char"/>
+    <w:basedOn w:val="Bekezdsalapbettpusa"/>
+    <w:link w:val="Cmsor1"/>
     <w:uiPriority w:val="9"/>
     <w:rsid w:val="00E96629"/>
     <w:rPr>
@@ -6987,10 +7283,10 @@
       <w:szCs w:val="28"/>
     </w:rPr>
   </w:style>
-  <w:style w:type="character" w:customStyle="1" w:styleId="Heading2Char">
-    <w:name w:val="Heading 2 Char"/>
-    <w:basedOn w:val="DefaultParagraphFont"/>
-    <w:link w:val="Heading2"/>
+  <w:style w:type="character" w:customStyle="1" w:styleId="Cmsor2Char">
+    <w:name w:val="Címsor 2 Char"/>
+    <w:basedOn w:val="Bekezdsalapbettpusa"/>
+    <w:link w:val="Cmsor2"/>
     <w:uiPriority w:val="9"/>
     <w:rsid w:val="00E96629"/>
     <w:rPr>
@@ -7001,10 +7297,10 @@
       <w:szCs w:val="26"/>
     </w:rPr>
   </w:style>
-  <w:style w:type="character" w:customStyle="1" w:styleId="Heading3Char">
-    <w:name w:val="Heading 3 Char"/>
-    <w:basedOn w:val="DefaultParagraphFont"/>
-    <w:link w:val="Heading3"/>
+  <w:style w:type="character" w:customStyle="1" w:styleId="Cmsor3Char">
+    <w:name w:val="Címsor 3 Char"/>
+    <w:basedOn w:val="Bekezdsalapbettpusa"/>
+    <w:link w:val="Cmsor3"/>
     <w:uiPriority w:val="9"/>
     <w:rsid w:val="00E96629"/>
     <w:rPr>
@@ -7014,10 +7310,10 @@
       <w:sz w:val="26"/>
     </w:rPr>
   </w:style>
-  <w:style w:type="character" w:customStyle="1" w:styleId="Heading4Char">
-    <w:name w:val="Heading 4 Char"/>
-    <w:basedOn w:val="DefaultParagraphFont"/>
-    <w:link w:val="Heading4"/>
+  <w:style w:type="character" w:customStyle="1" w:styleId="Cmsor4Char">
+    <w:name w:val="Címsor 4 Char"/>
+    <w:basedOn w:val="Bekezdsalapbettpusa"/>
+    <w:link w:val="Cmsor4"/>
     <w:uiPriority w:val="9"/>
     <w:rsid w:val="00FD36F6"/>
     <w:rPr>
@@ -7028,10 +7324,10 @@
       <w:iCs/>
     </w:rPr>
   </w:style>
-  <w:style w:type="character" w:customStyle="1" w:styleId="Heading5Char">
-    <w:name w:val="Heading 5 Char"/>
-    <w:basedOn w:val="DefaultParagraphFont"/>
-    <w:link w:val="Heading5"/>
+  <w:style w:type="character" w:customStyle="1" w:styleId="Cmsor5Char">
+    <w:name w:val="Címsor 5 Char"/>
+    <w:basedOn w:val="Bekezdsalapbettpusa"/>
+    <w:link w:val="Cmsor5"/>
     <w:uiPriority w:val="9"/>
     <w:semiHidden/>
     <w:rsid w:val="00FD36F6"/>
@@ -7042,10 +7338,10 @@
       <w:color w:val="7F7F7F" w:themeColor="text1" w:themeTint="80"/>
     </w:rPr>
   </w:style>
-  <w:style w:type="character" w:customStyle="1" w:styleId="Heading6Char">
-    <w:name w:val="Heading 6 Char"/>
-    <w:basedOn w:val="DefaultParagraphFont"/>
-    <w:link w:val="Heading6"/>
+  <w:style w:type="character" w:customStyle="1" w:styleId="Cmsor6Char">
+    <w:name w:val="Címsor 6 Char"/>
+    <w:basedOn w:val="Bekezdsalapbettpusa"/>
+    <w:link w:val="Cmsor6"/>
     <w:uiPriority w:val="9"/>
     <w:semiHidden/>
     <w:rsid w:val="00FD36F6"/>
@@ -7058,10 +7354,10 @@
       <w:color w:val="7F7F7F" w:themeColor="text1" w:themeTint="80"/>
     </w:rPr>
   </w:style>
-  <w:style w:type="character" w:customStyle="1" w:styleId="Heading7Char">
-    <w:name w:val="Heading 7 Char"/>
-    <w:basedOn w:val="DefaultParagraphFont"/>
-    <w:link w:val="Heading7"/>
+  <w:style w:type="character" w:customStyle="1" w:styleId="Cmsor7Char">
+    <w:name w:val="Címsor 7 Char"/>
+    <w:basedOn w:val="Bekezdsalapbettpusa"/>
+    <w:link w:val="Cmsor7"/>
     <w:uiPriority w:val="9"/>
     <w:semiHidden/>
     <w:rsid w:val="00FD36F6"/>
@@ -7071,10 +7367,10 @@
       <w:iCs/>
     </w:rPr>
   </w:style>
-  <w:style w:type="character" w:customStyle="1" w:styleId="Heading8Char">
-    <w:name w:val="Heading 8 Char"/>
-    <w:basedOn w:val="DefaultParagraphFont"/>
-    <w:link w:val="Heading8"/>
+  <w:style w:type="character" w:customStyle="1" w:styleId="Cmsor8Char">
+    <w:name w:val="Címsor 8 Char"/>
+    <w:basedOn w:val="Bekezdsalapbettpusa"/>
+    <w:link w:val="Cmsor8"/>
     <w:uiPriority w:val="9"/>
     <w:semiHidden/>
     <w:rsid w:val="00FD36F6"/>
@@ -7084,10 +7380,10 @@
       <w:szCs w:val="20"/>
     </w:rPr>
   </w:style>
-  <w:style w:type="character" w:customStyle="1" w:styleId="Heading9Char">
-    <w:name w:val="Heading 9 Char"/>
-    <w:basedOn w:val="DefaultParagraphFont"/>
-    <w:link w:val="Heading9"/>
+  <w:style w:type="character" w:customStyle="1" w:styleId="Cmsor9Char">
+    <w:name w:val="Címsor 9 Char"/>
+    <w:basedOn w:val="Bekezdsalapbettpusa"/>
+    <w:link w:val="Cmsor9"/>
     <w:uiPriority w:val="9"/>
     <w:semiHidden/>
     <w:rsid w:val="00FD36F6"/>
@@ -7100,11 +7396,11 @@
       <w:szCs w:val="20"/>
     </w:rPr>
   </w:style>
-  <w:style w:type="paragraph" w:styleId="Title">
+  <w:style w:type="paragraph" w:styleId="Cm">
     <w:name w:val="Title"/>
-    <w:basedOn w:val="Normal"/>
-    <w:next w:val="Normal"/>
-    <w:link w:val="TitleChar"/>
+    <w:basedOn w:val="Norml"/>
+    <w:next w:val="Norml"/>
+    <w:link w:val="CmChar"/>
     <w:uiPriority w:val="10"/>
     <w:qFormat/>
     <w:rsid w:val="00FD36F6"/>
@@ -7121,10 +7417,10 @@
       <w:szCs w:val="52"/>
     </w:rPr>
   </w:style>
-  <w:style w:type="character" w:customStyle="1" w:styleId="TitleChar">
-    <w:name w:val="Title Char"/>
-    <w:basedOn w:val="DefaultParagraphFont"/>
-    <w:link w:val="Title"/>
+  <w:style w:type="character" w:customStyle="1" w:styleId="CmChar">
+    <w:name w:val="Cím Char"/>
+    <w:basedOn w:val="Bekezdsalapbettpusa"/>
+    <w:link w:val="Cm"/>
     <w:uiPriority w:val="10"/>
     <w:rsid w:val="00FD36F6"/>
     <w:rPr>
@@ -7134,11 +7430,11 @@
       <w:szCs w:val="52"/>
     </w:rPr>
   </w:style>
-  <w:style w:type="paragraph" w:styleId="Subtitle">
+  <w:style w:type="paragraph" w:styleId="Alcm">
     <w:name w:val="Subtitle"/>
-    <w:basedOn w:val="Normal"/>
-    <w:next w:val="Normal"/>
-    <w:link w:val="SubtitleChar"/>
+    <w:basedOn w:val="Norml"/>
+    <w:next w:val="Norml"/>
+    <w:link w:val="AlcmChar"/>
     <w:uiPriority w:val="11"/>
     <w:qFormat/>
     <w:rsid w:val="00FD36F6"/>
@@ -7153,10 +7449,10 @@
       <w:szCs w:val="24"/>
     </w:rPr>
   </w:style>
-  <w:style w:type="character" w:customStyle="1" w:styleId="SubtitleChar">
-    <w:name w:val="Subtitle Char"/>
-    <w:basedOn w:val="DefaultParagraphFont"/>
-    <w:link w:val="Subtitle"/>
+  <w:style w:type="character" w:customStyle="1" w:styleId="AlcmChar">
+    <w:name w:val="Alcím Char"/>
+    <w:basedOn w:val="Bekezdsalapbettpusa"/>
+    <w:link w:val="Alcm"/>
     <w:uiPriority w:val="11"/>
     <w:rsid w:val="00FD36F6"/>
     <w:rPr>
@@ -7168,7 +7464,7 @@
       <w:szCs w:val="24"/>
     </w:rPr>
   </w:style>
-  <w:style w:type="character" w:styleId="Strong">
+  <w:style w:type="character" w:styleId="Kiemels2">
     <w:name w:val="Strong"/>
     <w:uiPriority w:val="22"/>
     <w:qFormat/>
@@ -7178,7 +7474,7 @@
       <w:bCs/>
     </w:rPr>
   </w:style>
-  <w:style w:type="character" w:styleId="Emphasis">
+  <w:style w:type="character" w:styleId="Kiemels">
     <w:name w:val="Emphasis"/>
     <w:uiPriority w:val="20"/>
     <w:qFormat/>
@@ -7193,17 +7489,17 @@
       <w:shd w:val="clear" w:color="auto" w:fill="auto"/>
     </w:rPr>
   </w:style>
-  <w:style w:type="paragraph" w:styleId="NoSpacing">
+  <w:style w:type="paragraph" w:styleId="Nincstrkz">
     <w:name w:val="No Spacing"/>
-    <w:basedOn w:val="Normal"/>
-    <w:link w:val="NoSpacingChar"/>
+    <w:basedOn w:val="Norml"/>
+    <w:link w:val="NincstrkzChar"/>
     <w:uiPriority w:val="1"/>
     <w:qFormat/>
     <w:rsid w:val="00FD36F6"/>
   </w:style>
-  <w:style w:type="paragraph" w:styleId="ListParagraph">
+  <w:style w:type="paragraph" w:styleId="Listaszerbekezds">
     <w:name w:val="List Paragraph"/>
-    <w:basedOn w:val="Normal"/>
+    <w:basedOn w:val="Norml"/>
     <w:uiPriority w:val="34"/>
     <w:qFormat/>
     <w:rsid w:val="00FD36F6"/>
@@ -7212,11 +7508,11 @@
       <w:contextualSpacing/>
     </w:pPr>
   </w:style>
-  <w:style w:type="paragraph" w:styleId="Quote">
+  <w:style w:type="paragraph" w:styleId="Idzet">
     <w:name w:val="Quote"/>
-    <w:basedOn w:val="Normal"/>
-    <w:next w:val="Normal"/>
-    <w:link w:val="QuoteChar"/>
+    <w:basedOn w:val="Norml"/>
+    <w:next w:val="Norml"/>
+    <w:link w:val="IdzetChar"/>
     <w:uiPriority w:val="29"/>
     <w:qFormat/>
     <w:rsid w:val="00FD36F6"/>
@@ -7229,10 +7525,10 @@
       <w:iCs/>
     </w:rPr>
   </w:style>
-  <w:style w:type="character" w:customStyle="1" w:styleId="QuoteChar">
-    <w:name w:val="Quote Char"/>
-    <w:basedOn w:val="DefaultParagraphFont"/>
-    <w:link w:val="Quote"/>
+  <w:style w:type="character" w:customStyle="1" w:styleId="IdzetChar">
+    <w:name w:val="Idézet Char"/>
+    <w:basedOn w:val="Bekezdsalapbettpusa"/>
+    <w:link w:val="Idzet"/>
     <w:uiPriority w:val="29"/>
     <w:rsid w:val="00FD36F6"/>
     <w:rPr>
@@ -7240,11 +7536,11 @@
       <w:iCs/>
     </w:rPr>
   </w:style>
-  <w:style w:type="paragraph" w:styleId="IntenseQuote">
+  <w:style w:type="paragraph" w:styleId="Kiemeltidzet">
     <w:name w:val="Intense Quote"/>
-    <w:basedOn w:val="Normal"/>
-    <w:next w:val="Normal"/>
-    <w:link w:val="IntenseQuoteChar"/>
+    <w:basedOn w:val="Norml"/>
+    <w:next w:val="Norml"/>
+    <w:link w:val="KiemeltidzetChar"/>
     <w:uiPriority w:val="30"/>
     <w:qFormat/>
     <w:rsid w:val="00FD36F6"/>
@@ -7263,10 +7559,10 @@
       <w:iCs/>
     </w:rPr>
   </w:style>
-  <w:style w:type="character" w:customStyle="1" w:styleId="IntenseQuoteChar">
-    <w:name w:val="Intense Quote Char"/>
-    <w:basedOn w:val="DefaultParagraphFont"/>
-    <w:link w:val="IntenseQuote"/>
+  <w:style w:type="character" w:customStyle="1" w:styleId="KiemeltidzetChar">
+    <w:name w:val="Kiemelt idézet Char"/>
+    <w:basedOn w:val="Bekezdsalapbettpusa"/>
+    <w:link w:val="Kiemeltidzet"/>
     <w:uiPriority w:val="30"/>
     <w:rsid w:val="00FD36F6"/>
     <w:rPr>
@@ -7276,7 +7572,7 @@
       <w:iCs/>
     </w:rPr>
   </w:style>
-  <w:style w:type="character" w:styleId="SubtleEmphasis">
+  <w:style w:type="character" w:styleId="Finomkiemels">
     <w:name w:val="Subtle Emphasis"/>
     <w:uiPriority w:val="19"/>
     <w:qFormat/>
@@ -7286,7 +7582,7 @@
       <w:iCs/>
     </w:rPr>
   </w:style>
-  <w:style w:type="character" w:styleId="IntenseEmphasis">
+  <w:style w:type="character" w:styleId="Ershangslyozs">
     <w:name w:val="Intense Emphasis"/>
     <w:uiPriority w:val="21"/>
     <w:qFormat/>
@@ -7296,7 +7592,7 @@
       <w:bCs/>
     </w:rPr>
   </w:style>
-  <w:style w:type="character" w:styleId="SubtleReference">
+  <w:style w:type="character" w:styleId="Finomhivatkozs">
     <w:name w:val="Subtle Reference"/>
     <w:uiPriority w:val="31"/>
     <w:qFormat/>
@@ -7305,7 +7601,7 @@
       <w:smallCaps/>
     </w:rPr>
   </w:style>
-  <w:style w:type="character" w:styleId="IntenseReference">
+  <w:style w:type="character" w:styleId="Ershivatkozs">
     <w:name w:val="Intense Reference"/>
     <w:uiPriority w:val="32"/>
     <w:qFormat/>
@@ -7316,7 +7612,7 @@
       <w:u w:val="single"/>
     </w:rPr>
   </w:style>
-  <w:style w:type="character" w:styleId="BookTitle">
+  <w:style w:type="character" w:styleId="Knyvcme">
     <w:name w:val="Book Title"/>
     <w:uiPriority w:val="33"/>
     <w:qFormat/>
@@ -7328,10 +7624,10 @@
       <w:spacing w:val="5"/>
     </w:rPr>
   </w:style>
-  <w:style w:type="paragraph" w:styleId="TOCHeading">
+  <w:style w:type="paragraph" w:styleId="Tartalomjegyzkcmsora">
     <w:name w:val="TOC Heading"/>
-    <w:basedOn w:val="Heading1"/>
-    <w:next w:val="Normal"/>
+    <w:basedOn w:val="Cmsor1"/>
+    <w:next w:val="Norml"/>
     <w:uiPriority w:val="39"/>
     <w:semiHidden/>
     <w:unhideWhenUsed/>
@@ -7344,10 +7640,10 @@
       <w:lang w:bidi="en-US"/>
     </w:rPr>
   </w:style>
-  <w:style w:type="paragraph" w:styleId="Caption">
+  <w:style w:type="paragraph" w:styleId="Kpalrs">
     <w:name w:val="caption"/>
-    <w:basedOn w:val="Normal"/>
-    <w:next w:val="Normal"/>
+    <w:basedOn w:val="Norml"/>
+    <w:next w:val="Norml"/>
     <w:uiPriority w:val="35"/>
     <w:unhideWhenUsed/>
     <w:rsid w:val="00FD36F6"/>
@@ -7359,10 +7655,10 @@
       <w:szCs w:val="18"/>
     </w:rPr>
   </w:style>
-  <w:style w:type="character" w:customStyle="1" w:styleId="NoSpacingChar">
-    <w:name w:val="No Spacing Char"/>
-    <w:basedOn w:val="DefaultParagraphFont"/>
-    <w:link w:val="NoSpacing"/>
+  <w:style w:type="character" w:customStyle="1" w:styleId="NincstrkzChar">
+    <w:name w:val="Nincs térköz Char"/>
+    <w:basedOn w:val="Bekezdsalapbettpusa"/>
+    <w:link w:val="Nincstrkz"/>
     <w:uiPriority w:val="1"/>
     <w:rsid w:val="00FD36F6"/>
   </w:style>
@@ -7402,23 +7698,23 @@
   </w:style>
   <w:style w:type="character" w:customStyle="1" w:styleId="Internetlink">
     <w:name w:val="Internet link"/>
-    <w:basedOn w:val="DefaultParagraphFont"/>
+    <w:basedOn w:val="Bekezdsalapbettpusa"/>
     <w:rsid w:val="00650CAD"/>
     <w:rPr>
       <w:color w:val="0000FF"/>
       <w:u w:val="single"/>
     </w:rPr>
   </w:style>
-  <w:style w:type="character" w:styleId="Hyperlink">
+  <w:style w:type="character" w:styleId="Hiperhivatkozs">
     <w:name w:val="Hyperlink"/>
-    <w:basedOn w:val="DefaultParagraphFont"/>
+    <w:basedOn w:val="Bekezdsalapbettpusa"/>
     <w:rsid w:val="00650CAD"/>
     <w:rPr>
       <w:color w:val="0000FF"/>
       <w:u w:val="single"/>
     </w:rPr>
   </w:style>
-  <w:style w:type="paragraph" w:styleId="NormalWeb">
+  <w:style w:type="paragraph" w:styleId="NormlWeb">
     <w:name w:val="Normal (Web)"/>
     <w:basedOn w:val="Standard"/>
     <w:uiPriority w:val="99"/>
@@ -7427,10 +7723,10 @@
       <w:spacing w:before="280" w:after="280"/>
     </w:pPr>
   </w:style>
-  <w:style w:type="paragraph" w:styleId="Header">
+  <w:style w:type="paragraph" w:styleId="lfej">
     <w:name w:val="header"/>
-    <w:basedOn w:val="Normal"/>
-    <w:link w:val="HeaderChar"/>
+    <w:basedOn w:val="Norml"/>
+    <w:link w:val="lfejChar"/>
     <w:uiPriority w:val="99"/>
     <w:unhideWhenUsed/>
     <w:rsid w:val="00850F20"/>
@@ -7441,17 +7737,17 @@
       </w:tabs>
     </w:pPr>
   </w:style>
-  <w:style w:type="character" w:customStyle="1" w:styleId="HeaderChar">
-    <w:name w:val="Header Char"/>
-    <w:basedOn w:val="DefaultParagraphFont"/>
-    <w:link w:val="Header"/>
+  <w:style w:type="character" w:customStyle="1" w:styleId="lfejChar">
+    <w:name w:val="Élőfej Char"/>
+    <w:basedOn w:val="Bekezdsalapbettpusa"/>
+    <w:link w:val="lfej"/>
     <w:uiPriority w:val="99"/>
     <w:rsid w:val="00850F20"/>
   </w:style>
-  <w:style w:type="paragraph" w:styleId="Footer">
+  <w:style w:type="paragraph" w:styleId="llb">
     <w:name w:val="footer"/>
-    <w:basedOn w:val="Normal"/>
-    <w:link w:val="FooterChar"/>
+    <w:basedOn w:val="Norml"/>
+    <w:link w:val="llbChar"/>
     <w:uiPriority w:val="99"/>
     <w:unhideWhenUsed/>
     <w:rsid w:val="00850F20"/>
@@ -7462,17 +7758,17 @@
       </w:tabs>
     </w:pPr>
   </w:style>
-  <w:style w:type="character" w:customStyle="1" w:styleId="FooterChar">
-    <w:name w:val="Footer Char"/>
-    <w:basedOn w:val="DefaultParagraphFont"/>
-    <w:link w:val="Footer"/>
+  <w:style w:type="character" w:customStyle="1" w:styleId="llbChar">
+    <w:name w:val="Élőláb Char"/>
+    <w:basedOn w:val="Bekezdsalapbettpusa"/>
+    <w:link w:val="llb"/>
     <w:uiPriority w:val="99"/>
     <w:rsid w:val="00850F20"/>
   </w:style>
-  <w:style w:type="paragraph" w:styleId="BalloonText">
+  <w:style w:type="paragraph" w:styleId="Buborkszveg">
     <w:name w:val="Balloon Text"/>
-    <w:basedOn w:val="Normal"/>
-    <w:link w:val="BalloonTextChar"/>
+    <w:basedOn w:val="Norml"/>
+    <w:link w:val="BuborkszvegChar"/>
     <w:uiPriority w:val="99"/>
     <w:semiHidden/>
     <w:unhideWhenUsed/>
@@ -7483,10 +7779,10 @@
       <w:szCs w:val="16"/>
     </w:rPr>
   </w:style>
-  <w:style w:type="character" w:customStyle="1" w:styleId="BalloonTextChar">
-    <w:name w:val="Balloon Text Char"/>
-    <w:basedOn w:val="DefaultParagraphFont"/>
-    <w:link w:val="BalloonText"/>
+  <w:style w:type="character" w:customStyle="1" w:styleId="BuborkszvegChar">
+    <w:name w:val="Buborékszöveg Char"/>
+    <w:basedOn w:val="Bekezdsalapbettpusa"/>
+    <w:link w:val="Buborkszveg"/>
     <w:uiPriority w:val="99"/>
     <w:semiHidden/>
     <w:rsid w:val="00850F20"/>
@@ -7496,9 +7792,9 @@
       <w:szCs w:val="16"/>
     </w:rPr>
   </w:style>
-  <w:style w:type="character" w:styleId="PlaceholderText">
+  <w:style w:type="character" w:styleId="Helyrzszveg">
     <w:name w:val="Placeholder Text"/>
-    <w:basedOn w:val="DefaultParagraphFont"/>
+    <w:basedOn w:val="Bekezdsalapbettpusa"/>
     <w:uiPriority w:val="99"/>
     <w:semiHidden/>
     <w:rsid w:val="008402D2"/>
@@ -7666,7 +7962,7 @@
     <w:lsdException w:name="Bibliography" w:uiPriority="37"/>
     <w:lsdException w:name="TOC Heading" w:uiPriority="39" w:qFormat="1"/>
   </w:latentStyles>
-  <w:style w:type="paragraph" w:default="1" w:styleId="Normal">
+  <w:style w:type="paragraph" w:default="1" w:styleId="Norml">
     <w:name w:val="Normal"/>
     <w:qFormat/>
     <w:rsid w:val="00836145"/>
@@ -7678,11 +7974,11 @@
       <w:sz w:val="24"/>
     </w:rPr>
   </w:style>
-  <w:style w:type="paragraph" w:styleId="Heading1">
+  <w:style w:type="paragraph" w:styleId="Cmsor1">
     <w:name w:val="heading 1"/>
-    <w:basedOn w:val="Normal"/>
-    <w:next w:val="Normal"/>
-    <w:link w:val="Heading1Char"/>
+    <w:basedOn w:val="Norml"/>
+    <w:next w:val="Norml"/>
+    <w:link w:val="Cmsor1Char"/>
     <w:uiPriority w:val="9"/>
     <w:qFormat/>
     <w:rsid w:val="00E96629"/>
@@ -7702,11 +7998,11 @@
       <w:szCs w:val="28"/>
     </w:rPr>
   </w:style>
-  <w:style w:type="paragraph" w:styleId="Heading2">
+  <w:style w:type="paragraph" w:styleId="Cmsor2">
     <w:name w:val="heading 2"/>
-    <w:basedOn w:val="Normal"/>
-    <w:next w:val="Normal"/>
-    <w:link w:val="Heading2Char"/>
+    <w:basedOn w:val="Norml"/>
+    <w:next w:val="Norml"/>
+    <w:link w:val="Cmsor2Char"/>
     <w:uiPriority w:val="9"/>
     <w:unhideWhenUsed/>
     <w:qFormat/>
@@ -7727,11 +8023,11 @@
       <w:szCs w:val="26"/>
     </w:rPr>
   </w:style>
-  <w:style w:type="paragraph" w:styleId="Heading3">
+  <w:style w:type="paragraph" w:styleId="Cmsor3">
     <w:name w:val="heading 3"/>
-    <w:basedOn w:val="Normal"/>
-    <w:next w:val="Normal"/>
-    <w:link w:val="Heading3Char"/>
+    <w:basedOn w:val="Norml"/>
+    <w:next w:val="Norml"/>
+    <w:link w:val="Cmsor3Char"/>
     <w:uiPriority w:val="9"/>
     <w:unhideWhenUsed/>
     <w:qFormat/>
@@ -7751,11 +8047,11 @@
       <w:sz w:val="26"/>
     </w:rPr>
   </w:style>
-  <w:style w:type="paragraph" w:styleId="Heading4">
+  <w:style w:type="paragraph" w:styleId="Cmsor4">
     <w:name w:val="heading 4"/>
-    <w:basedOn w:val="Normal"/>
-    <w:next w:val="Normal"/>
-    <w:link w:val="Heading4Char"/>
+    <w:basedOn w:val="Norml"/>
+    <w:next w:val="Norml"/>
+    <w:link w:val="Cmsor4Char"/>
     <w:uiPriority w:val="9"/>
     <w:unhideWhenUsed/>
     <w:qFormat/>
@@ -7776,11 +8072,11 @@
       <w:iCs/>
     </w:rPr>
   </w:style>
-  <w:style w:type="paragraph" w:styleId="Heading5">
+  <w:style w:type="paragraph" w:styleId="Cmsor5">
     <w:name w:val="heading 5"/>
-    <w:basedOn w:val="Normal"/>
-    <w:next w:val="Normal"/>
-    <w:link w:val="Heading5Char"/>
+    <w:basedOn w:val="Norml"/>
+    <w:next w:val="Norml"/>
+    <w:link w:val="Cmsor5Char"/>
     <w:uiPriority w:val="9"/>
     <w:semiHidden/>
     <w:unhideWhenUsed/>
@@ -7801,11 +8097,11 @@
       <w:color w:val="7F7F7F" w:themeColor="text1" w:themeTint="80"/>
     </w:rPr>
   </w:style>
-  <w:style w:type="paragraph" w:styleId="Heading6">
+  <w:style w:type="paragraph" w:styleId="Cmsor6">
     <w:name w:val="heading 6"/>
-    <w:basedOn w:val="Normal"/>
-    <w:next w:val="Normal"/>
-    <w:link w:val="Heading6Char"/>
+    <w:basedOn w:val="Norml"/>
+    <w:next w:val="Norml"/>
+    <w:link w:val="Cmsor6Char"/>
     <w:uiPriority w:val="9"/>
     <w:semiHidden/>
     <w:unhideWhenUsed/>
@@ -7828,11 +8124,11 @@
       <w:color w:val="7F7F7F" w:themeColor="text1" w:themeTint="80"/>
     </w:rPr>
   </w:style>
-  <w:style w:type="paragraph" w:styleId="Heading7">
+  <w:style w:type="paragraph" w:styleId="Cmsor7">
     <w:name w:val="heading 7"/>
-    <w:basedOn w:val="Normal"/>
-    <w:next w:val="Normal"/>
-    <w:link w:val="Heading7Char"/>
+    <w:basedOn w:val="Norml"/>
+    <w:next w:val="Norml"/>
+    <w:link w:val="Cmsor7Char"/>
     <w:uiPriority w:val="9"/>
     <w:semiHidden/>
     <w:unhideWhenUsed/>
@@ -7851,11 +8147,11 @@
       <w:iCs/>
     </w:rPr>
   </w:style>
-  <w:style w:type="paragraph" w:styleId="Heading8">
+  <w:style w:type="paragraph" w:styleId="Cmsor8">
     <w:name w:val="heading 8"/>
-    <w:basedOn w:val="Normal"/>
-    <w:next w:val="Normal"/>
-    <w:link w:val="Heading8Char"/>
+    <w:basedOn w:val="Norml"/>
+    <w:next w:val="Norml"/>
+    <w:link w:val="Cmsor8Char"/>
     <w:uiPriority w:val="9"/>
     <w:semiHidden/>
     <w:unhideWhenUsed/>
@@ -7874,11 +8170,11 @@
       <w:szCs w:val="20"/>
     </w:rPr>
   </w:style>
-  <w:style w:type="paragraph" w:styleId="Heading9">
+  <w:style w:type="paragraph" w:styleId="Cmsor9">
     <w:name w:val="heading 9"/>
-    <w:basedOn w:val="Normal"/>
-    <w:next w:val="Normal"/>
-    <w:link w:val="Heading9Char"/>
+    <w:basedOn w:val="Norml"/>
+    <w:next w:val="Norml"/>
+    <w:link w:val="Cmsor9Char"/>
     <w:uiPriority w:val="9"/>
     <w:semiHidden/>
     <w:unhideWhenUsed/>
@@ -7900,13 +8196,13 @@
       <w:szCs w:val="20"/>
     </w:rPr>
   </w:style>
-  <w:style w:type="character" w:default="1" w:styleId="DefaultParagraphFont">
+  <w:style w:type="character" w:default="1" w:styleId="Bekezdsalapbettpusa">
     <w:name w:val="Default Paragraph Font"/>
     <w:uiPriority w:val="1"/>
     <w:semiHidden/>
     <w:unhideWhenUsed/>
   </w:style>
-  <w:style w:type="table" w:default="1" w:styleId="TableNormal">
+  <w:style w:type="table" w:default="1" w:styleId="Normltblzat">
     <w:name w:val="Normal Table"/>
     <w:uiPriority w:val="99"/>
     <w:semiHidden/>
@@ -7921,16 +8217,16 @@
       </w:tblCellMar>
     </w:tblPr>
   </w:style>
-  <w:style w:type="numbering" w:default="1" w:styleId="NoList">
+  <w:style w:type="numbering" w:default="1" w:styleId="Nemlista">
     <w:name w:val="No List"/>
     <w:uiPriority w:val="99"/>
     <w:semiHidden/>
     <w:unhideWhenUsed/>
   </w:style>
-  <w:style w:type="character" w:customStyle="1" w:styleId="Heading1Char">
-    <w:name w:val="Heading 1 Char"/>
-    <w:basedOn w:val="DefaultParagraphFont"/>
-    <w:link w:val="Heading1"/>
+  <w:style w:type="character" w:customStyle="1" w:styleId="Cmsor1Char">
+    <w:name w:val="Címsor 1 Char"/>
+    <w:basedOn w:val="Bekezdsalapbettpusa"/>
+    <w:link w:val="Cmsor1"/>
     <w:uiPriority w:val="9"/>
     <w:rsid w:val="00E96629"/>
     <w:rPr>
@@ -7941,10 +8237,10 @@
       <w:szCs w:val="28"/>
     </w:rPr>
   </w:style>
-  <w:style w:type="character" w:customStyle="1" w:styleId="Heading2Char">
-    <w:name w:val="Heading 2 Char"/>
-    <w:basedOn w:val="DefaultParagraphFont"/>
-    <w:link w:val="Heading2"/>
+  <w:style w:type="character" w:customStyle="1" w:styleId="Cmsor2Char">
+    <w:name w:val="Címsor 2 Char"/>
+    <w:basedOn w:val="Bekezdsalapbettpusa"/>
+    <w:link w:val="Cmsor2"/>
     <w:uiPriority w:val="9"/>
     <w:rsid w:val="00E96629"/>
     <w:rPr>
@@ -7955,10 +8251,10 @@
       <w:szCs w:val="26"/>
     </w:rPr>
   </w:style>
-  <w:style w:type="character" w:customStyle="1" w:styleId="Heading3Char">
-    <w:name w:val="Heading 3 Char"/>
-    <w:basedOn w:val="DefaultParagraphFont"/>
-    <w:link w:val="Heading3"/>
+  <w:style w:type="character" w:customStyle="1" w:styleId="Cmsor3Char">
+    <w:name w:val="Címsor 3 Char"/>
+    <w:basedOn w:val="Bekezdsalapbettpusa"/>
+    <w:link w:val="Cmsor3"/>
     <w:uiPriority w:val="9"/>
     <w:rsid w:val="00E96629"/>
     <w:rPr>
@@ -7968,10 +8264,10 @@
       <w:sz w:val="26"/>
     </w:rPr>
   </w:style>
-  <w:style w:type="character" w:customStyle="1" w:styleId="Heading4Char">
-    <w:name w:val="Heading 4 Char"/>
-    <w:basedOn w:val="DefaultParagraphFont"/>
-    <w:link w:val="Heading4"/>
+  <w:style w:type="character" w:customStyle="1" w:styleId="Cmsor4Char">
+    <w:name w:val="Címsor 4 Char"/>
+    <w:basedOn w:val="Bekezdsalapbettpusa"/>
+    <w:link w:val="Cmsor4"/>
     <w:uiPriority w:val="9"/>
     <w:rsid w:val="00FD36F6"/>
     <w:rPr>
@@ -7982,10 +8278,10 @@
       <w:iCs/>
     </w:rPr>
   </w:style>
-  <w:style w:type="character" w:customStyle="1" w:styleId="Heading5Char">
-    <w:name w:val="Heading 5 Char"/>
-    <w:basedOn w:val="DefaultParagraphFont"/>
-    <w:link w:val="Heading5"/>
+  <w:style w:type="character" w:customStyle="1" w:styleId="Cmsor5Char">
+    <w:name w:val="Címsor 5 Char"/>
+    <w:basedOn w:val="Bekezdsalapbettpusa"/>
+    <w:link w:val="Cmsor5"/>
     <w:uiPriority w:val="9"/>
     <w:semiHidden/>
     <w:rsid w:val="00FD36F6"/>
@@ -7996,10 +8292,10 @@
       <w:color w:val="7F7F7F" w:themeColor="text1" w:themeTint="80"/>
     </w:rPr>
   </w:style>
-  <w:style w:type="character" w:customStyle="1" w:styleId="Heading6Char">
-    <w:name w:val="Heading 6 Char"/>
-    <w:basedOn w:val="DefaultParagraphFont"/>
-    <w:link w:val="Heading6"/>
+  <w:style w:type="character" w:customStyle="1" w:styleId="Cmsor6Char">
+    <w:name w:val="Címsor 6 Char"/>
+    <w:basedOn w:val="Bekezdsalapbettpusa"/>
+    <w:link w:val="Cmsor6"/>
     <w:uiPriority w:val="9"/>
     <w:semiHidden/>
     <w:rsid w:val="00FD36F6"/>
@@ -8012,10 +8308,10 @@
       <w:color w:val="7F7F7F" w:themeColor="text1" w:themeTint="80"/>
     </w:rPr>
   </w:style>
-  <w:style w:type="character" w:customStyle="1" w:styleId="Heading7Char">
-    <w:name w:val="Heading 7 Char"/>
-    <w:basedOn w:val="DefaultParagraphFont"/>
-    <w:link w:val="Heading7"/>
+  <w:style w:type="character" w:customStyle="1" w:styleId="Cmsor7Char">
+    <w:name w:val="Címsor 7 Char"/>
+    <w:basedOn w:val="Bekezdsalapbettpusa"/>
+    <w:link w:val="Cmsor7"/>
     <w:uiPriority w:val="9"/>
     <w:semiHidden/>
     <w:rsid w:val="00FD36F6"/>
@@ -8025,10 +8321,10 @@
       <w:iCs/>
     </w:rPr>
   </w:style>
-  <w:style w:type="character" w:customStyle="1" w:styleId="Heading8Char">
-    <w:name w:val="Heading 8 Char"/>
-    <w:basedOn w:val="DefaultParagraphFont"/>
-    <w:link w:val="Heading8"/>
+  <w:style w:type="character" w:customStyle="1" w:styleId="Cmsor8Char">
+    <w:name w:val="Címsor 8 Char"/>
+    <w:basedOn w:val="Bekezdsalapbettpusa"/>
+    <w:link w:val="Cmsor8"/>
     <w:uiPriority w:val="9"/>
     <w:semiHidden/>
     <w:rsid w:val="00FD36F6"/>
@@ -8038,10 +8334,10 @@
       <w:szCs w:val="20"/>
     </w:rPr>
   </w:style>
-  <w:style w:type="character" w:customStyle="1" w:styleId="Heading9Char">
-    <w:name w:val="Heading 9 Char"/>
-    <w:basedOn w:val="DefaultParagraphFont"/>
-    <w:link w:val="Heading9"/>
+  <w:style w:type="character" w:customStyle="1" w:styleId="Cmsor9Char">
+    <w:name w:val="Címsor 9 Char"/>
+    <w:basedOn w:val="Bekezdsalapbettpusa"/>
+    <w:link w:val="Cmsor9"/>
     <w:uiPriority w:val="9"/>
     <w:semiHidden/>
     <w:rsid w:val="00FD36F6"/>
@@ -8054,11 +8350,11 @@
       <w:szCs w:val="20"/>
     </w:rPr>
   </w:style>
-  <w:style w:type="paragraph" w:styleId="Title">
+  <w:style w:type="paragraph" w:styleId="Cm">
     <w:name w:val="Title"/>
-    <w:basedOn w:val="Normal"/>
-    <w:next w:val="Normal"/>
-    <w:link w:val="TitleChar"/>
+    <w:basedOn w:val="Norml"/>
+    <w:next w:val="Norml"/>
+    <w:link w:val="CmChar"/>
     <w:uiPriority w:val="10"/>
     <w:qFormat/>
     <w:rsid w:val="00FD36F6"/>
@@ -8075,10 +8371,10 @@
       <w:szCs w:val="52"/>
     </w:rPr>
   </w:style>
-  <w:style w:type="character" w:customStyle="1" w:styleId="TitleChar">
-    <w:name w:val="Title Char"/>
-    <w:basedOn w:val="DefaultParagraphFont"/>
-    <w:link w:val="Title"/>
+  <w:style w:type="character" w:customStyle="1" w:styleId="CmChar">
+    <w:name w:val="Cím Char"/>
+    <w:basedOn w:val="Bekezdsalapbettpusa"/>
+    <w:link w:val="Cm"/>
     <w:uiPriority w:val="10"/>
     <w:rsid w:val="00FD36F6"/>
     <w:rPr>
@@ -8088,11 +8384,11 @@
       <w:szCs w:val="52"/>
     </w:rPr>
   </w:style>
-  <w:style w:type="paragraph" w:styleId="Subtitle">
+  <w:style w:type="paragraph" w:styleId="Alcm">
     <w:name w:val="Subtitle"/>
-    <w:basedOn w:val="Normal"/>
-    <w:next w:val="Normal"/>
-    <w:link w:val="SubtitleChar"/>
+    <w:basedOn w:val="Norml"/>
+    <w:next w:val="Norml"/>
+    <w:link w:val="AlcmChar"/>
     <w:uiPriority w:val="11"/>
     <w:qFormat/>
     <w:rsid w:val="00FD36F6"/>
@@ -8107,10 +8403,10 @@
       <w:szCs w:val="24"/>
     </w:rPr>
   </w:style>
-  <w:style w:type="character" w:customStyle="1" w:styleId="SubtitleChar">
-    <w:name w:val="Subtitle Char"/>
-    <w:basedOn w:val="DefaultParagraphFont"/>
-    <w:link w:val="Subtitle"/>
+  <w:style w:type="character" w:customStyle="1" w:styleId="AlcmChar">
+    <w:name w:val="Alcím Char"/>
+    <w:basedOn w:val="Bekezdsalapbettpusa"/>
+    <w:link w:val="Alcm"/>
     <w:uiPriority w:val="11"/>
     <w:rsid w:val="00FD36F6"/>
     <w:rPr>
@@ -8122,7 +8418,7 @@
       <w:szCs w:val="24"/>
     </w:rPr>
   </w:style>
-  <w:style w:type="character" w:styleId="Strong">
+  <w:style w:type="character" w:styleId="Kiemels2">
     <w:name w:val="Strong"/>
     <w:uiPriority w:val="22"/>
     <w:qFormat/>
@@ -8132,7 +8428,7 @@
       <w:bCs/>
     </w:rPr>
   </w:style>
-  <w:style w:type="character" w:styleId="Emphasis">
+  <w:style w:type="character" w:styleId="Kiemels">
     <w:name w:val="Emphasis"/>
     <w:uiPriority w:val="20"/>
     <w:qFormat/>
@@ -8147,17 +8443,17 @@
       <w:shd w:val="clear" w:color="auto" w:fill="auto"/>
     </w:rPr>
   </w:style>
-  <w:style w:type="paragraph" w:styleId="NoSpacing">
+  <w:style w:type="paragraph" w:styleId="Nincstrkz">
     <w:name w:val="No Spacing"/>
-    <w:basedOn w:val="Normal"/>
-    <w:link w:val="NoSpacingChar"/>
+    <w:basedOn w:val="Norml"/>
+    <w:link w:val="NincstrkzChar"/>
     <w:uiPriority w:val="1"/>
     <w:qFormat/>
     <w:rsid w:val="00FD36F6"/>
   </w:style>
-  <w:style w:type="paragraph" w:styleId="ListParagraph">
+  <w:style w:type="paragraph" w:styleId="Listaszerbekezds">
     <w:name w:val="List Paragraph"/>
-    <w:basedOn w:val="Normal"/>
+    <w:basedOn w:val="Norml"/>
     <w:uiPriority w:val="34"/>
     <w:qFormat/>
     <w:rsid w:val="00FD36F6"/>
@@ -8166,11 +8462,11 @@
       <w:contextualSpacing/>
     </w:pPr>
   </w:style>
-  <w:style w:type="paragraph" w:styleId="Quote">
+  <w:style w:type="paragraph" w:styleId="Idzet">
     <w:name w:val="Quote"/>
-    <w:basedOn w:val="Normal"/>
-    <w:next w:val="Normal"/>
-    <w:link w:val="QuoteChar"/>
+    <w:basedOn w:val="Norml"/>
+    <w:next w:val="Norml"/>
+    <w:link w:val="IdzetChar"/>
     <w:uiPriority w:val="29"/>
     <w:qFormat/>
     <w:rsid w:val="00FD36F6"/>
@@ -8183,10 +8479,10 @@
       <w:iCs/>
     </w:rPr>
   </w:style>
-  <w:style w:type="character" w:customStyle="1" w:styleId="QuoteChar">
-    <w:name w:val="Quote Char"/>
-    <w:basedOn w:val="DefaultParagraphFont"/>
-    <w:link w:val="Quote"/>
+  <w:style w:type="character" w:customStyle="1" w:styleId="IdzetChar">
+    <w:name w:val="Idézet Char"/>
+    <w:basedOn w:val="Bekezdsalapbettpusa"/>
+    <w:link w:val="Idzet"/>
     <w:uiPriority w:val="29"/>
     <w:rsid w:val="00FD36F6"/>
     <w:rPr>
@@ -8194,11 +8490,11 @@
       <w:iCs/>
     </w:rPr>
   </w:style>
-  <w:style w:type="paragraph" w:styleId="IntenseQuote">
+  <w:style w:type="paragraph" w:styleId="Kiemeltidzet">
     <w:name w:val="Intense Quote"/>
-    <w:basedOn w:val="Normal"/>
-    <w:next w:val="Normal"/>
-    <w:link w:val="IntenseQuoteChar"/>
+    <w:basedOn w:val="Norml"/>
+    <w:next w:val="Norml"/>
+    <w:link w:val="KiemeltidzetChar"/>
     <w:uiPriority w:val="30"/>
     <w:qFormat/>
     <w:rsid w:val="00FD36F6"/>
@@ -8217,10 +8513,10 @@
       <w:iCs/>
     </w:rPr>
   </w:style>
-  <w:style w:type="character" w:customStyle="1" w:styleId="IntenseQuoteChar">
-    <w:name w:val="Intense Quote Char"/>
-    <w:basedOn w:val="DefaultParagraphFont"/>
-    <w:link w:val="IntenseQuote"/>
+  <w:style w:type="character" w:customStyle="1" w:styleId="KiemeltidzetChar">
+    <w:name w:val="Kiemelt idézet Char"/>
+    <w:basedOn w:val="Bekezdsalapbettpusa"/>
+    <w:link w:val="Kiemeltidzet"/>
     <w:uiPriority w:val="30"/>
     <w:rsid w:val="00FD36F6"/>
     <w:rPr>
@@ -8230,7 +8526,7 @@
       <w:iCs/>
     </w:rPr>
   </w:style>
-  <w:style w:type="character" w:styleId="SubtleEmphasis">
+  <w:style w:type="character" w:styleId="Finomkiemels">
     <w:name w:val="Subtle Emphasis"/>
     <w:uiPriority w:val="19"/>
     <w:qFormat/>
@@ -8240,7 +8536,7 @@
       <w:iCs/>
     </w:rPr>
   </w:style>
-  <w:style w:type="character" w:styleId="IntenseEmphasis">
+  <w:style w:type="character" w:styleId="Ershangslyozs">
     <w:name w:val="Intense Emphasis"/>
     <w:uiPriority w:val="21"/>
     <w:qFormat/>
@@ -8250,7 +8546,7 @@
       <w:bCs/>
     </w:rPr>
   </w:style>
-  <w:style w:type="character" w:styleId="SubtleReference">
+  <w:style w:type="character" w:styleId="Finomhivatkozs">
     <w:name w:val="Subtle Reference"/>
     <w:uiPriority w:val="31"/>
     <w:qFormat/>
@@ -8259,7 +8555,7 @@
       <w:smallCaps/>
     </w:rPr>
   </w:style>
-  <w:style w:type="character" w:styleId="IntenseReference">
+  <w:style w:type="character" w:styleId="Ershivatkozs">
     <w:name w:val="Intense Reference"/>
     <w:uiPriority w:val="32"/>
     <w:qFormat/>
@@ -8270,7 +8566,7 @@
       <w:u w:val="single"/>
     </w:rPr>
   </w:style>
-  <w:style w:type="character" w:styleId="BookTitle">
+  <w:style w:type="character" w:styleId="Knyvcme">
     <w:name w:val="Book Title"/>
     <w:uiPriority w:val="33"/>
     <w:qFormat/>
@@ -8282,10 +8578,10 @@
       <w:spacing w:val="5"/>
     </w:rPr>
   </w:style>
-  <w:style w:type="paragraph" w:styleId="TOCHeading">
+  <w:style w:type="paragraph" w:styleId="Tartalomjegyzkcmsora">
     <w:name w:val="TOC Heading"/>
-    <w:basedOn w:val="Heading1"/>
-    <w:next w:val="Normal"/>
+    <w:basedOn w:val="Cmsor1"/>
+    <w:next w:val="Norml"/>
     <w:uiPriority w:val="39"/>
     <w:semiHidden/>
     <w:unhideWhenUsed/>
@@ -8298,10 +8594,10 @@
       <w:lang w:bidi="en-US"/>
     </w:rPr>
   </w:style>
-  <w:style w:type="paragraph" w:styleId="Caption">
+  <w:style w:type="paragraph" w:styleId="Kpalrs">
     <w:name w:val="caption"/>
-    <w:basedOn w:val="Normal"/>
-    <w:next w:val="Normal"/>
+    <w:basedOn w:val="Norml"/>
+    <w:next w:val="Norml"/>
     <w:uiPriority w:val="35"/>
     <w:unhideWhenUsed/>
     <w:rsid w:val="00FD36F6"/>
@@ -8313,10 +8609,10 @@
       <w:szCs w:val="18"/>
     </w:rPr>
   </w:style>
-  <w:style w:type="character" w:customStyle="1" w:styleId="NoSpacingChar">
-    <w:name w:val="No Spacing Char"/>
-    <w:basedOn w:val="DefaultParagraphFont"/>
-    <w:link w:val="NoSpacing"/>
+  <w:style w:type="character" w:customStyle="1" w:styleId="NincstrkzChar">
+    <w:name w:val="Nincs térköz Char"/>
+    <w:basedOn w:val="Bekezdsalapbettpusa"/>
+    <w:link w:val="Nincstrkz"/>
     <w:uiPriority w:val="1"/>
     <w:rsid w:val="00FD36F6"/>
   </w:style>
@@ -8356,23 +8652,23 @@
   </w:style>
   <w:style w:type="character" w:customStyle="1" w:styleId="Internetlink">
     <w:name w:val="Internet link"/>
-    <w:basedOn w:val="DefaultParagraphFont"/>
+    <w:basedOn w:val="Bekezdsalapbettpusa"/>
     <w:rsid w:val="00650CAD"/>
     <w:rPr>
       <w:color w:val="0000FF"/>
       <w:u w:val="single"/>
     </w:rPr>
   </w:style>
-  <w:style w:type="character" w:styleId="Hyperlink">
+  <w:style w:type="character" w:styleId="Hiperhivatkozs">
     <w:name w:val="Hyperlink"/>
-    <w:basedOn w:val="DefaultParagraphFont"/>
+    <w:basedOn w:val="Bekezdsalapbettpusa"/>
     <w:rsid w:val="00650CAD"/>
     <w:rPr>
       <w:color w:val="0000FF"/>
       <w:u w:val="single"/>
     </w:rPr>
   </w:style>
-  <w:style w:type="paragraph" w:styleId="NormalWeb">
+  <w:style w:type="paragraph" w:styleId="NormlWeb">
     <w:name w:val="Normal (Web)"/>
     <w:basedOn w:val="Standard"/>
     <w:uiPriority w:val="99"/>
@@ -8381,10 +8677,10 @@
       <w:spacing w:before="280" w:after="280"/>
     </w:pPr>
   </w:style>
-  <w:style w:type="paragraph" w:styleId="Header">
+  <w:style w:type="paragraph" w:styleId="lfej">
     <w:name w:val="header"/>
-    <w:basedOn w:val="Normal"/>
-    <w:link w:val="HeaderChar"/>
+    <w:basedOn w:val="Norml"/>
+    <w:link w:val="lfejChar"/>
     <w:uiPriority w:val="99"/>
     <w:unhideWhenUsed/>
     <w:rsid w:val="00850F20"/>
@@ -8395,17 +8691,17 @@
       </w:tabs>
     </w:pPr>
   </w:style>
-  <w:style w:type="character" w:customStyle="1" w:styleId="HeaderChar">
-    <w:name w:val="Header Char"/>
-    <w:basedOn w:val="DefaultParagraphFont"/>
-    <w:link w:val="Header"/>
+  <w:style w:type="character" w:customStyle="1" w:styleId="lfejChar">
+    <w:name w:val="Élőfej Char"/>
+    <w:basedOn w:val="Bekezdsalapbettpusa"/>
+    <w:link w:val="lfej"/>
     <w:uiPriority w:val="99"/>
     <w:rsid w:val="00850F20"/>
   </w:style>
-  <w:style w:type="paragraph" w:styleId="Footer">
+  <w:style w:type="paragraph" w:styleId="llb">
     <w:name w:val="footer"/>
-    <w:basedOn w:val="Normal"/>
-    <w:link w:val="FooterChar"/>
+    <w:basedOn w:val="Norml"/>
+    <w:link w:val="llbChar"/>
     <w:uiPriority w:val="99"/>
     <w:unhideWhenUsed/>
     <w:rsid w:val="00850F20"/>
@@ -8416,17 +8712,17 @@
       </w:tabs>
     </w:pPr>
   </w:style>
-  <w:style w:type="character" w:customStyle="1" w:styleId="FooterChar">
-    <w:name w:val="Footer Char"/>
-    <w:basedOn w:val="DefaultParagraphFont"/>
-    <w:link w:val="Footer"/>
+  <w:style w:type="character" w:customStyle="1" w:styleId="llbChar">
+    <w:name w:val="Élőláb Char"/>
+    <w:basedOn w:val="Bekezdsalapbettpusa"/>
+    <w:link w:val="llb"/>
     <w:uiPriority w:val="99"/>
     <w:rsid w:val="00850F20"/>
   </w:style>
-  <w:style w:type="paragraph" w:styleId="BalloonText">
+  <w:style w:type="paragraph" w:styleId="Buborkszveg">
     <w:name w:val="Balloon Text"/>
-    <w:basedOn w:val="Normal"/>
-    <w:link w:val="BalloonTextChar"/>
+    <w:basedOn w:val="Norml"/>
+    <w:link w:val="BuborkszvegChar"/>
     <w:uiPriority w:val="99"/>
     <w:semiHidden/>
     <w:unhideWhenUsed/>
@@ -8437,10 +8733,10 @@
       <w:szCs w:val="16"/>
     </w:rPr>
   </w:style>
-  <w:style w:type="character" w:customStyle="1" w:styleId="BalloonTextChar">
-    <w:name w:val="Balloon Text Char"/>
-    <w:basedOn w:val="DefaultParagraphFont"/>
-    <w:link w:val="BalloonText"/>
+  <w:style w:type="character" w:customStyle="1" w:styleId="BuborkszvegChar">
+    <w:name w:val="Buborékszöveg Char"/>
+    <w:basedOn w:val="Bekezdsalapbettpusa"/>
+    <w:link w:val="Buborkszveg"/>
     <w:uiPriority w:val="99"/>
     <w:semiHidden/>
     <w:rsid w:val="00850F20"/>
@@ -8450,9 +8746,9 @@
       <w:szCs w:val="16"/>
     </w:rPr>
   </w:style>
-  <w:style w:type="character" w:styleId="PlaceholderText">
+  <w:style w:type="character" w:styleId="Helyrzszveg">
     <w:name w:val="Placeholder Text"/>
-    <w:basedOn w:val="DefaultParagraphFont"/>
+    <w:basedOn w:val="Bekezdsalapbettpusa"/>
     <w:uiPriority w:val="99"/>
     <w:semiHidden/>
     <w:rsid w:val="008402D2"/>
@@ -8753,7 +9049,7 @@
 </file>
 
 <file path=customXml/itemProps1.xml><?xml version="1.0" encoding="utf-8"?>
-<ds:datastoreItem xmlns:ds="http://schemas.openxmlformats.org/officeDocument/2006/customXml" ds:itemID="{61B6F04A-35B9-471C-B31C-F8FC2A25538D}">
+<ds:datastoreItem xmlns:ds="http://schemas.openxmlformats.org/officeDocument/2006/customXml" ds:itemID="{FBDD6991-422F-40B2-8919-94DE5E82E6C8}">
   <ds:schemaRefs>
     <ds:schemaRef ds:uri="http://schemas.openxmlformats.org/officeDocument/2006/bibliography"/>
   </ds:schemaRefs>

</xml_diff>